<commit_message>
Input & Output Added!!!
</commit_message>
<xml_diff>
--- a/Notes.docx
+++ b/Notes.docx
@@ -4389,10 +4389,51 @@
     </w:p>
     <w:p>
       <w:pPr>
+        <w:spacing w:line="360" w:lineRule="auto"/>
+        <w:ind w:left="1440"/>
+        <w:rPr>
+          <w:sz w:val="40"/>
+          <w:szCs w:val="40"/>
+          <w:lang w:val="en-US"/>
+        </w:rPr>
+      </w:pPr>
+    </w:p>
+    <w:p>
+      <w:pPr>
+        <w:spacing w:line="360" w:lineRule="auto"/>
+        <w:ind w:left="1440"/>
+        <w:rPr>
+          <w:sz w:val="40"/>
+          <w:szCs w:val="40"/>
+          <w:lang w:val="en-US"/>
+        </w:rPr>
+      </w:pPr>
+    </w:p>
+    <w:p>
+      <w:pPr>
+        <w:spacing w:line="360" w:lineRule="auto"/>
+        <w:jc w:val="center"/>
+        <w:rPr>
+          <w:sz w:val="48"/>
+          <w:szCs w:val="48"/>
+          <w:lang w:val="en-US"/>
+        </w:rPr>
+      </w:pPr>
+      <w:r>
+        <w:rPr>
+          <w:sz w:val="48"/>
+          <w:szCs w:val="48"/>
+          <w:lang w:val="en-US"/>
+        </w:rPr>
+        <w:t>1.0 Input &amp; Output</w:t>
+      </w:r>
+    </w:p>
+    <w:p>
+      <w:pPr>
         <w:pStyle w:val="ListParagraph"/>
         <w:numPr>
           <w:ilvl w:val="0"/>
-          <w:numId w:val="27"/>
+          <w:numId w:val="28"/>
         </w:numPr>
         <w:spacing w:line="360" w:lineRule="auto"/>
         <w:rPr>
@@ -4401,6 +4442,897 @@
           <w:lang w:val="en-US"/>
         </w:rPr>
       </w:pPr>
+      <w:r>
+        <w:rPr>
+          <w:sz w:val="40"/>
+          <w:szCs w:val="40"/>
+          <w:lang w:val="en-US"/>
+        </w:rPr>
+        <w:t xml:space="preserve"> We can write the output with three methods of </w:t>
+      </w:r>
+      <w:proofErr w:type="spellStart"/>
+      <w:r>
+        <w:rPr>
+          <w:b/>
+          <w:bCs/>
+          <w:color w:val="FF0000"/>
+          <w:sz w:val="40"/>
+          <w:szCs w:val="40"/>
+          <w:lang w:val="en-US"/>
+        </w:rPr>
+        <w:t>fmt</w:t>
+      </w:r>
+      <w:proofErr w:type="spellEnd"/>
+      <w:r>
+        <w:rPr>
+          <w:color w:val="FF0000"/>
+          <w:sz w:val="40"/>
+          <w:szCs w:val="40"/>
+          <w:lang w:val="en-US"/>
+        </w:rPr>
+        <w:t xml:space="preserve"> </w:t>
+      </w:r>
+      <w:r>
+        <w:rPr>
+          <w:sz w:val="40"/>
+          <w:szCs w:val="40"/>
+          <w:lang w:val="en-US"/>
+        </w:rPr>
+        <w:t>package.</w:t>
+      </w:r>
+    </w:p>
+    <w:p>
+      <w:pPr>
+        <w:pStyle w:val="ListParagraph"/>
+        <w:numPr>
+          <w:ilvl w:val="0"/>
+          <w:numId w:val="28"/>
+        </w:numPr>
+        <w:spacing w:line="360" w:lineRule="auto"/>
+        <w:rPr>
+          <w:sz w:val="40"/>
+          <w:szCs w:val="40"/>
+          <w:lang w:val="en-US"/>
+        </w:rPr>
+      </w:pPr>
+      <w:r>
+        <w:rPr>
+          <w:sz w:val="40"/>
+          <w:szCs w:val="40"/>
+          <w:lang w:val="en-US"/>
+        </w:rPr>
+        <w:t xml:space="preserve"> </w:t>
+      </w:r>
+      <w:proofErr w:type="spellStart"/>
+      <w:proofErr w:type="gramStart"/>
+      <w:r>
+        <w:rPr>
+          <w:sz w:val="40"/>
+          <w:szCs w:val="40"/>
+          <w:lang w:val="en-US"/>
+        </w:rPr>
+        <w:t>Println</w:t>
+      </w:r>
+      <w:proofErr w:type="spellEnd"/>
+      <w:r>
+        <w:rPr>
+          <w:sz w:val="40"/>
+          <w:szCs w:val="40"/>
+          <w:lang w:val="en-US"/>
+        </w:rPr>
+        <w:t xml:space="preserve"> :</w:t>
+      </w:r>
+      <w:proofErr w:type="gramEnd"/>
+      <w:r>
+        <w:rPr>
+          <w:sz w:val="40"/>
+          <w:szCs w:val="40"/>
+          <w:lang w:val="en-US"/>
+        </w:rPr>
+        <w:t xml:space="preserve"> </w:t>
+      </w:r>
+    </w:p>
+    <w:p>
+      <w:pPr>
+        <w:pStyle w:val="ListParagraph"/>
+        <w:numPr>
+          <w:ilvl w:val="1"/>
+          <w:numId w:val="28"/>
+        </w:numPr>
+        <w:spacing w:line="360" w:lineRule="auto"/>
+        <w:rPr>
+          <w:sz w:val="40"/>
+          <w:szCs w:val="40"/>
+          <w:lang w:val="en-US"/>
+        </w:rPr>
+      </w:pPr>
+      <w:r>
+        <w:rPr>
+          <w:sz w:val="40"/>
+          <w:szCs w:val="40"/>
+          <w:lang w:val="en-US"/>
+        </w:rPr>
+        <w:t xml:space="preserve">It prints the statement and add space before the variable printing. </w:t>
+      </w:r>
+    </w:p>
+    <w:p>
+      <w:pPr>
+        <w:pStyle w:val="ListParagraph"/>
+        <w:numPr>
+          <w:ilvl w:val="1"/>
+          <w:numId w:val="28"/>
+        </w:numPr>
+        <w:spacing w:line="360" w:lineRule="auto"/>
+        <w:rPr>
+          <w:sz w:val="40"/>
+          <w:szCs w:val="40"/>
+          <w:lang w:val="en-US"/>
+        </w:rPr>
+      </w:pPr>
+      <w:r>
+        <w:rPr>
+          <w:sz w:val="40"/>
+          <w:szCs w:val="40"/>
+          <w:lang w:val="en-US"/>
+        </w:rPr>
+        <w:t>After printing the statement set the cursor on next line.</w:t>
+      </w:r>
+    </w:p>
+    <w:p>
+      <w:pPr>
+        <w:pStyle w:val="ListParagraph"/>
+        <w:spacing w:line="360" w:lineRule="auto"/>
+        <w:ind w:left="1440"/>
+        <w:rPr>
+          <w:sz w:val="40"/>
+          <w:szCs w:val="40"/>
+          <w:lang w:val="en-US"/>
+        </w:rPr>
+      </w:pPr>
+    </w:p>
+    <w:p>
+      <w:pPr>
+        <w:pStyle w:val="ListParagraph"/>
+        <w:numPr>
+          <w:ilvl w:val="0"/>
+          <w:numId w:val="29"/>
+        </w:numPr>
+        <w:spacing w:line="360" w:lineRule="auto"/>
+        <w:rPr>
+          <w:sz w:val="40"/>
+          <w:szCs w:val="40"/>
+          <w:lang w:val="en-US"/>
+        </w:rPr>
+      </w:pPr>
+      <w:r>
+        <w:rPr>
+          <w:sz w:val="40"/>
+          <w:szCs w:val="40"/>
+          <w:lang w:val="en-US"/>
+        </w:rPr>
+        <w:lastRenderedPageBreak/>
+        <w:t xml:space="preserve"> </w:t>
+      </w:r>
+      <w:proofErr w:type="gramStart"/>
+      <w:r>
+        <w:rPr>
+          <w:sz w:val="40"/>
+          <w:szCs w:val="40"/>
+          <w:lang w:val="en-US"/>
+        </w:rPr>
+        <w:t>Print :</w:t>
+      </w:r>
+      <w:proofErr w:type="gramEnd"/>
+    </w:p>
+    <w:p>
+      <w:pPr>
+        <w:pStyle w:val="ListParagraph"/>
+        <w:numPr>
+          <w:ilvl w:val="1"/>
+          <w:numId w:val="29"/>
+        </w:numPr>
+        <w:spacing w:line="360" w:lineRule="auto"/>
+        <w:rPr>
+          <w:sz w:val="40"/>
+          <w:szCs w:val="40"/>
+          <w:lang w:val="en-US"/>
+        </w:rPr>
+      </w:pPr>
+      <w:r>
+        <w:rPr>
+          <w:sz w:val="40"/>
+          <w:szCs w:val="40"/>
+          <w:lang w:val="en-US"/>
+        </w:rPr>
+        <w:t>It can’t add space &amp; can’t set the cursor on next line.</w:t>
+      </w:r>
+    </w:p>
+    <w:p>
+      <w:pPr>
+        <w:pStyle w:val="ListParagraph"/>
+        <w:numPr>
+          <w:ilvl w:val="1"/>
+          <w:numId w:val="29"/>
+        </w:numPr>
+        <w:spacing w:line="360" w:lineRule="auto"/>
+        <w:rPr>
+          <w:sz w:val="40"/>
+          <w:szCs w:val="40"/>
+          <w:lang w:val="en-US"/>
+        </w:rPr>
+      </w:pPr>
+      <w:r>
+        <w:rPr>
+          <w:sz w:val="40"/>
+          <w:szCs w:val="40"/>
+          <w:lang w:val="en-US"/>
+        </w:rPr>
+        <w:t xml:space="preserve">It only </w:t>
+      </w:r>
+      <w:proofErr w:type="gramStart"/>
+      <w:r>
+        <w:rPr>
+          <w:sz w:val="40"/>
+          <w:szCs w:val="40"/>
+          <w:lang w:val="en-US"/>
+        </w:rPr>
+        <w:t>print</w:t>
+      </w:r>
+      <w:proofErr w:type="gramEnd"/>
+      <w:r>
+        <w:rPr>
+          <w:sz w:val="40"/>
+          <w:szCs w:val="40"/>
+          <w:lang w:val="en-US"/>
+        </w:rPr>
+        <w:t xml:space="preserve"> the statements. </w:t>
+      </w:r>
+    </w:p>
+    <w:p>
+      <w:pPr>
+        <w:pStyle w:val="ListParagraph"/>
+        <w:numPr>
+          <w:ilvl w:val="0"/>
+          <w:numId w:val="29"/>
+        </w:numPr>
+        <w:spacing w:line="360" w:lineRule="auto"/>
+        <w:rPr>
+          <w:sz w:val="40"/>
+          <w:szCs w:val="40"/>
+          <w:lang w:val="en-US"/>
+        </w:rPr>
+      </w:pPr>
+      <w:r>
+        <w:rPr>
+          <w:sz w:val="40"/>
+          <w:szCs w:val="40"/>
+          <w:lang w:val="en-US"/>
+        </w:rPr>
+        <w:t xml:space="preserve"> </w:t>
+      </w:r>
+      <w:proofErr w:type="spellStart"/>
+      <w:proofErr w:type="gramStart"/>
+      <w:r>
+        <w:rPr>
+          <w:sz w:val="40"/>
+          <w:szCs w:val="40"/>
+          <w:lang w:val="en-US"/>
+        </w:rPr>
+        <w:t>Printf</w:t>
+      </w:r>
+      <w:proofErr w:type="spellEnd"/>
+      <w:r>
+        <w:rPr>
+          <w:sz w:val="40"/>
+          <w:szCs w:val="40"/>
+          <w:lang w:val="en-US"/>
+        </w:rPr>
+        <w:t xml:space="preserve"> :</w:t>
+      </w:r>
+      <w:proofErr w:type="gramEnd"/>
+      <w:r>
+        <w:rPr>
+          <w:sz w:val="40"/>
+          <w:szCs w:val="40"/>
+          <w:lang w:val="en-US"/>
+        </w:rPr>
+        <w:t xml:space="preserve"> </w:t>
+      </w:r>
+    </w:p>
+    <w:p>
+      <w:pPr>
+        <w:pStyle w:val="ListParagraph"/>
+        <w:numPr>
+          <w:ilvl w:val="1"/>
+          <w:numId w:val="29"/>
+        </w:numPr>
+        <w:spacing w:line="360" w:lineRule="auto"/>
+        <w:rPr>
+          <w:sz w:val="40"/>
+          <w:szCs w:val="40"/>
+          <w:lang w:val="en-US"/>
+        </w:rPr>
+      </w:pPr>
+      <w:r>
+        <w:rPr>
+          <w:sz w:val="40"/>
+          <w:szCs w:val="40"/>
+          <w:lang w:val="en-US"/>
+        </w:rPr>
+        <w:t xml:space="preserve">It works like </w:t>
+      </w:r>
+      <w:proofErr w:type="spellStart"/>
+      <w:proofErr w:type="gramStart"/>
+      <w:r>
+        <w:rPr>
+          <w:sz w:val="40"/>
+          <w:szCs w:val="40"/>
+          <w:lang w:val="en-US"/>
+        </w:rPr>
+        <w:t>printf</w:t>
+      </w:r>
+      <w:proofErr w:type="spellEnd"/>
+      <w:r>
+        <w:rPr>
+          <w:sz w:val="40"/>
+          <w:szCs w:val="40"/>
+          <w:lang w:val="en-US"/>
+        </w:rPr>
+        <w:t>(</w:t>
+      </w:r>
+      <w:proofErr w:type="gramEnd"/>
+      <w:r>
+        <w:rPr>
+          <w:sz w:val="40"/>
+          <w:szCs w:val="40"/>
+          <w:lang w:val="en-US"/>
+        </w:rPr>
+        <w:t>) function of C programming.</w:t>
+      </w:r>
+    </w:p>
+    <w:p>
+      <w:pPr>
+        <w:pStyle w:val="ListParagraph"/>
+        <w:numPr>
+          <w:ilvl w:val="1"/>
+          <w:numId w:val="29"/>
+        </w:numPr>
+        <w:spacing w:line="360" w:lineRule="auto"/>
+        <w:rPr>
+          <w:sz w:val="40"/>
+          <w:szCs w:val="40"/>
+          <w:lang w:val="en-US"/>
+        </w:rPr>
+      </w:pPr>
+      <w:r>
+        <w:rPr>
+          <w:sz w:val="40"/>
+          <w:szCs w:val="40"/>
+          <w:lang w:val="en-US"/>
+        </w:rPr>
+        <w:t xml:space="preserve">It </w:t>
+      </w:r>
+      <w:proofErr w:type="gramStart"/>
+      <w:r>
+        <w:rPr>
+          <w:sz w:val="40"/>
+          <w:szCs w:val="40"/>
+          <w:lang w:val="en-US"/>
+        </w:rPr>
+        <w:t>use</w:t>
+      </w:r>
+      <w:proofErr w:type="gramEnd"/>
+      <w:r>
+        <w:rPr>
+          <w:sz w:val="40"/>
+          <w:szCs w:val="40"/>
+          <w:lang w:val="en-US"/>
+        </w:rPr>
+        <w:t xml:space="preserve"> format specifiers for printing the statements. </w:t>
+      </w:r>
+    </w:p>
+    <w:p>
+      <w:pPr>
+        <w:spacing w:line="360" w:lineRule="auto"/>
+        <w:rPr>
+          <w:sz w:val="40"/>
+          <w:szCs w:val="40"/>
+          <w:lang w:val="en-US"/>
+        </w:rPr>
+      </w:pPr>
+    </w:p>
+    <w:p>
+      <w:pPr>
+        <w:pStyle w:val="ListParagraph"/>
+        <w:numPr>
+          <w:ilvl w:val="0"/>
+          <w:numId w:val="30"/>
+        </w:numPr>
+        <w:spacing w:line="360" w:lineRule="auto"/>
+        <w:rPr>
+          <w:sz w:val="40"/>
+          <w:szCs w:val="40"/>
+          <w:lang w:val="en-US"/>
+        </w:rPr>
+      </w:pPr>
+      <w:r>
+        <w:rPr>
+          <w:sz w:val="40"/>
+          <w:szCs w:val="40"/>
+          <w:lang w:val="en-US"/>
+        </w:rPr>
+        <w:t xml:space="preserve"> There are some several ways to take input according to user data.</w:t>
+      </w:r>
+    </w:p>
+    <w:p>
+      <w:pPr>
+        <w:pStyle w:val="ListParagraph"/>
+        <w:numPr>
+          <w:ilvl w:val="0"/>
+          <w:numId w:val="30"/>
+        </w:numPr>
+        <w:spacing w:line="360" w:lineRule="auto"/>
+        <w:rPr>
+          <w:sz w:val="40"/>
+          <w:szCs w:val="40"/>
+          <w:lang w:val="en-US"/>
+        </w:rPr>
+      </w:pPr>
+      <w:r>
+        <w:rPr>
+          <w:sz w:val="40"/>
+          <w:szCs w:val="40"/>
+          <w:lang w:val="en-US"/>
+        </w:rPr>
+        <w:t xml:space="preserve"> There are three </w:t>
+      </w:r>
+      <w:proofErr w:type="spellStart"/>
+      <w:r>
+        <w:rPr>
+          <w:b/>
+          <w:bCs/>
+          <w:color w:val="FF0000"/>
+          <w:sz w:val="40"/>
+          <w:szCs w:val="40"/>
+          <w:lang w:val="en-US"/>
+        </w:rPr>
+        <w:t>fmt</w:t>
+      </w:r>
+      <w:proofErr w:type="spellEnd"/>
+      <w:r>
+        <w:rPr>
+          <w:color w:val="FF0000"/>
+          <w:sz w:val="40"/>
+          <w:szCs w:val="40"/>
+          <w:lang w:val="en-US"/>
+        </w:rPr>
+        <w:t xml:space="preserve"> </w:t>
+      </w:r>
+      <w:r>
+        <w:rPr>
+          <w:sz w:val="40"/>
+          <w:szCs w:val="40"/>
+          <w:lang w:val="en-US"/>
+        </w:rPr>
+        <w:t>package methods define for taking input.</w:t>
+      </w:r>
+    </w:p>
+    <w:p>
+      <w:pPr>
+        <w:pStyle w:val="ListParagraph"/>
+        <w:numPr>
+          <w:ilvl w:val="0"/>
+          <w:numId w:val="30"/>
+        </w:numPr>
+        <w:spacing w:line="360" w:lineRule="auto"/>
+        <w:rPr>
+          <w:sz w:val="40"/>
+          <w:szCs w:val="40"/>
+          <w:lang w:val="en-US"/>
+        </w:rPr>
+      </w:pPr>
+      <w:r>
+        <w:rPr>
+          <w:sz w:val="40"/>
+          <w:szCs w:val="40"/>
+          <w:lang w:val="en-US"/>
+        </w:rPr>
+        <w:t xml:space="preserve"> </w:t>
+      </w:r>
+      <w:proofErr w:type="gramStart"/>
+      <w:r>
+        <w:rPr>
+          <w:sz w:val="40"/>
+          <w:szCs w:val="40"/>
+          <w:lang w:val="en-US"/>
+        </w:rPr>
+        <w:t>Scan :</w:t>
+      </w:r>
+      <w:proofErr w:type="gramEnd"/>
+      <w:r>
+        <w:rPr>
+          <w:sz w:val="40"/>
+          <w:szCs w:val="40"/>
+          <w:lang w:val="en-US"/>
+        </w:rPr>
+        <w:t xml:space="preserve"> </w:t>
+      </w:r>
+    </w:p>
+    <w:p>
+      <w:pPr>
+        <w:pStyle w:val="ListParagraph"/>
+        <w:numPr>
+          <w:ilvl w:val="1"/>
+          <w:numId w:val="30"/>
+        </w:numPr>
+        <w:spacing w:line="360" w:lineRule="auto"/>
+        <w:rPr>
+          <w:sz w:val="40"/>
+          <w:szCs w:val="40"/>
+          <w:lang w:val="en-US"/>
+        </w:rPr>
+      </w:pPr>
+      <w:r>
+        <w:rPr>
+          <w:sz w:val="40"/>
+          <w:szCs w:val="40"/>
+          <w:lang w:val="en-US"/>
+        </w:rPr>
+        <w:t>It is use to take single value at a time.</w:t>
+      </w:r>
+    </w:p>
+    <w:p>
+      <w:pPr>
+        <w:pStyle w:val="ListParagraph"/>
+        <w:numPr>
+          <w:ilvl w:val="1"/>
+          <w:numId w:val="30"/>
+        </w:numPr>
+        <w:spacing w:line="360" w:lineRule="auto"/>
+        <w:rPr>
+          <w:sz w:val="40"/>
+          <w:szCs w:val="40"/>
+          <w:lang w:val="en-US"/>
+        </w:rPr>
+      </w:pPr>
+      <w:r>
+        <w:rPr>
+          <w:sz w:val="40"/>
+          <w:szCs w:val="40"/>
+        </w:rPr>
+        <w:lastRenderedPageBreak/>
+        <w:t xml:space="preserve">Scan scans text read from standard input, storing successive space-separated values into successive </w:t>
+      </w:r>
+      <w:proofErr w:type="gramStart"/>
+      <w:r>
+        <w:rPr>
+          <w:sz w:val="40"/>
+          <w:szCs w:val="40"/>
+        </w:rPr>
+        <w:t>arguments.</w:t>
+      </w:r>
+      <w:r>
+        <w:rPr>
+          <w:sz w:val="40"/>
+          <w:szCs w:val="40"/>
+        </w:rPr>
+        <w:t>(</w:t>
+      </w:r>
+      <w:proofErr w:type="gramEnd"/>
+      <w:r>
+        <w:rPr>
+          <w:sz w:val="40"/>
+          <w:szCs w:val="40"/>
+        </w:rPr>
+        <w:t xml:space="preserve">referred form website) </w:t>
+      </w:r>
+    </w:p>
+    <w:p>
+      <w:pPr>
+        <w:pStyle w:val="ListParagraph"/>
+        <w:numPr>
+          <w:ilvl w:val="0"/>
+          <w:numId w:val="31"/>
+        </w:numPr>
+        <w:spacing w:line="360" w:lineRule="auto"/>
+        <w:rPr>
+          <w:sz w:val="40"/>
+          <w:szCs w:val="40"/>
+          <w:lang w:val="en-US"/>
+        </w:rPr>
+      </w:pPr>
+      <w:r>
+        <w:rPr>
+          <w:sz w:val="40"/>
+          <w:szCs w:val="40"/>
+          <w:lang w:val="en-US"/>
+        </w:rPr>
+        <w:t xml:space="preserve"> </w:t>
+      </w:r>
+      <w:proofErr w:type="spellStart"/>
+      <w:proofErr w:type="gramStart"/>
+      <w:r>
+        <w:rPr>
+          <w:sz w:val="40"/>
+          <w:szCs w:val="40"/>
+          <w:lang w:val="en-US"/>
+        </w:rPr>
+        <w:t>Scanln</w:t>
+      </w:r>
+      <w:proofErr w:type="spellEnd"/>
+      <w:r>
+        <w:rPr>
+          <w:sz w:val="40"/>
+          <w:szCs w:val="40"/>
+          <w:lang w:val="en-US"/>
+        </w:rPr>
+        <w:t xml:space="preserve"> :</w:t>
+      </w:r>
+      <w:proofErr w:type="gramEnd"/>
+    </w:p>
+    <w:p>
+      <w:pPr>
+        <w:pStyle w:val="ListParagraph"/>
+        <w:numPr>
+          <w:ilvl w:val="1"/>
+          <w:numId w:val="31"/>
+        </w:numPr>
+        <w:spacing w:line="360" w:lineRule="auto"/>
+        <w:rPr>
+          <w:sz w:val="40"/>
+          <w:szCs w:val="40"/>
+          <w:lang w:val="en-US"/>
+        </w:rPr>
+      </w:pPr>
+      <w:proofErr w:type="spellStart"/>
+      <w:r>
+        <w:rPr>
+          <w:sz w:val="40"/>
+          <w:szCs w:val="40"/>
+        </w:rPr>
+        <w:t>Scanln</w:t>
+      </w:r>
+      <w:proofErr w:type="spellEnd"/>
+      <w:r>
+        <w:rPr>
+          <w:sz w:val="40"/>
+          <w:szCs w:val="40"/>
+        </w:rPr>
+        <w:t xml:space="preserve"> is similar to Scan, but stops scanning at a newline and after the final item there must be a newline or EOF.</w:t>
+      </w:r>
+    </w:p>
+    <w:p>
+      <w:pPr>
+        <w:pStyle w:val="ListParagraph"/>
+        <w:numPr>
+          <w:ilvl w:val="0"/>
+          <w:numId w:val="31"/>
+        </w:numPr>
+        <w:spacing w:line="360" w:lineRule="auto"/>
+        <w:rPr>
+          <w:sz w:val="40"/>
+          <w:szCs w:val="40"/>
+          <w:lang w:val="en-US"/>
+        </w:rPr>
+      </w:pPr>
+      <w:r>
+        <w:rPr>
+          <w:sz w:val="40"/>
+          <w:szCs w:val="40"/>
+          <w:lang w:val="en-US"/>
+        </w:rPr>
+        <w:t xml:space="preserve"> </w:t>
+      </w:r>
+      <w:proofErr w:type="spellStart"/>
+      <w:proofErr w:type="gramStart"/>
+      <w:r>
+        <w:rPr>
+          <w:sz w:val="40"/>
+          <w:szCs w:val="40"/>
+          <w:lang w:val="en-US"/>
+        </w:rPr>
+        <w:t>Scanf</w:t>
+      </w:r>
+      <w:proofErr w:type="spellEnd"/>
+      <w:r>
+        <w:rPr>
+          <w:sz w:val="40"/>
+          <w:szCs w:val="40"/>
+          <w:lang w:val="en-US"/>
+        </w:rPr>
+        <w:t xml:space="preserve"> :</w:t>
+      </w:r>
+      <w:proofErr w:type="gramEnd"/>
+      <w:r>
+        <w:rPr>
+          <w:sz w:val="40"/>
+          <w:szCs w:val="40"/>
+          <w:lang w:val="en-US"/>
+        </w:rPr>
+        <w:t xml:space="preserve"> </w:t>
+      </w:r>
+    </w:p>
+    <w:p>
+      <w:pPr>
+        <w:pStyle w:val="ListParagraph"/>
+        <w:numPr>
+          <w:ilvl w:val="1"/>
+          <w:numId w:val="31"/>
+        </w:numPr>
+        <w:spacing w:line="360" w:lineRule="auto"/>
+        <w:rPr>
+          <w:sz w:val="40"/>
+          <w:szCs w:val="40"/>
+          <w:lang w:val="en-US"/>
+        </w:rPr>
+      </w:pPr>
+      <w:r>
+        <w:rPr>
+          <w:sz w:val="40"/>
+          <w:szCs w:val="40"/>
+          <w:lang w:val="en-US"/>
+        </w:rPr>
+        <w:t xml:space="preserve">It is similar to </w:t>
+      </w:r>
+      <w:proofErr w:type="spellStart"/>
+      <w:proofErr w:type="gramStart"/>
+      <w:r>
+        <w:rPr>
+          <w:sz w:val="40"/>
+          <w:szCs w:val="40"/>
+          <w:lang w:val="en-US"/>
+        </w:rPr>
+        <w:t>Scanf</w:t>
+      </w:r>
+      <w:proofErr w:type="spellEnd"/>
+      <w:r>
+        <w:rPr>
+          <w:sz w:val="40"/>
+          <w:szCs w:val="40"/>
+          <w:lang w:val="en-US"/>
+        </w:rPr>
+        <w:t>(</w:t>
+      </w:r>
+      <w:proofErr w:type="gramEnd"/>
+      <w:r>
+        <w:rPr>
+          <w:sz w:val="40"/>
+          <w:szCs w:val="40"/>
+          <w:lang w:val="en-US"/>
+        </w:rPr>
+        <w:t>) function of C Programming.</w:t>
+      </w:r>
+    </w:p>
+    <w:p>
+      <w:pPr>
+        <w:pStyle w:val="ListParagraph"/>
+        <w:numPr>
+          <w:ilvl w:val="1"/>
+          <w:numId w:val="31"/>
+        </w:numPr>
+        <w:spacing w:line="360" w:lineRule="auto"/>
+        <w:rPr>
+          <w:sz w:val="40"/>
+          <w:szCs w:val="40"/>
+          <w:lang w:val="en-US"/>
+        </w:rPr>
+      </w:pPr>
+      <w:r>
+        <w:rPr>
+          <w:sz w:val="40"/>
+          <w:szCs w:val="40"/>
+          <w:lang w:val="en-US"/>
+        </w:rPr>
+        <w:t xml:space="preserve">It </w:t>
+      </w:r>
+      <w:proofErr w:type="gramStart"/>
+      <w:r>
+        <w:rPr>
+          <w:sz w:val="40"/>
+          <w:szCs w:val="40"/>
+          <w:lang w:val="en-US"/>
+        </w:rPr>
+        <w:t>use</w:t>
+      </w:r>
+      <w:proofErr w:type="gramEnd"/>
+      <w:r>
+        <w:rPr>
+          <w:sz w:val="40"/>
+          <w:szCs w:val="40"/>
+          <w:lang w:val="en-US"/>
+        </w:rPr>
+        <w:t xml:space="preserve"> format specifier to take input according to data.</w:t>
+      </w:r>
+    </w:p>
+    <w:p>
+      <w:pPr>
+        <w:pStyle w:val="ListParagraph"/>
+        <w:numPr>
+          <w:ilvl w:val="0"/>
+          <w:numId w:val="32"/>
+        </w:numPr>
+        <w:spacing w:line="360" w:lineRule="auto"/>
+        <w:rPr>
+          <w:sz w:val="40"/>
+          <w:szCs w:val="40"/>
+          <w:lang w:val="en-US"/>
+        </w:rPr>
+      </w:pPr>
+      <w:r>
+        <w:rPr>
+          <w:sz w:val="40"/>
+          <w:szCs w:val="40"/>
+          <w:lang w:val="en-US"/>
+        </w:rPr>
+        <w:t xml:space="preserve"> These functions </w:t>
+      </w:r>
+      <w:r>
+        <w:rPr>
+          <w:sz w:val="40"/>
+          <w:szCs w:val="40"/>
+          <w:lang w:val="en-US"/>
+        </w:rPr>
+        <w:t xml:space="preserve">are </w:t>
+      </w:r>
+      <w:proofErr w:type="gramStart"/>
+      <w:r>
+        <w:rPr>
+          <w:sz w:val="40"/>
+          <w:szCs w:val="40"/>
+          <w:lang w:val="en-US"/>
+        </w:rPr>
+        <w:t>take</w:t>
+      </w:r>
+      <w:proofErr w:type="gramEnd"/>
+      <w:r>
+        <w:rPr>
+          <w:sz w:val="40"/>
+          <w:szCs w:val="40"/>
+          <w:lang w:val="en-US"/>
+        </w:rPr>
+        <w:t xml:space="preserve"> only one word string. We want to use </w:t>
+      </w:r>
+      <w:proofErr w:type="spellStart"/>
+      <w:r>
+        <w:rPr>
+          <w:sz w:val="40"/>
+          <w:szCs w:val="40"/>
+          <w:lang w:val="en-US"/>
+        </w:rPr>
+        <w:t>BufferReader</w:t>
+      </w:r>
+      <w:proofErr w:type="spellEnd"/>
+      <w:r>
+        <w:rPr>
+          <w:sz w:val="40"/>
+          <w:szCs w:val="40"/>
+          <w:lang w:val="en-US"/>
+        </w:rPr>
+        <w:t xml:space="preserve"> for accepting long string.</w:t>
+      </w:r>
+    </w:p>
+    <w:p>
+      <w:pPr>
+        <w:pStyle w:val="ListParagraph"/>
+        <w:numPr>
+          <w:ilvl w:val="0"/>
+          <w:numId w:val="32"/>
+        </w:numPr>
+        <w:spacing w:line="360" w:lineRule="auto"/>
+        <w:rPr>
+          <w:sz w:val="40"/>
+          <w:szCs w:val="40"/>
+          <w:lang w:val="en-US"/>
+        </w:rPr>
+      </w:pPr>
+      <w:r>
+        <w:rPr>
+          <w:sz w:val="40"/>
+          <w:szCs w:val="40"/>
+          <w:lang w:val="en-US"/>
+        </w:rPr>
+        <w:t xml:space="preserve"> We can take non string data easily with these functions.</w:t>
+      </w:r>
     </w:p>
     <w:sectPr>
       <w:pgSz w:w="11906" w:h="16838"/>
@@ -4578,6 +5510,119 @@
     </w:lvl>
   </w:abstractNum>
   <w:abstractNum w:abstractNumId="1" w15:restartNumberingAfterBreak="0">
+    <w:nsid w:val="027E3AF5"/>
+    <w:multiLevelType w:val="hybridMultilevel"/>
+    <w:tmpl w:val="E4F88E12"/>
+    <w:lvl w:ilvl="0" w:tplc="4009000B">
+      <w:start w:val="1"/>
+      <w:numFmt w:val="bullet"/>
+      <w:lvlText w:val=""/>
+      <w:lvlJc w:val="left"/>
+      <w:pPr>
+        <w:ind w:left="720" w:hanging="360"/>
+      </w:pPr>
+      <w:rPr>
+        <w:rFonts w:ascii="Wingdings" w:hAnsi="Wingdings" w:hint="default"/>
+      </w:rPr>
+    </w:lvl>
+    <w:lvl w:ilvl="1" w:tplc="40090003">
+      <w:start w:val="1"/>
+      <w:numFmt w:val="bullet"/>
+      <w:lvlText w:val="o"/>
+      <w:lvlJc w:val="left"/>
+      <w:pPr>
+        <w:ind w:left="1440" w:hanging="360"/>
+      </w:pPr>
+      <w:rPr>
+        <w:rFonts w:ascii="Courier New" w:hAnsi="Courier New" w:cs="Courier New" w:hint="default"/>
+      </w:rPr>
+    </w:lvl>
+    <w:lvl w:ilvl="2" w:tplc="40090005" w:tentative="1">
+      <w:start w:val="1"/>
+      <w:numFmt w:val="bullet"/>
+      <w:lvlText w:val=""/>
+      <w:lvlJc w:val="left"/>
+      <w:pPr>
+        <w:ind w:left="2160" w:hanging="360"/>
+      </w:pPr>
+      <w:rPr>
+        <w:rFonts w:ascii="Wingdings" w:hAnsi="Wingdings" w:hint="default"/>
+      </w:rPr>
+    </w:lvl>
+    <w:lvl w:ilvl="3" w:tplc="40090001" w:tentative="1">
+      <w:start w:val="1"/>
+      <w:numFmt w:val="bullet"/>
+      <w:lvlText w:val=""/>
+      <w:lvlJc w:val="left"/>
+      <w:pPr>
+        <w:ind w:left="2880" w:hanging="360"/>
+      </w:pPr>
+      <w:rPr>
+        <w:rFonts w:ascii="Symbol" w:hAnsi="Symbol" w:hint="default"/>
+      </w:rPr>
+    </w:lvl>
+    <w:lvl w:ilvl="4" w:tplc="40090003" w:tentative="1">
+      <w:start w:val="1"/>
+      <w:numFmt w:val="bullet"/>
+      <w:lvlText w:val="o"/>
+      <w:lvlJc w:val="left"/>
+      <w:pPr>
+        <w:ind w:left="3600" w:hanging="360"/>
+      </w:pPr>
+      <w:rPr>
+        <w:rFonts w:ascii="Courier New" w:hAnsi="Courier New" w:cs="Courier New" w:hint="default"/>
+      </w:rPr>
+    </w:lvl>
+    <w:lvl w:ilvl="5" w:tplc="40090005" w:tentative="1">
+      <w:start w:val="1"/>
+      <w:numFmt w:val="bullet"/>
+      <w:lvlText w:val=""/>
+      <w:lvlJc w:val="left"/>
+      <w:pPr>
+        <w:ind w:left="4320" w:hanging="360"/>
+      </w:pPr>
+      <w:rPr>
+        <w:rFonts w:ascii="Wingdings" w:hAnsi="Wingdings" w:hint="default"/>
+      </w:rPr>
+    </w:lvl>
+    <w:lvl w:ilvl="6" w:tplc="40090001" w:tentative="1">
+      <w:start w:val="1"/>
+      <w:numFmt w:val="bullet"/>
+      <w:lvlText w:val=""/>
+      <w:lvlJc w:val="left"/>
+      <w:pPr>
+        <w:ind w:left="5040" w:hanging="360"/>
+      </w:pPr>
+      <w:rPr>
+        <w:rFonts w:ascii="Symbol" w:hAnsi="Symbol" w:hint="default"/>
+      </w:rPr>
+    </w:lvl>
+    <w:lvl w:ilvl="7" w:tplc="40090003" w:tentative="1">
+      <w:start w:val="1"/>
+      <w:numFmt w:val="bullet"/>
+      <w:lvlText w:val="o"/>
+      <w:lvlJc w:val="left"/>
+      <w:pPr>
+        <w:ind w:left="5760" w:hanging="360"/>
+      </w:pPr>
+      <w:rPr>
+        <w:rFonts w:ascii="Courier New" w:hAnsi="Courier New" w:cs="Courier New" w:hint="default"/>
+      </w:rPr>
+    </w:lvl>
+    <w:lvl w:ilvl="8" w:tplc="40090005" w:tentative="1">
+      <w:start w:val="1"/>
+      <w:numFmt w:val="bullet"/>
+      <w:lvlText w:val=""/>
+      <w:lvlJc w:val="left"/>
+      <w:pPr>
+        <w:ind w:left="6480" w:hanging="360"/>
+      </w:pPr>
+      <w:rPr>
+        <w:rFonts w:ascii="Wingdings" w:hAnsi="Wingdings" w:hint="default"/>
+      </w:rPr>
+    </w:lvl>
+  </w:abstractNum>
+  <w:abstractNum w:abstractNumId="2" w15:restartNumberingAfterBreak="0">
     <w:nsid w:val="06534FE2"/>
     <w:multiLevelType w:val="hybridMultilevel"/>
     <w:tmpl w:val="A84AA646"/>
@@ -4690,7 +5735,7 @@
       </w:rPr>
     </w:lvl>
   </w:abstractNum>
-  <w:abstractNum w:abstractNumId="2" w15:restartNumberingAfterBreak="0">
+  <w:abstractNum w:abstractNumId="3" w15:restartNumberingAfterBreak="0">
     <w:nsid w:val="0C8633EF"/>
     <w:multiLevelType w:val="hybridMultilevel"/>
     <w:tmpl w:val="4CC0E2CC"/>
@@ -4803,7 +5848,7 @@
       </w:rPr>
     </w:lvl>
   </w:abstractNum>
-  <w:abstractNum w:abstractNumId="3" w15:restartNumberingAfterBreak="0">
+  <w:abstractNum w:abstractNumId="4" w15:restartNumberingAfterBreak="0">
     <w:nsid w:val="0CE13FD5"/>
     <w:multiLevelType w:val="hybridMultilevel"/>
     <w:tmpl w:val="00E005A0"/>
@@ -4916,7 +5961,7 @@
       </w:rPr>
     </w:lvl>
   </w:abstractNum>
-  <w:abstractNum w:abstractNumId="4" w15:restartNumberingAfterBreak="0">
+  <w:abstractNum w:abstractNumId="5" w15:restartNumberingAfterBreak="0">
     <w:nsid w:val="0EE04ECF"/>
     <w:multiLevelType w:val="hybridMultilevel"/>
     <w:tmpl w:val="390AACC6"/>
@@ -5029,7 +6074,7 @@
       </w:rPr>
     </w:lvl>
   </w:abstractNum>
-  <w:abstractNum w:abstractNumId="5" w15:restartNumberingAfterBreak="0">
+  <w:abstractNum w:abstractNumId="6" w15:restartNumberingAfterBreak="0">
     <w:nsid w:val="0EE05026"/>
     <w:multiLevelType w:val="hybridMultilevel"/>
     <w:tmpl w:val="8716D3CA"/>
@@ -5142,7 +6187,7 @@
       </w:rPr>
     </w:lvl>
   </w:abstractNum>
-  <w:abstractNum w:abstractNumId="6" w15:restartNumberingAfterBreak="0">
+  <w:abstractNum w:abstractNumId="7" w15:restartNumberingAfterBreak="0">
     <w:nsid w:val="10B51691"/>
     <w:multiLevelType w:val="multilevel"/>
     <w:tmpl w:val="F61C2F7C"/>
@@ -5254,7 +6299,7 @@
       </w:rPr>
     </w:lvl>
   </w:abstractNum>
-  <w:abstractNum w:abstractNumId="7" w15:restartNumberingAfterBreak="0">
+  <w:abstractNum w:abstractNumId="8" w15:restartNumberingAfterBreak="0">
     <w:nsid w:val="10F07D22"/>
     <w:multiLevelType w:val="multilevel"/>
     <w:tmpl w:val="A11891F0"/>
@@ -5375,7 +6420,7 @@
       </w:rPr>
     </w:lvl>
   </w:abstractNum>
-  <w:abstractNum w:abstractNumId="8" w15:restartNumberingAfterBreak="0">
+  <w:abstractNum w:abstractNumId="9" w15:restartNumberingAfterBreak="0">
     <w:nsid w:val="14727FBC"/>
     <w:multiLevelType w:val="hybridMultilevel"/>
     <w:tmpl w:val="4A66B50A"/>
@@ -5488,7 +6533,7 @@
       </w:rPr>
     </w:lvl>
   </w:abstractNum>
-  <w:abstractNum w:abstractNumId="9" w15:restartNumberingAfterBreak="0">
+  <w:abstractNum w:abstractNumId="10" w15:restartNumberingAfterBreak="0">
     <w:nsid w:val="1D0215CC"/>
     <w:multiLevelType w:val="hybridMultilevel"/>
     <w:tmpl w:val="C4DA5DAC"/>
@@ -5601,7 +6646,7 @@
       </w:rPr>
     </w:lvl>
   </w:abstractNum>
-  <w:abstractNum w:abstractNumId="10" w15:restartNumberingAfterBreak="0">
+  <w:abstractNum w:abstractNumId="11" w15:restartNumberingAfterBreak="0">
     <w:nsid w:val="1D201853"/>
     <w:multiLevelType w:val="hybridMultilevel"/>
     <w:tmpl w:val="C90423BC"/>
@@ -5714,7 +6759,7 @@
       </w:rPr>
     </w:lvl>
   </w:abstractNum>
-  <w:abstractNum w:abstractNumId="11" w15:restartNumberingAfterBreak="0">
+  <w:abstractNum w:abstractNumId="12" w15:restartNumberingAfterBreak="0">
     <w:nsid w:val="21381B62"/>
     <w:multiLevelType w:val="hybridMultilevel"/>
     <w:tmpl w:val="81F2924E"/>
@@ -5827,7 +6872,7 @@
       </w:rPr>
     </w:lvl>
   </w:abstractNum>
-  <w:abstractNum w:abstractNumId="12" w15:restartNumberingAfterBreak="0">
+  <w:abstractNum w:abstractNumId="13" w15:restartNumberingAfterBreak="0">
     <w:nsid w:val="21CA71B5"/>
     <w:multiLevelType w:val="hybridMultilevel"/>
     <w:tmpl w:val="D6E0E2FC"/>
@@ -5940,7 +6985,7 @@
       </w:rPr>
     </w:lvl>
   </w:abstractNum>
-  <w:abstractNum w:abstractNumId="13" w15:restartNumberingAfterBreak="0">
+  <w:abstractNum w:abstractNumId="14" w15:restartNumberingAfterBreak="0">
     <w:nsid w:val="2FEA6824"/>
     <w:multiLevelType w:val="hybridMultilevel"/>
     <w:tmpl w:val="CEECC2DA"/>
@@ -6053,7 +7098,7 @@
       </w:rPr>
     </w:lvl>
   </w:abstractNum>
-  <w:abstractNum w:abstractNumId="14" w15:restartNumberingAfterBreak="0">
+  <w:abstractNum w:abstractNumId="15" w15:restartNumberingAfterBreak="0">
     <w:nsid w:val="33C83ABE"/>
     <w:multiLevelType w:val="hybridMultilevel"/>
     <w:tmpl w:val="87FEA7FC"/>
@@ -6166,7 +7211,7 @@
       </w:rPr>
     </w:lvl>
   </w:abstractNum>
-  <w:abstractNum w:abstractNumId="15" w15:restartNumberingAfterBreak="0">
+  <w:abstractNum w:abstractNumId="16" w15:restartNumberingAfterBreak="0">
     <w:nsid w:val="378102B3"/>
     <w:multiLevelType w:val="hybridMultilevel"/>
     <w:tmpl w:val="6B8C72A0"/>
@@ -6279,7 +7324,7 @@
       </w:rPr>
     </w:lvl>
   </w:abstractNum>
-  <w:abstractNum w:abstractNumId="16" w15:restartNumberingAfterBreak="0">
+  <w:abstractNum w:abstractNumId="17" w15:restartNumberingAfterBreak="0">
     <w:nsid w:val="3A353E90"/>
     <w:multiLevelType w:val="hybridMultilevel"/>
     <w:tmpl w:val="C7F0C4BE"/>
@@ -6392,7 +7437,7 @@
       </w:rPr>
     </w:lvl>
   </w:abstractNum>
-  <w:abstractNum w:abstractNumId="17" w15:restartNumberingAfterBreak="0">
+  <w:abstractNum w:abstractNumId="18" w15:restartNumberingAfterBreak="0">
     <w:nsid w:val="424F1C81"/>
     <w:multiLevelType w:val="hybridMultilevel"/>
     <w:tmpl w:val="68086AFE"/>
@@ -6505,7 +7550,233 @@
       </w:rPr>
     </w:lvl>
   </w:abstractNum>
-  <w:abstractNum w:abstractNumId="18" w15:restartNumberingAfterBreak="0">
+  <w:abstractNum w:abstractNumId="19" w15:restartNumberingAfterBreak="0">
+    <w:nsid w:val="43F54FC4"/>
+    <w:multiLevelType w:val="hybridMultilevel"/>
+    <w:tmpl w:val="CFA44892"/>
+    <w:lvl w:ilvl="0" w:tplc="4009000B">
+      <w:start w:val="1"/>
+      <w:numFmt w:val="bullet"/>
+      <w:lvlText w:val=""/>
+      <w:lvlJc w:val="left"/>
+      <w:pPr>
+        <w:ind w:left="720" w:hanging="360"/>
+      </w:pPr>
+      <w:rPr>
+        <w:rFonts w:ascii="Wingdings" w:hAnsi="Wingdings" w:hint="default"/>
+      </w:rPr>
+    </w:lvl>
+    <w:lvl w:ilvl="1" w:tplc="40090003" w:tentative="1">
+      <w:start w:val="1"/>
+      <w:numFmt w:val="bullet"/>
+      <w:lvlText w:val="o"/>
+      <w:lvlJc w:val="left"/>
+      <w:pPr>
+        <w:ind w:left="1440" w:hanging="360"/>
+      </w:pPr>
+      <w:rPr>
+        <w:rFonts w:ascii="Courier New" w:hAnsi="Courier New" w:cs="Courier New" w:hint="default"/>
+      </w:rPr>
+    </w:lvl>
+    <w:lvl w:ilvl="2" w:tplc="40090005" w:tentative="1">
+      <w:start w:val="1"/>
+      <w:numFmt w:val="bullet"/>
+      <w:lvlText w:val=""/>
+      <w:lvlJc w:val="left"/>
+      <w:pPr>
+        <w:ind w:left="2160" w:hanging="360"/>
+      </w:pPr>
+      <w:rPr>
+        <w:rFonts w:ascii="Wingdings" w:hAnsi="Wingdings" w:hint="default"/>
+      </w:rPr>
+    </w:lvl>
+    <w:lvl w:ilvl="3" w:tplc="40090001" w:tentative="1">
+      <w:start w:val="1"/>
+      <w:numFmt w:val="bullet"/>
+      <w:lvlText w:val=""/>
+      <w:lvlJc w:val="left"/>
+      <w:pPr>
+        <w:ind w:left="2880" w:hanging="360"/>
+      </w:pPr>
+      <w:rPr>
+        <w:rFonts w:ascii="Symbol" w:hAnsi="Symbol" w:hint="default"/>
+      </w:rPr>
+    </w:lvl>
+    <w:lvl w:ilvl="4" w:tplc="40090003" w:tentative="1">
+      <w:start w:val="1"/>
+      <w:numFmt w:val="bullet"/>
+      <w:lvlText w:val="o"/>
+      <w:lvlJc w:val="left"/>
+      <w:pPr>
+        <w:ind w:left="3600" w:hanging="360"/>
+      </w:pPr>
+      <w:rPr>
+        <w:rFonts w:ascii="Courier New" w:hAnsi="Courier New" w:cs="Courier New" w:hint="default"/>
+      </w:rPr>
+    </w:lvl>
+    <w:lvl w:ilvl="5" w:tplc="40090005" w:tentative="1">
+      <w:start w:val="1"/>
+      <w:numFmt w:val="bullet"/>
+      <w:lvlText w:val=""/>
+      <w:lvlJc w:val="left"/>
+      <w:pPr>
+        <w:ind w:left="4320" w:hanging="360"/>
+      </w:pPr>
+      <w:rPr>
+        <w:rFonts w:ascii="Wingdings" w:hAnsi="Wingdings" w:hint="default"/>
+      </w:rPr>
+    </w:lvl>
+    <w:lvl w:ilvl="6" w:tplc="40090001" w:tentative="1">
+      <w:start w:val="1"/>
+      <w:numFmt w:val="bullet"/>
+      <w:lvlText w:val=""/>
+      <w:lvlJc w:val="left"/>
+      <w:pPr>
+        <w:ind w:left="5040" w:hanging="360"/>
+      </w:pPr>
+      <w:rPr>
+        <w:rFonts w:ascii="Symbol" w:hAnsi="Symbol" w:hint="default"/>
+      </w:rPr>
+    </w:lvl>
+    <w:lvl w:ilvl="7" w:tplc="40090003" w:tentative="1">
+      <w:start w:val="1"/>
+      <w:numFmt w:val="bullet"/>
+      <w:lvlText w:val="o"/>
+      <w:lvlJc w:val="left"/>
+      <w:pPr>
+        <w:ind w:left="5760" w:hanging="360"/>
+      </w:pPr>
+      <w:rPr>
+        <w:rFonts w:ascii="Courier New" w:hAnsi="Courier New" w:cs="Courier New" w:hint="default"/>
+      </w:rPr>
+    </w:lvl>
+    <w:lvl w:ilvl="8" w:tplc="40090005" w:tentative="1">
+      <w:start w:val="1"/>
+      <w:numFmt w:val="bullet"/>
+      <w:lvlText w:val=""/>
+      <w:lvlJc w:val="left"/>
+      <w:pPr>
+        <w:ind w:left="6480" w:hanging="360"/>
+      </w:pPr>
+      <w:rPr>
+        <w:rFonts w:ascii="Wingdings" w:hAnsi="Wingdings" w:hint="default"/>
+      </w:rPr>
+    </w:lvl>
+  </w:abstractNum>
+  <w:abstractNum w:abstractNumId="20" w15:restartNumberingAfterBreak="0">
+    <w:nsid w:val="46474BF4"/>
+    <w:multiLevelType w:val="hybridMultilevel"/>
+    <w:tmpl w:val="D9D44E58"/>
+    <w:lvl w:ilvl="0" w:tplc="4009000B">
+      <w:start w:val="1"/>
+      <w:numFmt w:val="bullet"/>
+      <w:lvlText w:val=""/>
+      <w:lvlJc w:val="left"/>
+      <w:pPr>
+        <w:ind w:left="720" w:hanging="360"/>
+      </w:pPr>
+      <w:rPr>
+        <w:rFonts w:ascii="Wingdings" w:hAnsi="Wingdings" w:hint="default"/>
+      </w:rPr>
+    </w:lvl>
+    <w:lvl w:ilvl="1" w:tplc="40090003">
+      <w:start w:val="1"/>
+      <w:numFmt w:val="bullet"/>
+      <w:lvlText w:val="o"/>
+      <w:lvlJc w:val="left"/>
+      <w:pPr>
+        <w:ind w:left="1440" w:hanging="360"/>
+      </w:pPr>
+      <w:rPr>
+        <w:rFonts w:ascii="Courier New" w:hAnsi="Courier New" w:cs="Courier New" w:hint="default"/>
+      </w:rPr>
+    </w:lvl>
+    <w:lvl w:ilvl="2" w:tplc="40090005" w:tentative="1">
+      <w:start w:val="1"/>
+      <w:numFmt w:val="bullet"/>
+      <w:lvlText w:val=""/>
+      <w:lvlJc w:val="left"/>
+      <w:pPr>
+        <w:ind w:left="2160" w:hanging="360"/>
+      </w:pPr>
+      <w:rPr>
+        <w:rFonts w:ascii="Wingdings" w:hAnsi="Wingdings" w:hint="default"/>
+      </w:rPr>
+    </w:lvl>
+    <w:lvl w:ilvl="3" w:tplc="40090001" w:tentative="1">
+      <w:start w:val="1"/>
+      <w:numFmt w:val="bullet"/>
+      <w:lvlText w:val=""/>
+      <w:lvlJc w:val="left"/>
+      <w:pPr>
+        <w:ind w:left="2880" w:hanging="360"/>
+      </w:pPr>
+      <w:rPr>
+        <w:rFonts w:ascii="Symbol" w:hAnsi="Symbol" w:hint="default"/>
+      </w:rPr>
+    </w:lvl>
+    <w:lvl w:ilvl="4" w:tplc="40090003" w:tentative="1">
+      <w:start w:val="1"/>
+      <w:numFmt w:val="bullet"/>
+      <w:lvlText w:val="o"/>
+      <w:lvlJc w:val="left"/>
+      <w:pPr>
+        <w:ind w:left="3600" w:hanging="360"/>
+      </w:pPr>
+      <w:rPr>
+        <w:rFonts w:ascii="Courier New" w:hAnsi="Courier New" w:cs="Courier New" w:hint="default"/>
+      </w:rPr>
+    </w:lvl>
+    <w:lvl w:ilvl="5" w:tplc="40090005" w:tentative="1">
+      <w:start w:val="1"/>
+      <w:numFmt w:val="bullet"/>
+      <w:lvlText w:val=""/>
+      <w:lvlJc w:val="left"/>
+      <w:pPr>
+        <w:ind w:left="4320" w:hanging="360"/>
+      </w:pPr>
+      <w:rPr>
+        <w:rFonts w:ascii="Wingdings" w:hAnsi="Wingdings" w:hint="default"/>
+      </w:rPr>
+    </w:lvl>
+    <w:lvl w:ilvl="6" w:tplc="40090001" w:tentative="1">
+      <w:start w:val="1"/>
+      <w:numFmt w:val="bullet"/>
+      <w:lvlText w:val=""/>
+      <w:lvlJc w:val="left"/>
+      <w:pPr>
+        <w:ind w:left="5040" w:hanging="360"/>
+      </w:pPr>
+      <w:rPr>
+        <w:rFonts w:ascii="Symbol" w:hAnsi="Symbol" w:hint="default"/>
+      </w:rPr>
+    </w:lvl>
+    <w:lvl w:ilvl="7" w:tplc="40090003" w:tentative="1">
+      <w:start w:val="1"/>
+      <w:numFmt w:val="bullet"/>
+      <w:lvlText w:val="o"/>
+      <w:lvlJc w:val="left"/>
+      <w:pPr>
+        <w:ind w:left="5760" w:hanging="360"/>
+      </w:pPr>
+      <w:rPr>
+        <w:rFonts w:ascii="Courier New" w:hAnsi="Courier New" w:cs="Courier New" w:hint="default"/>
+      </w:rPr>
+    </w:lvl>
+    <w:lvl w:ilvl="8" w:tplc="40090005" w:tentative="1">
+      <w:start w:val="1"/>
+      <w:numFmt w:val="bullet"/>
+      <w:lvlText w:val=""/>
+      <w:lvlJc w:val="left"/>
+      <w:pPr>
+        <w:ind w:left="6480" w:hanging="360"/>
+      </w:pPr>
+      <w:rPr>
+        <w:rFonts w:ascii="Wingdings" w:hAnsi="Wingdings" w:hint="default"/>
+      </w:rPr>
+    </w:lvl>
+  </w:abstractNum>
+  <w:abstractNum w:abstractNumId="21" w15:restartNumberingAfterBreak="0">
     <w:nsid w:val="4C00543B"/>
     <w:multiLevelType w:val="hybridMultilevel"/>
     <w:tmpl w:val="3148EB42"/>
@@ -6618,7 +7889,7 @@
       </w:rPr>
     </w:lvl>
   </w:abstractNum>
-  <w:abstractNum w:abstractNumId="19" w15:restartNumberingAfterBreak="0">
+  <w:abstractNum w:abstractNumId="22" w15:restartNumberingAfterBreak="0">
     <w:nsid w:val="4F8556A1"/>
     <w:multiLevelType w:val="hybridMultilevel"/>
     <w:tmpl w:val="484CE8E4"/>
@@ -6731,7 +8002,7 @@
       </w:rPr>
     </w:lvl>
   </w:abstractNum>
-  <w:abstractNum w:abstractNumId="20" w15:restartNumberingAfterBreak="0">
+  <w:abstractNum w:abstractNumId="23" w15:restartNumberingAfterBreak="0">
     <w:nsid w:val="534008DF"/>
     <w:multiLevelType w:val="hybridMultilevel"/>
     <w:tmpl w:val="2C32CE3A"/>
@@ -6844,7 +8115,7 @@
       </w:rPr>
     </w:lvl>
   </w:abstractNum>
-  <w:abstractNum w:abstractNumId="21" w15:restartNumberingAfterBreak="0">
+  <w:abstractNum w:abstractNumId="24" w15:restartNumberingAfterBreak="0">
     <w:nsid w:val="5B0E66C7"/>
     <w:multiLevelType w:val="hybridMultilevel"/>
     <w:tmpl w:val="3B3866A4"/>
@@ -6957,7 +8228,233 @@
       </w:rPr>
     </w:lvl>
   </w:abstractNum>
-  <w:abstractNum w:abstractNumId="22" w15:restartNumberingAfterBreak="0">
+  <w:abstractNum w:abstractNumId="25" w15:restartNumberingAfterBreak="0">
+    <w:nsid w:val="5D8D2F75"/>
+    <w:multiLevelType w:val="hybridMultilevel"/>
+    <w:tmpl w:val="B3566DCC"/>
+    <w:lvl w:ilvl="0" w:tplc="4009000B">
+      <w:start w:val="1"/>
+      <w:numFmt w:val="bullet"/>
+      <w:lvlText w:val=""/>
+      <w:lvlJc w:val="left"/>
+      <w:pPr>
+        <w:ind w:left="720" w:hanging="360"/>
+      </w:pPr>
+      <w:rPr>
+        <w:rFonts w:ascii="Wingdings" w:hAnsi="Wingdings" w:hint="default"/>
+      </w:rPr>
+    </w:lvl>
+    <w:lvl w:ilvl="1" w:tplc="40090003">
+      <w:start w:val="1"/>
+      <w:numFmt w:val="bullet"/>
+      <w:lvlText w:val="o"/>
+      <w:lvlJc w:val="left"/>
+      <w:pPr>
+        <w:ind w:left="1440" w:hanging="360"/>
+      </w:pPr>
+      <w:rPr>
+        <w:rFonts w:ascii="Courier New" w:hAnsi="Courier New" w:cs="Courier New" w:hint="default"/>
+      </w:rPr>
+    </w:lvl>
+    <w:lvl w:ilvl="2" w:tplc="40090005" w:tentative="1">
+      <w:start w:val="1"/>
+      <w:numFmt w:val="bullet"/>
+      <w:lvlText w:val=""/>
+      <w:lvlJc w:val="left"/>
+      <w:pPr>
+        <w:ind w:left="2160" w:hanging="360"/>
+      </w:pPr>
+      <w:rPr>
+        <w:rFonts w:ascii="Wingdings" w:hAnsi="Wingdings" w:hint="default"/>
+      </w:rPr>
+    </w:lvl>
+    <w:lvl w:ilvl="3" w:tplc="40090001" w:tentative="1">
+      <w:start w:val="1"/>
+      <w:numFmt w:val="bullet"/>
+      <w:lvlText w:val=""/>
+      <w:lvlJc w:val="left"/>
+      <w:pPr>
+        <w:ind w:left="2880" w:hanging="360"/>
+      </w:pPr>
+      <w:rPr>
+        <w:rFonts w:ascii="Symbol" w:hAnsi="Symbol" w:hint="default"/>
+      </w:rPr>
+    </w:lvl>
+    <w:lvl w:ilvl="4" w:tplc="40090003" w:tentative="1">
+      <w:start w:val="1"/>
+      <w:numFmt w:val="bullet"/>
+      <w:lvlText w:val="o"/>
+      <w:lvlJc w:val="left"/>
+      <w:pPr>
+        <w:ind w:left="3600" w:hanging="360"/>
+      </w:pPr>
+      <w:rPr>
+        <w:rFonts w:ascii="Courier New" w:hAnsi="Courier New" w:cs="Courier New" w:hint="default"/>
+      </w:rPr>
+    </w:lvl>
+    <w:lvl w:ilvl="5" w:tplc="40090005" w:tentative="1">
+      <w:start w:val="1"/>
+      <w:numFmt w:val="bullet"/>
+      <w:lvlText w:val=""/>
+      <w:lvlJc w:val="left"/>
+      <w:pPr>
+        <w:ind w:left="4320" w:hanging="360"/>
+      </w:pPr>
+      <w:rPr>
+        <w:rFonts w:ascii="Wingdings" w:hAnsi="Wingdings" w:hint="default"/>
+      </w:rPr>
+    </w:lvl>
+    <w:lvl w:ilvl="6" w:tplc="40090001" w:tentative="1">
+      <w:start w:val="1"/>
+      <w:numFmt w:val="bullet"/>
+      <w:lvlText w:val=""/>
+      <w:lvlJc w:val="left"/>
+      <w:pPr>
+        <w:ind w:left="5040" w:hanging="360"/>
+      </w:pPr>
+      <w:rPr>
+        <w:rFonts w:ascii="Symbol" w:hAnsi="Symbol" w:hint="default"/>
+      </w:rPr>
+    </w:lvl>
+    <w:lvl w:ilvl="7" w:tplc="40090003" w:tentative="1">
+      <w:start w:val="1"/>
+      <w:numFmt w:val="bullet"/>
+      <w:lvlText w:val="o"/>
+      <w:lvlJc w:val="left"/>
+      <w:pPr>
+        <w:ind w:left="5760" w:hanging="360"/>
+      </w:pPr>
+      <w:rPr>
+        <w:rFonts w:ascii="Courier New" w:hAnsi="Courier New" w:cs="Courier New" w:hint="default"/>
+      </w:rPr>
+    </w:lvl>
+    <w:lvl w:ilvl="8" w:tplc="40090005" w:tentative="1">
+      <w:start w:val="1"/>
+      <w:numFmt w:val="bullet"/>
+      <w:lvlText w:val=""/>
+      <w:lvlJc w:val="left"/>
+      <w:pPr>
+        <w:ind w:left="6480" w:hanging="360"/>
+      </w:pPr>
+      <w:rPr>
+        <w:rFonts w:ascii="Wingdings" w:hAnsi="Wingdings" w:hint="default"/>
+      </w:rPr>
+    </w:lvl>
+  </w:abstractNum>
+  <w:abstractNum w:abstractNumId="26" w15:restartNumberingAfterBreak="0">
+    <w:nsid w:val="613575D6"/>
+    <w:multiLevelType w:val="hybridMultilevel"/>
+    <w:tmpl w:val="39CA7366"/>
+    <w:lvl w:ilvl="0" w:tplc="4009000B">
+      <w:start w:val="1"/>
+      <w:numFmt w:val="bullet"/>
+      <w:lvlText w:val=""/>
+      <w:lvlJc w:val="left"/>
+      <w:pPr>
+        <w:ind w:left="720" w:hanging="360"/>
+      </w:pPr>
+      <w:rPr>
+        <w:rFonts w:ascii="Wingdings" w:hAnsi="Wingdings" w:hint="default"/>
+      </w:rPr>
+    </w:lvl>
+    <w:lvl w:ilvl="1" w:tplc="40090003">
+      <w:start w:val="1"/>
+      <w:numFmt w:val="bullet"/>
+      <w:lvlText w:val="o"/>
+      <w:lvlJc w:val="left"/>
+      <w:pPr>
+        <w:ind w:left="1440" w:hanging="360"/>
+      </w:pPr>
+      <w:rPr>
+        <w:rFonts w:ascii="Courier New" w:hAnsi="Courier New" w:cs="Courier New" w:hint="default"/>
+      </w:rPr>
+    </w:lvl>
+    <w:lvl w:ilvl="2" w:tplc="40090005" w:tentative="1">
+      <w:start w:val="1"/>
+      <w:numFmt w:val="bullet"/>
+      <w:lvlText w:val=""/>
+      <w:lvlJc w:val="left"/>
+      <w:pPr>
+        <w:ind w:left="2160" w:hanging="360"/>
+      </w:pPr>
+      <w:rPr>
+        <w:rFonts w:ascii="Wingdings" w:hAnsi="Wingdings" w:hint="default"/>
+      </w:rPr>
+    </w:lvl>
+    <w:lvl w:ilvl="3" w:tplc="40090001" w:tentative="1">
+      <w:start w:val="1"/>
+      <w:numFmt w:val="bullet"/>
+      <w:lvlText w:val=""/>
+      <w:lvlJc w:val="left"/>
+      <w:pPr>
+        <w:ind w:left="2880" w:hanging="360"/>
+      </w:pPr>
+      <w:rPr>
+        <w:rFonts w:ascii="Symbol" w:hAnsi="Symbol" w:hint="default"/>
+      </w:rPr>
+    </w:lvl>
+    <w:lvl w:ilvl="4" w:tplc="40090003" w:tentative="1">
+      <w:start w:val="1"/>
+      <w:numFmt w:val="bullet"/>
+      <w:lvlText w:val="o"/>
+      <w:lvlJc w:val="left"/>
+      <w:pPr>
+        <w:ind w:left="3600" w:hanging="360"/>
+      </w:pPr>
+      <w:rPr>
+        <w:rFonts w:ascii="Courier New" w:hAnsi="Courier New" w:cs="Courier New" w:hint="default"/>
+      </w:rPr>
+    </w:lvl>
+    <w:lvl w:ilvl="5" w:tplc="40090005" w:tentative="1">
+      <w:start w:val="1"/>
+      <w:numFmt w:val="bullet"/>
+      <w:lvlText w:val=""/>
+      <w:lvlJc w:val="left"/>
+      <w:pPr>
+        <w:ind w:left="4320" w:hanging="360"/>
+      </w:pPr>
+      <w:rPr>
+        <w:rFonts w:ascii="Wingdings" w:hAnsi="Wingdings" w:hint="default"/>
+      </w:rPr>
+    </w:lvl>
+    <w:lvl w:ilvl="6" w:tplc="40090001" w:tentative="1">
+      <w:start w:val="1"/>
+      <w:numFmt w:val="bullet"/>
+      <w:lvlText w:val=""/>
+      <w:lvlJc w:val="left"/>
+      <w:pPr>
+        <w:ind w:left="5040" w:hanging="360"/>
+      </w:pPr>
+      <w:rPr>
+        <w:rFonts w:ascii="Symbol" w:hAnsi="Symbol" w:hint="default"/>
+      </w:rPr>
+    </w:lvl>
+    <w:lvl w:ilvl="7" w:tplc="40090003" w:tentative="1">
+      <w:start w:val="1"/>
+      <w:numFmt w:val="bullet"/>
+      <w:lvlText w:val="o"/>
+      <w:lvlJc w:val="left"/>
+      <w:pPr>
+        <w:ind w:left="5760" w:hanging="360"/>
+      </w:pPr>
+      <w:rPr>
+        <w:rFonts w:ascii="Courier New" w:hAnsi="Courier New" w:cs="Courier New" w:hint="default"/>
+      </w:rPr>
+    </w:lvl>
+    <w:lvl w:ilvl="8" w:tplc="40090005" w:tentative="1">
+      <w:start w:val="1"/>
+      <w:numFmt w:val="bullet"/>
+      <w:lvlText w:val=""/>
+      <w:lvlJc w:val="left"/>
+      <w:pPr>
+        <w:ind w:left="6480" w:hanging="360"/>
+      </w:pPr>
+      <w:rPr>
+        <w:rFonts w:ascii="Wingdings" w:hAnsi="Wingdings" w:hint="default"/>
+      </w:rPr>
+    </w:lvl>
+  </w:abstractNum>
+  <w:abstractNum w:abstractNumId="27" w15:restartNumberingAfterBreak="0">
     <w:nsid w:val="67D1133F"/>
     <w:multiLevelType w:val="multilevel"/>
     <w:tmpl w:val="3042D9AC"/>
@@ -7069,7 +8566,7 @@
       </w:rPr>
     </w:lvl>
   </w:abstractNum>
-  <w:abstractNum w:abstractNumId="23" w15:restartNumberingAfterBreak="0">
+  <w:abstractNum w:abstractNumId="28" w15:restartNumberingAfterBreak="0">
     <w:nsid w:val="69761D19"/>
     <w:multiLevelType w:val="hybridMultilevel"/>
     <w:tmpl w:val="1346D45A"/>
@@ -7182,7 +8679,7 @@
       </w:rPr>
     </w:lvl>
   </w:abstractNum>
-  <w:abstractNum w:abstractNumId="24" w15:restartNumberingAfterBreak="0">
+  <w:abstractNum w:abstractNumId="29" w15:restartNumberingAfterBreak="0">
     <w:nsid w:val="6E260492"/>
     <w:multiLevelType w:val="hybridMultilevel"/>
     <w:tmpl w:val="01E2A5CE"/>
@@ -7295,7 +8792,7 @@
       </w:rPr>
     </w:lvl>
   </w:abstractNum>
-  <w:abstractNum w:abstractNumId="25" w15:restartNumberingAfterBreak="0">
+  <w:abstractNum w:abstractNumId="30" w15:restartNumberingAfterBreak="0">
     <w:nsid w:val="76B601F8"/>
     <w:multiLevelType w:val="hybridMultilevel"/>
     <w:tmpl w:val="64FC7E1C"/>
@@ -7408,7 +8905,7 @@
       </w:rPr>
     </w:lvl>
   </w:abstractNum>
-  <w:abstractNum w:abstractNumId="26" w15:restartNumberingAfterBreak="0">
+  <w:abstractNum w:abstractNumId="31" w15:restartNumberingAfterBreak="0">
     <w:nsid w:val="7854764C"/>
     <w:multiLevelType w:val="hybridMultilevel"/>
     <w:tmpl w:val="3392EA22"/>
@@ -7522,85 +9019,100 @@
     </w:lvl>
   </w:abstractNum>
   <w:num w:numId="1" w16cid:durableId="150870619">
-    <w:abstractNumId w:val="20"/>
+    <w:abstractNumId w:val="23"/>
   </w:num>
   <w:num w:numId="2" w16cid:durableId="1953437994">
-    <w:abstractNumId w:val="2"/>
+    <w:abstractNumId w:val="3"/>
   </w:num>
   <w:num w:numId="3" w16cid:durableId="1704283541">
     <w:abstractNumId w:val="0"/>
   </w:num>
   <w:num w:numId="4" w16cid:durableId="825589317">
+    <w:abstractNumId w:val="29"/>
+  </w:num>
+  <w:num w:numId="5" w16cid:durableId="354120298">
+    <w:abstractNumId w:val="10"/>
+  </w:num>
+  <w:num w:numId="6" w16cid:durableId="391856697">
+    <w:abstractNumId w:val="7"/>
+  </w:num>
+  <w:num w:numId="7" w16cid:durableId="1400400720">
+    <w:abstractNumId w:val="14"/>
+  </w:num>
+  <w:num w:numId="8" w16cid:durableId="280310050">
+    <w:abstractNumId w:val="15"/>
+  </w:num>
+  <w:num w:numId="9" w16cid:durableId="1168397450">
+    <w:abstractNumId w:val="30"/>
+  </w:num>
+  <w:num w:numId="10" w16cid:durableId="343947410">
+    <w:abstractNumId w:val="2"/>
+  </w:num>
+  <w:num w:numId="11" w16cid:durableId="213011368">
+    <w:abstractNumId w:val="18"/>
+  </w:num>
+  <w:num w:numId="12" w16cid:durableId="1409383036">
+    <w:abstractNumId w:val="17"/>
+  </w:num>
+  <w:num w:numId="13" w16cid:durableId="341712192">
     <w:abstractNumId w:val="24"/>
   </w:num>
-  <w:num w:numId="5" w16cid:durableId="354120298">
+  <w:num w:numId="14" w16cid:durableId="1939363101">
     <w:abstractNumId w:val="9"/>
   </w:num>
-  <w:num w:numId="6" w16cid:durableId="391856697">
+  <w:num w:numId="15" w16cid:durableId="1126582485">
+    <w:abstractNumId w:val="21"/>
+  </w:num>
+  <w:num w:numId="16" w16cid:durableId="703095196">
+    <w:abstractNumId w:val="31"/>
+  </w:num>
+  <w:num w:numId="17" w16cid:durableId="1886598281">
+    <w:abstractNumId w:val="13"/>
+  </w:num>
+  <w:num w:numId="18" w16cid:durableId="310644354">
+    <w:abstractNumId w:val="8"/>
+  </w:num>
+  <w:num w:numId="19" w16cid:durableId="492844098">
+    <w:abstractNumId w:val="27"/>
+  </w:num>
+  <w:num w:numId="20" w16cid:durableId="498692570">
     <w:abstractNumId w:val="6"/>
   </w:num>
-  <w:num w:numId="7" w16cid:durableId="1400400720">
-    <w:abstractNumId w:val="13"/>
+  <w:num w:numId="21" w16cid:durableId="287976785">
+    <w:abstractNumId w:val="16"/>
   </w:num>
-  <w:num w:numId="8" w16cid:durableId="280310050">
-    <w:abstractNumId w:val="14"/>
+  <w:num w:numId="22" w16cid:durableId="1291395320">
+    <w:abstractNumId w:val="5"/>
   </w:num>
-  <w:num w:numId="9" w16cid:durableId="1168397450">
+  <w:num w:numId="23" w16cid:durableId="12806885">
+    <w:abstractNumId w:val="12"/>
+  </w:num>
+  <w:num w:numId="24" w16cid:durableId="1153329527">
+    <w:abstractNumId w:val="22"/>
+  </w:num>
+  <w:num w:numId="25" w16cid:durableId="2010450080">
+    <w:abstractNumId w:val="11"/>
+  </w:num>
+  <w:num w:numId="26" w16cid:durableId="1072855158">
+    <w:abstractNumId w:val="4"/>
+  </w:num>
+  <w:num w:numId="27" w16cid:durableId="676004485">
+    <w:abstractNumId w:val="28"/>
+  </w:num>
+  <w:num w:numId="28" w16cid:durableId="403602165">
     <w:abstractNumId w:val="25"/>
   </w:num>
-  <w:num w:numId="10" w16cid:durableId="343947410">
+  <w:num w:numId="29" w16cid:durableId="654649633">
     <w:abstractNumId w:val="1"/>
   </w:num>
-  <w:num w:numId="11" w16cid:durableId="213011368">
-    <w:abstractNumId w:val="17"/>
-  </w:num>
-  <w:num w:numId="12" w16cid:durableId="1409383036">
-    <w:abstractNumId w:val="16"/>
-  </w:num>
-  <w:num w:numId="13" w16cid:durableId="341712192">
-    <w:abstractNumId w:val="21"/>
-  </w:num>
-  <w:num w:numId="14" w16cid:durableId="1939363101">
-    <w:abstractNumId w:val="8"/>
-  </w:num>
-  <w:num w:numId="15" w16cid:durableId="1126582485">
-    <w:abstractNumId w:val="18"/>
-  </w:num>
-  <w:num w:numId="16" w16cid:durableId="703095196">
+  <w:num w:numId="30" w16cid:durableId="600139901">
     <w:abstractNumId w:val="26"/>
   </w:num>
-  <w:num w:numId="17" w16cid:durableId="1886598281">
-    <w:abstractNumId w:val="12"/>
+  <w:num w:numId="31" w16cid:durableId="1884831983">
+    <w:abstractNumId w:val="20"/>
   </w:num>
-  <w:num w:numId="18" w16cid:durableId="310644354">
-    <w:abstractNumId w:val="7"/>
-  </w:num>
-  <w:num w:numId="19" w16cid:durableId="492844098">
-    <w:abstractNumId w:val="22"/>
-  </w:num>
-  <w:num w:numId="20" w16cid:durableId="498692570">
-    <w:abstractNumId w:val="5"/>
-  </w:num>
-  <w:num w:numId="21" w16cid:durableId="287976785">
-    <w:abstractNumId w:val="15"/>
-  </w:num>
-  <w:num w:numId="22" w16cid:durableId="1291395320">
-    <w:abstractNumId w:val="4"/>
-  </w:num>
-  <w:num w:numId="23" w16cid:durableId="12806885">
-    <w:abstractNumId w:val="11"/>
-  </w:num>
-  <w:num w:numId="24" w16cid:durableId="1153329527">
+  <w:num w:numId="32" w16cid:durableId="1557159883">
     <w:abstractNumId w:val="19"/>
-  </w:num>
-  <w:num w:numId="25" w16cid:durableId="2010450080">
-    <w:abstractNumId w:val="10"/>
-  </w:num>
-  <w:num w:numId="26" w16cid:durableId="1072855158">
-    <w:abstractNumId w:val="3"/>
-  </w:num>
-  <w:num w:numId="27" w16cid:durableId="676004485">
-    <w:abstractNumId w:val="23"/>
   </w:num>
 </w:numbering>
 </file>
@@ -8007,7 +9519,6 @@
   <w:style w:type="character" w:default="1" w:styleId="DefaultParagraphFont">
     <w:name w:val="Default Paragraph Font"/>
     <w:uiPriority w:val="1"/>
-    <w:semiHidden/>
     <w:unhideWhenUsed/>
   </w:style>
   <w:style w:type="table" w:default="1" w:styleId="TableNormal">

</xml_diff>

<commit_message>
Variable theory & practical Questions
</commit_message>
<xml_diff>
--- a/Notes.docx
+++ b/Notes.docx
@@ -4400,8 +4400,259 @@
     </w:p>
     <w:p>
       <w:pPr>
-        <w:spacing w:line="360" w:lineRule="auto"/>
-        <w:ind w:left="1440"/>
+        <w:pStyle w:val="ListParagraph"/>
+        <w:spacing w:line="360" w:lineRule="auto"/>
+        <w:jc w:val="center"/>
+        <w:rPr>
+          <w:b/>
+          <w:bCs/>
+          <w:sz w:val="52"/>
+          <w:szCs w:val="52"/>
+          <w:lang w:val="en-US"/>
+        </w:rPr>
+      </w:pPr>
+      <w:r>
+        <w:rPr>
+          <w:b/>
+          <w:bCs/>
+          <w:sz w:val="52"/>
+          <w:szCs w:val="52"/>
+          <w:lang w:val="en-US"/>
+        </w:rPr>
+        <w:t>Questions</w:t>
+      </w:r>
+    </w:p>
+    <w:p>
+      <w:pPr>
+        <w:pStyle w:val="ListParagraph"/>
+        <w:numPr>
+          <w:ilvl w:val="0"/>
+          <w:numId w:val="34"/>
+        </w:numPr>
+        <w:spacing w:line="360" w:lineRule="auto"/>
+        <w:rPr>
+          <w:sz w:val="40"/>
+          <w:szCs w:val="40"/>
+        </w:rPr>
+      </w:pPr>
+      <w:r>
+        <w:rPr>
+          <w:sz w:val="40"/>
+          <w:szCs w:val="40"/>
+        </w:rPr>
+        <w:t>What is the syntax for declaring a variable in Go?</w:t>
+      </w:r>
+    </w:p>
+    <w:p>
+      <w:pPr>
+        <w:pStyle w:val="ListParagraph"/>
+        <w:numPr>
+          <w:ilvl w:val="0"/>
+          <w:numId w:val="34"/>
+        </w:numPr>
+        <w:spacing w:line="360" w:lineRule="auto"/>
+        <w:rPr>
+          <w:sz w:val="40"/>
+          <w:szCs w:val="40"/>
+        </w:rPr>
+      </w:pPr>
+      <w:r>
+        <w:rPr>
+          <w:sz w:val="40"/>
+          <w:szCs w:val="40"/>
+        </w:rPr>
+        <w:t>How do you declare multiple variables in a single line in Go?</w:t>
+      </w:r>
+    </w:p>
+    <w:p>
+      <w:pPr>
+        <w:pStyle w:val="ListParagraph"/>
+        <w:numPr>
+          <w:ilvl w:val="0"/>
+          <w:numId w:val="34"/>
+        </w:numPr>
+        <w:spacing w:line="360" w:lineRule="auto"/>
+        <w:rPr>
+          <w:sz w:val="40"/>
+          <w:szCs w:val="40"/>
+        </w:rPr>
+      </w:pPr>
+      <w:r>
+        <w:rPr>
+          <w:sz w:val="40"/>
+          <w:szCs w:val="40"/>
+        </w:rPr>
+        <w:t>What is the zero value in Go, and how does it relate to variables?</w:t>
+      </w:r>
+    </w:p>
+    <w:p>
+      <w:pPr>
+        <w:pStyle w:val="ListParagraph"/>
+        <w:numPr>
+          <w:ilvl w:val="0"/>
+          <w:numId w:val="34"/>
+        </w:numPr>
+        <w:spacing w:line="360" w:lineRule="auto"/>
+        <w:rPr>
+          <w:sz w:val="40"/>
+          <w:szCs w:val="40"/>
+        </w:rPr>
+      </w:pPr>
+      <w:r>
+        <w:rPr>
+          <w:sz w:val="40"/>
+          <w:szCs w:val="40"/>
+        </w:rPr>
+        <w:t>How do you declare a constant in Go?</w:t>
+      </w:r>
+    </w:p>
+    <w:p>
+      <w:pPr>
+        <w:pStyle w:val="ListParagraph"/>
+        <w:numPr>
+          <w:ilvl w:val="0"/>
+          <w:numId w:val="34"/>
+        </w:numPr>
+        <w:spacing w:line="360" w:lineRule="auto"/>
+        <w:rPr>
+          <w:sz w:val="40"/>
+          <w:szCs w:val="40"/>
+        </w:rPr>
+      </w:pPr>
+      <w:r>
+        <w:rPr>
+          <w:sz w:val="40"/>
+          <w:szCs w:val="40"/>
+        </w:rPr>
+        <w:t>What is the short variable declaration, and when should it be used?</w:t>
+      </w:r>
+    </w:p>
+    <w:p>
+      <w:pPr>
+        <w:pStyle w:val="ListParagraph"/>
+        <w:numPr>
+          <w:ilvl w:val="0"/>
+          <w:numId w:val="34"/>
+        </w:numPr>
+        <w:spacing w:line="360" w:lineRule="auto"/>
+        <w:rPr>
+          <w:sz w:val="40"/>
+          <w:szCs w:val="40"/>
+        </w:rPr>
+      </w:pPr>
+      <w:r>
+        <w:rPr>
+          <w:sz w:val="40"/>
+          <w:szCs w:val="40"/>
+        </w:rPr>
+        <w:t>How do you swap values of two variables in Go?</w:t>
+      </w:r>
+    </w:p>
+    <w:p>
+      <w:pPr>
+        <w:pStyle w:val="ListParagraph"/>
+        <w:numPr>
+          <w:ilvl w:val="0"/>
+          <w:numId w:val="34"/>
+        </w:numPr>
+        <w:spacing w:line="360" w:lineRule="auto"/>
+        <w:rPr>
+          <w:sz w:val="40"/>
+          <w:szCs w:val="40"/>
+        </w:rPr>
+      </w:pPr>
+      <w:r>
+        <w:rPr>
+          <w:sz w:val="40"/>
+          <w:szCs w:val="40"/>
+        </w:rPr>
+        <w:lastRenderedPageBreak/>
+        <w:t xml:space="preserve">Can you reassign a value to a variable declared with </w:t>
+      </w:r>
+      <w:proofErr w:type="gramStart"/>
+      <w:r>
+        <w:rPr>
+          <w:sz w:val="40"/>
+          <w:szCs w:val="40"/>
+        </w:rPr>
+        <w:t>the :</w:t>
+      </w:r>
+      <w:proofErr w:type="gramEnd"/>
+      <w:r>
+        <w:rPr>
+          <w:sz w:val="40"/>
+          <w:szCs w:val="40"/>
+        </w:rPr>
+        <w:t>= syntax? Explain.</w:t>
+      </w:r>
+    </w:p>
+    <w:p>
+      <w:pPr>
+        <w:pStyle w:val="ListParagraph"/>
+        <w:numPr>
+          <w:ilvl w:val="0"/>
+          <w:numId w:val="34"/>
+        </w:numPr>
+        <w:spacing w:line="360" w:lineRule="auto"/>
+        <w:rPr>
+          <w:sz w:val="40"/>
+          <w:szCs w:val="40"/>
+        </w:rPr>
+      </w:pPr>
+      <w:r>
+        <w:rPr>
+          <w:sz w:val="40"/>
+          <w:szCs w:val="40"/>
+        </w:rPr>
+        <w:t>What is the scope of a variable in Go?</w:t>
+      </w:r>
+    </w:p>
+    <w:p>
+      <w:pPr>
+        <w:pStyle w:val="ListParagraph"/>
+        <w:numPr>
+          <w:ilvl w:val="0"/>
+          <w:numId w:val="34"/>
+        </w:numPr>
+        <w:spacing w:line="360" w:lineRule="auto"/>
+        <w:rPr>
+          <w:sz w:val="40"/>
+          <w:szCs w:val="40"/>
+        </w:rPr>
+      </w:pPr>
+      <w:r>
+        <w:rPr>
+          <w:sz w:val="40"/>
+          <w:szCs w:val="40"/>
+        </w:rPr>
+        <w:t>How do you declare a variable without assigning an initial value?</w:t>
+      </w:r>
+    </w:p>
+    <w:p>
+      <w:pPr>
+        <w:pStyle w:val="ListParagraph"/>
+        <w:numPr>
+          <w:ilvl w:val="0"/>
+          <w:numId w:val="34"/>
+        </w:numPr>
+        <w:spacing w:line="360" w:lineRule="auto"/>
+        <w:rPr>
+          <w:sz w:val="40"/>
+          <w:szCs w:val="40"/>
+        </w:rPr>
+      </w:pPr>
+      <w:r>
+        <w:rPr>
+          <w:sz w:val="40"/>
+          <w:szCs w:val="40"/>
+        </w:rPr>
+        <w:t>What happens if you try to use a variable that has not been initialized?</w:t>
+      </w:r>
+    </w:p>
+    <w:p>
+      <w:pPr>
+        <w:pStyle w:val="ListParagraph"/>
+        <w:spacing w:line="360" w:lineRule="auto"/>
         <w:rPr>
           <w:sz w:val="40"/>
           <w:szCs w:val="40"/>
@@ -4577,6 +4828,18 @@
         </w:rPr>
         <w:t>After printing the statement set the cursor on next line.</w:t>
       </w:r>
+    </w:p>
+    <w:p>
+      <w:pPr>
+        <w:pStyle w:val="ListParagraph"/>
+        <w:spacing w:line="360" w:lineRule="auto"/>
+        <w:ind w:left="1440"/>
+        <w:rPr>
+          <w:sz w:val="40"/>
+          <w:szCs w:val="40"/>
+          <w:lang w:val="en-US"/>
+        </w:rPr>
+      </w:pPr>
     </w:p>
     <w:p>
       <w:pPr>
@@ -7212,6 +7475,119 @@
     </w:lvl>
   </w:abstractNum>
   <w:abstractNum w:abstractNumId="16" w15:restartNumberingAfterBreak="0">
+    <w:nsid w:val="36493A48"/>
+    <w:multiLevelType w:val="hybridMultilevel"/>
+    <w:tmpl w:val="3A7ADABC"/>
+    <w:lvl w:ilvl="0" w:tplc="4009000B">
+      <w:start w:val="1"/>
+      <w:numFmt w:val="bullet"/>
+      <w:lvlText w:val=""/>
+      <w:lvlJc w:val="left"/>
+      <w:pPr>
+        <w:ind w:left="720" w:hanging="360"/>
+      </w:pPr>
+      <w:rPr>
+        <w:rFonts w:ascii="Wingdings" w:hAnsi="Wingdings" w:hint="default"/>
+      </w:rPr>
+    </w:lvl>
+    <w:lvl w:ilvl="1" w:tplc="40090003" w:tentative="1">
+      <w:start w:val="1"/>
+      <w:numFmt w:val="bullet"/>
+      <w:lvlText w:val="o"/>
+      <w:lvlJc w:val="left"/>
+      <w:pPr>
+        <w:ind w:left="1440" w:hanging="360"/>
+      </w:pPr>
+      <w:rPr>
+        <w:rFonts w:ascii="Courier New" w:hAnsi="Courier New" w:cs="Courier New" w:hint="default"/>
+      </w:rPr>
+    </w:lvl>
+    <w:lvl w:ilvl="2" w:tplc="40090005" w:tentative="1">
+      <w:start w:val="1"/>
+      <w:numFmt w:val="bullet"/>
+      <w:lvlText w:val=""/>
+      <w:lvlJc w:val="left"/>
+      <w:pPr>
+        <w:ind w:left="2160" w:hanging="360"/>
+      </w:pPr>
+      <w:rPr>
+        <w:rFonts w:ascii="Wingdings" w:hAnsi="Wingdings" w:hint="default"/>
+      </w:rPr>
+    </w:lvl>
+    <w:lvl w:ilvl="3" w:tplc="40090001" w:tentative="1">
+      <w:start w:val="1"/>
+      <w:numFmt w:val="bullet"/>
+      <w:lvlText w:val=""/>
+      <w:lvlJc w:val="left"/>
+      <w:pPr>
+        <w:ind w:left="2880" w:hanging="360"/>
+      </w:pPr>
+      <w:rPr>
+        <w:rFonts w:ascii="Symbol" w:hAnsi="Symbol" w:hint="default"/>
+      </w:rPr>
+    </w:lvl>
+    <w:lvl w:ilvl="4" w:tplc="40090003" w:tentative="1">
+      <w:start w:val="1"/>
+      <w:numFmt w:val="bullet"/>
+      <w:lvlText w:val="o"/>
+      <w:lvlJc w:val="left"/>
+      <w:pPr>
+        <w:ind w:left="3600" w:hanging="360"/>
+      </w:pPr>
+      <w:rPr>
+        <w:rFonts w:ascii="Courier New" w:hAnsi="Courier New" w:cs="Courier New" w:hint="default"/>
+      </w:rPr>
+    </w:lvl>
+    <w:lvl w:ilvl="5" w:tplc="40090005" w:tentative="1">
+      <w:start w:val="1"/>
+      <w:numFmt w:val="bullet"/>
+      <w:lvlText w:val=""/>
+      <w:lvlJc w:val="left"/>
+      <w:pPr>
+        <w:ind w:left="4320" w:hanging="360"/>
+      </w:pPr>
+      <w:rPr>
+        <w:rFonts w:ascii="Wingdings" w:hAnsi="Wingdings" w:hint="default"/>
+      </w:rPr>
+    </w:lvl>
+    <w:lvl w:ilvl="6" w:tplc="40090001" w:tentative="1">
+      <w:start w:val="1"/>
+      <w:numFmt w:val="bullet"/>
+      <w:lvlText w:val=""/>
+      <w:lvlJc w:val="left"/>
+      <w:pPr>
+        <w:ind w:left="5040" w:hanging="360"/>
+      </w:pPr>
+      <w:rPr>
+        <w:rFonts w:ascii="Symbol" w:hAnsi="Symbol" w:hint="default"/>
+      </w:rPr>
+    </w:lvl>
+    <w:lvl w:ilvl="7" w:tplc="40090003" w:tentative="1">
+      <w:start w:val="1"/>
+      <w:numFmt w:val="bullet"/>
+      <w:lvlText w:val="o"/>
+      <w:lvlJc w:val="left"/>
+      <w:pPr>
+        <w:ind w:left="5760" w:hanging="360"/>
+      </w:pPr>
+      <w:rPr>
+        <w:rFonts w:ascii="Courier New" w:hAnsi="Courier New" w:cs="Courier New" w:hint="default"/>
+      </w:rPr>
+    </w:lvl>
+    <w:lvl w:ilvl="8" w:tplc="40090005" w:tentative="1">
+      <w:start w:val="1"/>
+      <w:numFmt w:val="bullet"/>
+      <w:lvlText w:val=""/>
+      <w:lvlJc w:val="left"/>
+      <w:pPr>
+        <w:ind w:left="6480" w:hanging="360"/>
+      </w:pPr>
+      <w:rPr>
+        <w:rFonts w:ascii="Wingdings" w:hAnsi="Wingdings" w:hint="default"/>
+      </w:rPr>
+    </w:lvl>
+  </w:abstractNum>
+  <w:abstractNum w:abstractNumId="17" w15:restartNumberingAfterBreak="0">
     <w:nsid w:val="378102B3"/>
     <w:multiLevelType w:val="hybridMultilevel"/>
     <w:tmpl w:val="6B8C72A0"/>
@@ -7324,7 +7700,7 @@
       </w:rPr>
     </w:lvl>
   </w:abstractNum>
-  <w:abstractNum w:abstractNumId="17" w15:restartNumberingAfterBreak="0">
+  <w:abstractNum w:abstractNumId="18" w15:restartNumberingAfterBreak="0">
     <w:nsid w:val="3A353E90"/>
     <w:multiLevelType w:val="hybridMultilevel"/>
     <w:tmpl w:val="C7F0C4BE"/>
@@ -7437,7 +7813,7 @@
       </w:rPr>
     </w:lvl>
   </w:abstractNum>
-  <w:abstractNum w:abstractNumId="18" w15:restartNumberingAfterBreak="0">
+  <w:abstractNum w:abstractNumId="19" w15:restartNumberingAfterBreak="0">
     <w:nsid w:val="424F1C81"/>
     <w:multiLevelType w:val="hybridMultilevel"/>
     <w:tmpl w:val="68086AFE"/>
@@ -7550,7 +7926,7 @@
       </w:rPr>
     </w:lvl>
   </w:abstractNum>
-  <w:abstractNum w:abstractNumId="19" w15:restartNumberingAfterBreak="0">
+  <w:abstractNum w:abstractNumId="20" w15:restartNumberingAfterBreak="0">
     <w:nsid w:val="43F54FC4"/>
     <w:multiLevelType w:val="hybridMultilevel"/>
     <w:tmpl w:val="CFA44892"/>
@@ -7663,7 +8039,7 @@
       </w:rPr>
     </w:lvl>
   </w:abstractNum>
-  <w:abstractNum w:abstractNumId="20" w15:restartNumberingAfterBreak="0">
+  <w:abstractNum w:abstractNumId="21" w15:restartNumberingAfterBreak="0">
     <w:nsid w:val="46474BF4"/>
     <w:multiLevelType w:val="hybridMultilevel"/>
     <w:tmpl w:val="D9D44E58"/>
@@ -7776,7 +8152,7 @@
       </w:rPr>
     </w:lvl>
   </w:abstractNum>
-  <w:abstractNum w:abstractNumId="21" w15:restartNumberingAfterBreak="0">
+  <w:abstractNum w:abstractNumId="22" w15:restartNumberingAfterBreak="0">
     <w:nsid w:val="4C00543B"/>
     <w:multiLevelType w:val="hybridMultilevel"/>
     <w:tmpl w:val="3148EB42"/>
@@ -7889,7 +8265,120 @@
       </w:rPr>
     </w:lvl>
   </w:abstractNum>
-  <w:abstractNum w:abstractNumId="22" w15:restartNumberingAfterBreak="0">
+  <w:abstractNum w:abstractNumId="23" w15:restartNumberingAfterBreak="0">
+    <w:nsid w:val="4F7E6BF5"/>
+    <w:multiLevelType w:val="multilevel"/>
+    <w:tmpl w:val="C92C554E"/>
+    <w:lvl w:ilvl="0">
+      <w:start w:val="1"/>
+      <w:numFmt w:val="decimal"/>
+      <w:lvlText w:val="%1."/>
+      <w:lvlJc w:val="left"/>
+      <w:pPr>
+        <w:tabs>
+          <w:tab w:val="num" w:pos="720"/>
+        </w:tabs>
+        <w:ind w:left="720" w:hanging="360"/>
+      </w:pPr>
+    </w:lvl>
+    <w:lvl w:ilvl="1" w:tentative="1">
+      <w:start w:val="1"/>
+      <w:numFmt w:val="decimal"/>
+      <w:lvlText w:val="%2."/>
+      <w:lvlJc w:val="left"/>
+      <w:pPr>
+        <w:tabs>
+          <w:tab w:val="num" w:pos="1440"/>
+        </w:tabs>
+        <w:ind w:left="1440" w:hanging="360"/>
+      </w:pPr>
+    </w:lvl>
+    <w:lvl w:ilvl="2" w:tentative="1">
+      <w:start w:val="1"/>
+      <w:numFmt w:val="decimal"/>
+      <w:lvlText w:val="%3."/>
+      <w:lvlJc w:val="left"/>
+      <w:pPr>
+        <w:tabs>
+          <w:tab w:val="num" w:pos="2160"/>
+        </w:tabs>
+        <w:ind w:left="2160" w:hanging="360"/>
+      </w:pPr>
+    </w:lvl>
+    <w:lvl w:ilvl="3" w:tentative="1">
+      <w:start w:val="1"/>
+      <w:numFmt w:val="decimal"/>
+      <w:lvlText w:val="%4."/>
+      <w:lvlJc w:val="left"/>
+      <w:pPr>
+        <w:tabs>
+          <w:tab w:val="num" w:pos="2880"/>
+        </w:tabs>
+        <w:ind w:left="2880" w:hanging="360"/>
+      </w:pPr>
+    </w:lvl>
+    <w:lvl w:ilvl="4" w:tentative="1">
+      <w:start w:val="1"/>
+      <w:numFmt w:val="decimal"/>
+      <w:lvlText w:val="%5."/>
+      <w:lvlJc w:val="left"/>
+      <w:pPr>
+        <w:tabs>
+          <w:tab w:val="num" w:pos="3600"/>
+        </w:tabs>
+        <w:ind w:left="3600" w:hanging="360"/>
+      </w:pPr>
+    </w:lvl>
+    <w:lvl w:ilvl="5" w:tentative="1">
+      <w:start w:val="1"/>
+      <w:numFmt w:val="decimal"/>
+      <w:lvlText w:val="%6."/>
+      <w:lvlJc w:val="left"/>
+      <w:pPr>
+        <w:tabs>
+          <w:tab w:val="num" w:pos="4320"/>
+        </w:tabs>
+        <w:ind w:left="4320" w:hanging="360"/>
+      </w:pPr>
+    </w:lvl>
+    <w:lvl w:ilvl="6" w:tentative="1">
+      <w:start w:val="1"/>
+      <w:numFmt w:val="decimal"/>
+      <w:lvlText w:val="%7."/>
+      <w:lvlJc w:val="left"/>
+      <w:pPr>
+        <w:tabs>
+          <w:tab w:val="num" w:pos="5040"/>
+        </w:tabs>
+        <w:ind w:left="5040" w:hanging="360"/>
+      </w:pPr>
+    </w:lvl>
+    <w:lvl w:ilvl="7" w:tentative="1">
+      <w:start w:val="1"/>
+      <w:numFmt w:val="decimal"/>
+      <w:lvlText w:val="%8."/>
+      <w:lvlJc w:val="left"/>
+      <w:pPr>
+        <w:tabs>
+          <w:tab w:val="num" w:pos="5760"/>
+        </w:tabs>
+        <w:ind w:left="5760" w:hanging="360"/>
+      </w:pPr>
+    </w:lvl>
+    <w:lvl w:ilvl="8" w:tentative="1">
+      <w:start w:val="1"/>
+      <w:numFmt w:val="decimal"/>
+      <w:lvlText w:val="%9."/>
+      <w:lvlJc w:val="left"/>
+      <w:pPr>
+        <w:tabs>
+          <w:tab w:val="num" w:pos="6480"/>
+        </w:tabs>
+        <w:ind w:left="6480" w:hanging="360"/>
+      </w:pPr>
+    </w:lvl>
+  </w:abstractNum>
+  <w:abstractNum w:abstractNumId="24" w15:restartNumberingAfterBreak="0">
     <w:nsid w:val="4F8556A1"/>
     <w:multiLevelType w:val="hybridMultilevel"/>
     <w:tmpl w:val="484CE8E4"/>
@@ -8002,7 +8491,7 @@
       </w:rPr>
     </w:lvl>
   </w:abstractNum>
-  <w:abstractNum w:abstractNumId="23" w15:restartNumberingAfterBreak="0">
+  <w:abstractNum w:abstractNumId="25" w15:restartNumberingAfterBreak="0">
     <w:nsid w:val="534008DF"/>
     <w:multiLevelType w:val="hybridMultilevel"/>
     <w:tmpl w:val="2C32CE3A"/>
@@ -8115,7 +8604,7 @@
       </w:rPr>
     </w:lvl>
   </w:abstractNum>
-  <w:abstractNum w:abstractNumId="24" w15:restartNumberingAfterBreak="0">
+  <w:abstractNum w:abstractNumId="26" w15:restartNumberingAfterBreak="0">
     <w:nsid w:val="5B0E66C7"/>
     <w:multiLevelType w:val="hybridMultilevel"/>
     <w:tmpl w:val="3B3866A4"/>
@@ -8228,7 +8717,7 @@
       </w:rPr>
     </w:lvl>
   </w:abstractNum>
-  <w:abstractNum w:abstractNumId="25" w15:restartNumberingAfterBreak="0">
+  <w:abstractNum w:abstractNumId="27" w15:restartNumberingAfterBreak="0">
     <w:nsid w:val="5D8D2F75"/>
     <w:multiLevelType w:val="hybridMultilevel"/>
     <w:tmpl w:val="B3566DCC"/>
@@ -8341,7 +8830,7 @@
       </w:rPr>
     </w:lvl>
   </w:abstractNum>
-  <w:abstractNum w:abstractNumId="26" w15:restartNumberingAfterBreak="0">
+  <w:abstractNum w:abstractNumId="28" w15:restartNumberingAfterBreak="0">
     <w:nsid w:val="613575D6"/>
     <w:multiLevelType w:val="hybridMultilevel"/>
     <w:tmpl w:val="39CA7366"/>
@@ -8454,7 +8943,7 @@
       </w:rPr>
     </w:lvl>
   </w:abstractNum>
-  <w:abstractNum w:abstractNumId="27" w15:restartNumberingAfterBreak="0">
+  <w:abstractNum w:abstractNumId="29" w15:restartNumberingAfterBreak="0">
     <w:nsid w:val="67D1133F"/>
     <w:multiLevelType w:val="multilevel"/>
     <w:tmpl w:val="3042D9AC"/>
@@ -8566,7 +9055,7 @@
       </w:rPr>
     </w:lvl>
   </w:abstractNum>
-  <w:abstractNum w:abstractNumId="28" w15:restartNumberingAfterBreak="0">
+  <w:abstractNum w:abstractNumId="30" w15:restartNumberingAfterBreak="0">
     <w:nsid w:val="69761D19"/>
     <w:multiLevelType w:val="hybridMultilevel"/>
     <w:tmpl w:val="1346D45A"/>
@@ -8679,7 +9168,7 @@
       </w:rPr>
     </w:lvl>
   </w:abstractNum>
-  <w:abstractNum w:abstractNumId="29" w15:restartNumberingAfterBreak="0">
+  <w:abstractNum w:abstractNumId="31" w15:restartNumberingAfterBreak="0">
     <w:nsid w:val="6E260492"/>
     <w:multiLevelType w:val="hybridMultilevel"/>
     <w:tmpl w:val="01E2A5CE"/>
@@ -8792,7 +9281,7 @@
       </w:rPr>
     </w:lvl>
   </w:abstractNum>
-  <w:abstractNum w:abstractNumId="30" w15:restartNumberingAfterBreak="0">
+  <w:abstractNum w:abstractNumId="32" w15:restartNumberingAfterBreak="0">
     <w:nsid w:val="76B601F8"/>
     <w:multiLevelType w:val="hybridMultilevel"/>
     <w:tmpl w:val="64FC7E1C"/>
@@ -8905,7 +9394,7 @@
       </w:rPr>
     </w:lvl>
   </w:abstractNum>
-  <w:abstractNum w:abstractNumId="31" w15:restartNumberingAfterBreak="0">
+  <w:abstractNum w:abstractNumId="33" w15:restartNumberingAfterBreak="0">
     <w:nsid w:val="7854764C"/>
     <w:multiLevelType w:val="hybridMultilevel"/>
     <w:tmpl w:val="3392EA22"/>
@@ -9019,7 +9508,7 @@
     </w:lvl>
   </w:abstractNum>
   <w:num w:numId="1" w16cid:durableId="150870619">
-    <w:abstractNumId w:val="23"/>
+    <w:abstractNumId w:val="25"/>
   </w:num>
   <w:num w:numId="2" w16cid:durableId="1953437994">
     <w:abstractNumId w:val="3"/>
@@ -9028,7 +9517,7 @@
     <w:abstractNumId w:val="0"/>
   </w:num>
   <w:num w:numId="4" w16cid:durableId="825589317">
-    <w:abstractNumId w:val="29"/>
+    <w:abstractNumId w:val="31"/>
   </w:num>
   <w:num w:numId="5" w16cid:durableId="354120298">
     <w:abstractNumId w:val="10"/>
@@ -9043,28 +9532,28 @@
     <w:abstractNumId w:val="15"/>
   </w:num>
   <w:num w:numId="9" w16cid:durableId="1168397450">
-    <w:abstractNumId w:val="30"/>
+    <w:abstractNumId w:val="32"/>
   </w:num>
   <w:num w:numId="10" w16cid:durableId="343947410">
     <w:abstractNumId w:val="2"/>
   </w:num>
   <w:num w:numId="11" w16cid:durableId="213011368">
+    <w:abstractNumId w:val="19"/>
+  </w:num>
+  <w:num w:numId="12" w16cid:durableId="1409383036">
     <w:abstractNumId w:val="18"/>
   </w:num>
-  <w:num w:numId="12" w16cid:durableId="1409383036">
-    <w:abstractNumId w:val="17"/>
-  </w:num>
   <w:num w:numId="13" w16cid:durableId="341712192">
-    <w:abstractNumId w:val="24"/>
+    <w:abstractNumId w:val="26"/>
   </w:num>
   <w:num w:numId="14" w16cid:durableId="1939363101">
     <w:abstractNumId w:val="9"/>
   </w:num>
   <w:num w:numId="15" w16cid:durableId="1126582485">
-    <w:abstractNumId w:val="21"/>
+    <w:abstractNumId w:val="22"/>
   </w:num>
   <w:num w:numId="16" w16cid:durableId="703095196">
-    <w:abstractNumId w:val="31"/>
+    <w:abstractNumId w:val="33"/>
   </w:num>
   <w:num w:numId="17" w16cid:durableId="1886598281">
     <w:abstractNumId w:val="13"/>
@@ -9073,13 +9562,13 @@
     <w:abstractNumId w:val="8"/>
   </w:num>
   <w:num w:numId="19" w16cid:durableId="492844098">
-    <w:abstractNumId w:val="27"/>
+    <w:abstractNumId w:val="29"/>
   </w:num>
   <w:num w:numId="20" w16cid:durableId="498692570">
     <w:abstractNumId w:val="6"/>
   </w:num>
   <w:num w:numId="21" w16cid:durableId="287976785">
-    <w:abstractNumId w:val="16"/>
+    <w:abstractNumId w:val="17"/>
   </w:num>
   <w:num w:numId="22" w16cid:durableId="1291395320">
     <w:abstractNumId w:val="5"/>
@@ -9088,7 +9577,7 @@
     <w:abstractNumId w:val="12"/>
   </w:num>
   <w:num w:numId="24" w16cid:durableId="1153329527">
-    <w:abstractNumId w:val="22"/>
+    <w:abstractNumId w:val="24"/>
   </w:num>
   <w:num w:numId="25" w16cid:durableId="2010450080">
     <w:abstractNumId w:val="11"/>
@@ -9097,22 +9586,28 @@
     <w:abstractNumId w:val="4"/>
   </w:num>
   <w:num w:numId="27" w16cid:durableId="676004485">
-    <w:abstractNumId w:val="28"/>
+    <w:abstractNumId w:val="30"/>
   </w:num>
   <w:num w:numId="28" w16cid:durableId="403602165">
-    <w:abstractNumId w:val="25"/>
+    <w:abstractNumId w:val="27"/>
   </w:num>
   <w:num w:numId="29" w16cid:durableId="654649633">
     <w:abstractNumId w:val="1"/>
   </w:num>
   <w:num w:numId="30" w16cid:durableId="600139901">
-    <w:abstractNumId w:val="26"/>
+    <w:abstractNumId w:val="28"/>
   </w:num>
   <w:num w:numId="31" w16cid:durableId="1884831983">
+    <w:abstractNumId w:val="21"/>
+  </w:num>
+  <w:num w:numId="32" w16cid:durableId="1557159883">
     <w:abstractNumId w:val="20"/>
   </w:num>
-  <w:num w:numId="32" w16cid:durableId="1557159883">
-    <w:abstractNumId w:val="19"/>
+  <w:num w:numId="33" w16cid:durableId="1902596499">
+    <w:abstractNumId w:val="16"/>
+  </w:num>
+  <w:num w:numId="34" w16cid:durableId="74860415">
+    <w:abstractNumId w:val="23"/>
   </w:num>
 </w:numbering>
 </file>

</xml_diff>

<commit_message>
I/O theory & practical Questions
</commit_message>
<xml_diff>
--- a/Notes.docx
+++ b/Notes.docx
@@ -5596,6 +5596,303 @@
         </w:rPr>
         <w:t xml:space="preserve"> We can take non string data easily with these functions.</w:t>
       </w:r>
+    </w:p>
+    <w:p>
+      <w:pPr>
+        <w:spacing w:line="360" w:lineRule="auto"/>
+        <w:rPr>
+          <w:sz w:val="40"/>
+          <w:szCs w:val="40"/>
+          <w:lang w:val="en-US"/>
+        </w:rPr>
+      </w:pPr>
+    </w:p>
+    <w:p>
+      <w:pPr>
+        <w:spacing w:line="360" w:lineRule="auto"/>
+        <w:rPr>
+          <w:sz w:val="40"/>
+          <w:szCs w:val="40"/>
+          <w:lang w:val="en-US"/>
+        </w:rPr>
+      </w:pPr>
+    </w:p>
+    <w:p>
+      <w:pPr>
+        <w:spacing w:line="360" w:lineRule="auto"/>
+        <w:jc w:val="center"/>
+        <w:rPr>
+          <w:b/>
+          <w:bCs/>
+          <w:sz w:val="52"/>
+          <w:szCs w:val="52"/>
+          <w:lang w:val="en-US"/>
+        </w:rPr>
+      </w:pPr>
+      <w:r>
+        <w:rPr>
+          <w:b/>
+          <w:bCs/>
+          <w:sz w:val="52"/>
+          <w:szCs w:val="52"/>
+          <w:lang w:val="en-US"/>
+        </w:rPr>
+        <w:lastRenderedPageBreak/>
+        <w:t>Questions</w:t>
+      </w:r>
+    </w:p>
+    <w:p>
+      <w:pPr>
+        <w:spacing w:line="360" w:lineRule="auto"/>
+        <w:rPr>
+          <w:sz w:val="40"/>
+          <w:szCs w:val="40"/>
+        </w:rPr>
+      </w:pPr>
+      <w:r>
+        <w:rPr>
+          <w:sz w:val="40"/>
+          <w:szCs w:val="40"/>
+        </w:rPr>
+        <w:t>1.</w:t>
+      </w:r>
+      <w:r>
+        <w:rPr>
+          <w:sz w:val="40"/>
+          <w:szCs w:val="40"/>
+        </w:rPr>
+        <w:t xml:space="preserve">  How do you print output to the console in Go?</w:t>
+      </w:r>
+    </w:p>
+    <w:p>
+      <w:pPr>
+        <w:spacing w:line="360" w:lineRule="auto"/>
+        <w:rPr>
+          <w:sz w:val="40"/>
+          <w:szCs w:val="40"/>
+        </w:rPr>
+      </w:pPr>
+      <w:r>
+        <w:rPr>
+          <w:sz w:val="40"/>
+          <w:szCs w:val="40"/>
+        </w:rPr>
+        <w:t>2.</w:t>
+      </w:r>
+      <w:r>
+        <w:rPr>
+          <w:sz w:val="40"/>
+          <w:szCs w:val="40"/>
+        </w:rPr>
+        <w:t xml:space="preserve">  How do you read input from the console in Go?</w:t>
+      </w:r>
+    </w:p>
+    <w:p>
+      <w:pPr>
+        <w:spacing w:line="360" w:lineRule="auto"/>
+        <w:rPr>
+          <w:sz w:val="40"/>
+          <w:szCs w:val="40"/>
+        </w:rPr>
+      </w:pPr>
+      <w:r>
+        <w:rPr>
+          <w:sz w:val="40"/>
+          <w:szCs w:val="40"/>
+        </w:rPr>
+        <w:t>3.</w:t>
+      </w:r>
+      <w:r>
+        <w:rPr>
+          <w:sz w:val="40"/>
+          <w:szCs w:val="40"/>
+        </w:rPr>
+        <w:t xml:space="preserve">  What is the </w:t>
+      </w:r>
+      <w:proofErr w:type="spellStart"/>
+      <w:r>
+        <w:rPr>
+          <w:sz w:val="40"/>
+          <w:szCs w:val="40"/>
+        </w:rPr>
+        <w:t>fmt</w:t>
+      </w:r>
+      <w:proofErr w:type="spellEnd"/>
+      <w:r>
+        <w:rPr>
+          <w:sz w:val="40"/>
+          <w:szCs w:val="40"/>
+        </w:rPr>
+        <w:t xml:space="preserve"> package, and what are its common functions for I/O operations?</w:t>
+      </w:r>
+    </w:p>
+    <w:p>
+      <w:pPr>
+        <w:spacing w:line="360" w:lineRule="auto"/>
+        <w:rPr>
+          <w:sz w:val="40"/>
+          <w:szCs w:val="40"/>
+        </w:rPr>
+      </w:pPr>
+      <w:r>
+        <w:rPr>
+          <w:sz w:val="40"/>
+          <w:szCs w:val="40"/>
+        </w:rPr>
+        <w:t>4.</w:t>
+      </w:r>
+      <w:r>
+        <w:rPr>
+          <w:sz w:val="40"/>
+          <w:szCs w:val="40"/>
+        </w:rPr>
+        <w:t xml:space="preserve">  How do you format strings using the </w:t>
+      </w:r>
+      <w:proofErr w:type="spellStart"/>
+      <w:r>
+        <w:rPr>
+          <w:sz w:val="40"/>
+          <w:szCs w:val="40"/>
+        </w:rPr>
+        <w:t>fmt</w:t>
+      </w:r>
+      <w:proofErr w:type="spellEnd"/>
+      <w:r>
+        <w:rPr>
+          <w:sz w:val="40"/>
+          <w:szCs w:val="40"/>
+        </w:rPr>
+        <w:t xml:space="preserve"> package?</w:t>
+      </w:r>
+    </w:p>
+    <w:p>
+      <w:pPr>
+        <w:spacing w:line="360" w:lineRule="auto"/>
+        <w:rPr>
+          <w:sz w:val="40"/>
+          <w:szCs w:val="40"/>
+        </w:rPr>
+      </w:pPr>
+      <w:r>
+        <w:rPr>
+          <w:sz w:val="40"/>
+          <w:szCs w:val="40"/>
+        </w:rPr>
+        <w:t>5.</w:t>
+      </w:r>
+      <w:r>
+        <w:rPr>
+          <w:sz w:val="40"/>
+          <w:szCs w:val="40"/>
+        </w:rPr>
+        <w:t xml:space="preserve">  What is the difference between </w:t>
+      </w:r>
+      <w:proofErr w:type="spellStart"/>
+      <w:proofErr w:type="gramStart"/>
+      <w:r>
+        <w:rPr>
+          <w:sz w:val="40"/>
+          <w:szCs w:val="40"/>
+        </w:rPr>
+        <w:t>fmt.Print</w:t>
+      </w:r>
+      <w:proofErr w:type="spellEnd"/>
+      <w:proofErr w:type="gramEnd"/>
+      <w:r>
+        <w:rPr>
+          <w:sz w:val="40"/>
+          <w:szCs w:val="40"/>
+        </w:rPr>
+        <w:t xml:space="preserve">, </w:t>
+      </w:r>
+      <w:proofErr w:type="spellStart"/>
+      <w:r>
+        <w:rPr>
+          <w:sz w:val="40"/>
+          <w:szCs w:val="40"/>
+        </w:rPr>
+        <w:t>fmt.Println</w:t>
+      </w:r>
+      <w:proofErr w:type="spellEnd"/>
+      <w:r>
+        <w:rPr>
+          <w:sz w:val="40"/>
+          <w:szCs w:val="40"/>
+        </w:rPr>
+        <w:t xml:space="preserve">, and </w:t>
+      </w:r>
+      <w:proofErr w:type="spellStart"/>
+      <w:r>
+        <w:rPr>
+          <w:sz w:val="40"/>
+          <w:szCs w:val="40"/>
+        </w:rPr>
+        <w:t>fmt.Printf</w:t>
+      </w:r>
+      <w:proofErr w:type="spellEnd"/>
+      <w:r>
+        <w:rPr>
+          <w:sz w:val="40"/>
+          <w:szCs w:val="40"/>
+        </w:rPr>
+        <w:t>?</w:t>
+      </w:r>
+    </w:p>
+    <w:p>
+      <w:pPr>
+        <w:spacing w:line="360" w:lineRule="auto"/>
+        <w:rPr>
+          <w:sz w:val="40"/>
+          <w:szCs w:val="40"/>
+        </w:rPr>
+      </w:pPr>
+      <w:r>
+        <w:rPr>
+          <w:sz w:val="40"/>
+          <w:szCs w:val="40"/>
+        </w:rPr>
+        <w:t>6.</w:t>
+      </w:r>
+      <w:r>
+        <w:rPr>
+          <w:sz w:val="40"/>
+          <w:szCs w:val="40"/>
+        </w:rPr>
+        <w:t xml:space="preserve">  How do you handle errors when reading input in Go?</w:t>
+      </w:r>
+    </w:p>
+    <w:p>
+      <w:pPr>
+        <w:spacing w:line="360" w:lineRule="auto"/>
+        <w:rPr>
+          <w:sz w:val="40"/>
+          <w:szCs w:val="40"/>
+          <w:lang w:val="en-US"/>
+        </w:rPr>
+      </w:pPr>
+      <w:r>
+        <w:rPr>
+          <w:sz w:val="40"/>
+          <w:szCs w:val="40"/>
+        </w:rPr>
+        <w:t>7.</w:t>
+      </w:r>
+      <w:r>
+        <w:rPr>
+          <w:sz w:val="40"/>
+          <w:szCs w:val="40"/>
+        </w:rPr>
+        <w:t xml:space="preserve">  How do you read an entire line of input from the console?</w:t>
+      </w:r>
+    </w:p>
+    <w:p>
+      <w:pPr>
+        <w:spacing w:line="360" w:lineRule="auto"/>
+        <w:rPr>
+          <w:sz w:val="40"/>
+          <w:szCs w:val="40"/>
+        </w:rPr>
+      </w:pPr>
     </w:p>
     <w:sectPr>
       <w:pgSz w:w="11906" w:h="16838"/>

</xml_diff>

<commit_message>
Array Theory Questions added!!!
</commit_message>
<xml_diff>
--- a/Notes.docx
+++ b/Notes.docx
@@ -13941,6 +13941,645 @@
         <w:t xml:space="preserve"> = [5] int {1,2,3,4,5}</w:t>
       </w:r>
     </w:p>
+    <w:p>
+      <w:pPr>
+        <w:pStyle w:val="ListParagraph"/>
+        <w:numPr>
+          <w:ilvl w:val="0"/>
+          <w:numId w:val="82"/>
+        </w:numPr>
+        <w:spacing w:line="360" w:lineRule="auto"/>
+        <w:rPr>
+          <w:sz w:val="40"/>
+          <w:szCs w:val="40"/>
+        </w:rPr>
+      </w:pPr>
+      <w:r>
+        <w:rPr>
+          <w:sz w:val="40"/>
+          <w:szCs w:val="40"/>
+        </w:rPr>
+        <w:t xml:space="preserve"> Multidimensional Array </w:t>
+      </w:r>
+      <w:proofErr w:type="gramStart"/>
+      <w:r>
+        <w:rPr>
+          <w:sz w:val="40"/>
+          <w:szCs w:val="40"/>
+        </w:rPr>
+        <w:t>Example :</w:t>
+      </w:r>
+      <w:proofErr w:type="gramEnd"/>
+    </w:p>
+    <w:p>
+      <w:pPr>
+        <w:pStyle w:val="ListParagraph"/>
+        <w:spacing w:line="360" w:lineRule="auto"/>
+        <w:ind w:left="1440"/>
+        <w:rPr>
+          <w:sz w:val="40"/>
+          <w:szCs w:val="40"/>
+        </w:rPr>
+      </w:pPr>
+      <w:r>
+        <w:rPr>
+          <w:sz w:val="40"/>
+          <w:szCs w:val="40"/>
+        </w:rPr>
+        <w:t xml:space="preserve">var </w:t>
+      </w:r>
+      <w:proofErr w:type="gramStart"/>
+      <w:r>
+        <w:rPr>
+          <w:sz w:val="40"/>
+          <w:szCs w:val="40"/>
+        </w:rPr>
+        <w:t>multi[</w:t>
+      </w:r>
+      <w:proofErr w:type="gramEnd"/>
+      <w:r>
+        <w:rPr>
+          <w:sz w:val="40"/>
+          <w:szCs w:val="40"/>
+        </w:rPr>
+        <w:t>3][3] int</w:t>
+      </w:r>
+    </w:p>
+    <w:p>
+      <w:pPr>
+        <w:pStyle w:val="ListParagraph"/>
+        <w:spacing w:line="360" w:lineRule="auto"/>
+        <w:ind w:left="1440"/>
+        <w:rPr>
+          <w:sz w:val="40"/>
+          <w:szCs w:val="40"/>
+        </w:rPr>
+      </w:pPr>
+      <w:r>
+        <w:rPr>
+          <w:sz w:val="40"/>
+          <w:szCs w:val="40"/>
+        </w:rPr>
+        <w:t>var a = [</w:t>
+      </w:r>
+      <w:r>
+        <w:rPr>
+          <w:sz w:val="40"/>
+          <w:szCs w:val="40"/>
+        </w:rPr>
+        <w:t>3</w:t>
+      </w:r>
+      <w:r>
+        <w:rPr>
+          <w:sz w:val="40"/>
+          <w:szCs w:val="40"/>
+        </w:rPr>
+        <w:t>][</w:t>
+      </w:r>
+      <w:r>
+        <w:rPr>
+          <w:sz w:val="40"/>
+          <w:szCs w:val="40"/>
+        </w:rPr>
+        <w:t>3</w:t>
+      </w:r>
+      <w:r>
+        <w:rPr>
+          <w:sz w:val="40"/>
+          <w:szCs w:val="40"/>
+        </w:rPr>
+        <w:t>]int</w:t>
+      </w:r>
+      <w:r>
+        <w:rPr>
+          <w:sz w:val="40"/>
+          <w:szCs w:val="40"/>
+        </w:rPr>
+        <w:t xml:space="preserve"> </w:t>
+      </w:r>
+      <w:proofErr w:type="gramStart"/>
+      <w:r>
+        <w:rPr>
+          <w:sz w:val="40"/>
+          <w:szCs w:val="40"/>
+        </w:rPr>
+        <w:t>{ {</w:t>
+      </w:r>
+      <w:proofErr w:type="gramEnd"/>
+      <w:r>
+        <w:rPr>
+          <w:sz w:val="40"/>
+          <w:szCs w:val="40"/>
+        </w:rPr>
+        <w:t>0,0}, {1,2}, {2,4}</w:t>
+      </w:r>
+      <w:r>
+        <w:rPr>
+          <w:sz w:val="40"/>
+          <w:szCs w:val="40"/>
+        </w:rPr>
+        <w:t xml:space="preserve"> }</w:t>
+      </w:r>
+    </w:p>
+    <w:p>
+      <w:pPr>
+        <w:pStyle w:val="ListParagraph"/>
+        <w:spacing w:line="360" w:lineRule="auto"/>
+        <w:ind w:left="1440"/>
+        <w:rPr>
+          <w:sz w:val="40"/>
+          <w:szCs w:val="40"/>
+        </w:rPr>
+      </w:pPr>
+    </w:p>
+    <w:p>
+      <w:pPr>
+        <w:spacing w:line="360" w:lineRule="auto"/>
+        <w:jc w:val="center"/>
+        <w:rPr>
+          <w:b/>
+          <w:bCs/>
+          <w:sz w:val="52"/>
+          <w:szCs w:val="52"/>
+        </w:rPr>
+      </w:pPr>
+      <w:r>
+        <w:rPr>
+          <w:b/>
+          <w:bCs/>
+          <w:sz w:val="52"/>
+          <w:szCs w:val="52"/>
+        </w:rPr>
+        <w:t>Questions</w:t>
+      </w:r>
+    </w:p>
+    <w:p>
+      <w:pPr>
+        <w:spacing w:line="360" w:lineRule="auto"/>
+        <w:rPr>
+          <w:sz w:val="40"/>
+          <w:szCs w:val="40"/>
+        </w:rPr>
+      </w:pPr>
+      <w:proofErr w:type="gramStart"/>
+      <w:r>
+        <w:rPr>
+          <w:sz w:val="40"/>
+          <w:szCs w:val="40"/>
+        </w:rPr>
+        <w:t xml:space="preserve">  </w:t>
+      </w:r>
+      <w:r>
+        <w:rPr>
+          <w:b/>
+          <w:bCs/>
+          <w:sz w:val="40"/>
+          <w:szCs w:val="40"/>
+        </w:rPr>
+        <w:t>Array</w:t>
+      </w:r>
+      <w:proofErr w:type="gramEnd"/>
+      <w:r>
+        <w:rPr>
+          <w:b/>
+          <w:bCs/>
+          <w:sz w:val="40"/>
+          <w:szCs w:val="40"/>
+        </w:rPr>
+        <w:t xml:space="preserve"> Declaration:</w:t>
+      </w:r>
+    </w:p>
+    <w:p>
+      <w:pPr>
+        <w:numPr>
+          <w:ilvl w:val="0"/>
+          <w:numId w:val="83"/>
+        </w:numPr>
+        <w:spacing w:line="360" w:lineRule="auto"/>
+        <w:rPr>
+          <w:sz w:val="40"/>
+          <w:szCs w:val="40"/>
+        </w:rPr>
+      </w:pPr>
+      <w:r>
+        <w:rPr>
+          <w:sz w:val="40"/>
+          <w:szCs w:val="40"/>
+        </w:rPr>
+        <w:t>How do you declare an array in Go?</w:t>
+      </w:r>
+    </w:p>
+    <w:p>
+      <w:pPr>
+        <w:numPr>
+          <w:ilvl w:val="0"/>
+          <w:numId w:val="83"/>
+        </w:numPr>
+        <w:spacing w:line="360" w:lineRule="auto"/>
+        <w:rPr>
+          <w:sz w:val="40"/>
+          <w:szCs w:val="40"/>
+        </w:rPr>
+      </w:pPr>
+      <w:r>
+        <w:rPr>
+          <w:sz w:val="40"/>
+          <w:szCs w:val="40"/>
+        </w:rPr>
+        <w:lastRenderedPageBreak/>
+        <w:t>Provide an example of declaring an array of integers with a length of 5.</w:t>
+      </w:r>
+    </w:p>
+    <w:p>
+      <w:pPr>
+        <w:spacing w:line="360" w:lineRule="auto"/>
+        <w:rPr>
+          <w:sz w:val="40"/>
+          <w:szCs w:val="40"/>
+        </w:rPr>
+      </w:pPr>
+      <w:proofErr w:type="gramStart"/>
+      <w:r>
+        <w:rPr>
+          <w:sz w:val="40"/>
+          <w:szCs w:val="40"/>
+        </w:rPr>
+        <w:t xml:space="preserve">  </w:t>
+      </w:r>
+      <w:r>
+        <w:rPr>
+          <w:b/>
+          <w:bCs/>
+          <w:sz w:val="40"/>
+          <w:szCs w:val="40"/>
+        </w:rPr>
+        <w:t>Array</w:t>
+      </w:r>
+      <w:proofErr w:type="gramEnd"/>
+      <w:r>
+        <w:rPr>
+          <w:b/>
+          <w:bCs/>
+          <w:sz w:val="40"/>
+          <w:szCs w:val="40"/>
+        </w:rPr>
+        <w:t xml:space="preserve"> Initialization:</w:t>
+      </w:r>
+    </w:p>
+    <w:p>
+      <w:pPr>
+        <w:numPr>
+          <w:ilvl w:val="0"/>
+          <w:numId w:val="84"/>
+        </w:numPr>
+        <w:spacing w:line="360" w:lineRule="auto"/>
+        <w:rPr>
+          <w:sz w:val="40"/>
+          <w:szCs w:val="40"/>
+        </w:rPr>
+      </w:pPr>
+      <w:r>
+        <w:rPr>
+          <w:sz w:val="40"/>
+          <w:szCs w:val="40"/>
+        </w:rPr>
+        <w:t>How do you initialize an array in Go?</w:t>
+      </w:r>
+    </w:p>
+    <w:p>
+      <w:pPr>
+        <w:numPr>
+          <w:ilvl w:val="0"/>
+          <w:numId w:val="84"/>
+        </w:numPr>
+        <w:spacing w:line="360" w:lineRule="auto"/>
+        <w:rPr>
+          <w:sz w:val="40"/>
+          <w:szCs w:val="40"/>
+        </w:rPr>
+      </w:pPr>
+      <w:r>
+        <w:rPr>
+          <w:sz w:val="40"/>
+          <w:szCs w:val="40"/>
+        </w:rPr>
+        <w:t>What is the zero value of an array element in Go?</w:t>
+      </w:r>
+    </w:p>
+    <w:p>
+      <w:pPr>
+        <w:spacing w:line="360" w:lineRule="auto"/>
+        <w:rPr>
+          <w:sz w:val="40"/>
+          <w:szCs w:val="40"/>
+        </w:rPr>
+      </w:pPr>
+      <w:proofErr w:type="gramStart"/>
+      <w:r>
+        <w:rPr>
+          <w:sz w:val="40"/>
+          <w:szCs w:val="40"/>
+        </w:rPr>
+        <w:t xml:space="preserve">  </w:t>
+      </w:r>
+      <w:r>
+        <w:rPr>
+          <w:b/>
+          <w:bCs/>
+          <w:sz w:val="40"/>
+          <w:szCs w:val="40"/>
+        </w:rPr>
+        <w:t>Accessing</w:t>
+      </w:r>
+      <w:proofErr w:type="gramEnd"/>
+      <w:r>
+        <w:rPr>
+          <w:b/>
+          <w:bCs/>
+          <w:sz w:val="40"/>
+          <w:szCs w:val="40"/>
+        </w:rPr>
+        <w:t xml:space="preserve"> Array Elements:</w:t>
+      </w:r>
+    </w:p>
+    <w:p>
+      <w:pPr>
+        <w:numPr>
+          <w:ilvl w:val="0"/>
+          <w:numId w:val="85"/>
+        </w:numPr>
+        <w:spacing w:line="360" w:lineRule="auto"/>
+        <w:rPr>
+          <w:sz w:val="40"/>
+          <w:szCs w:val="40"/>
+        </w:rPr>
+      </w:pPr>
+      <w:r>
+        <w:rPr>
+          <w:sz w:val="40"/>
+          <w:szCs w:val="40"/>
+        </w:rPr>
+        <w:t>How do you access and modify elements in an array?</w:t>
+      </w:r>
+    </w:p>
+    <w:p>
+      <w:pPr>
+        <w:numPr>
+          <w:ilvl w:val="0"/>
+          <w:numId w:val="85"/>
+        </w:numPr>
+        <w:spacing w:line="360" w:lineRule="auto"/>
+        <w:rPr>
+          <w:sz w:val="40"/>
+          <w:szCs w:val="40"/>
+        </w:rPr>
+      </w:pPr>
+      <w:r>
+        <w:rPr>
+          <w:sz w:val="40"/>
+          <w:szCs w:val="40"/>
+        </w:rPr>
+        <w:t>Provide an example of accessing the third element of an array and modifying it.</w:t>
+      </w:r>
+    </w:p>
+    <w:p>
+      <w:pPr>
+        <w:spacing w:line="360" w:lineRule="auto"/>
+        <w:rPr>
+          <w:sz w:val="40"/>
+          <w:szCs w:val="40"/>
+        </w:rPr>
+      </w:pPr>
+      <w:proofErr w:type="gramStart"/>
+      <w:r>
+        <w:rPr>
+          <w:sz w:val="40"/>
+          <w:szCs w:val="40"/>
+        </w:rPr>
+        <w:t xml:space="preserve">  </w:t>
+      </w:r>
+      <w:r>
+        <w:rPr>
+          <w:b/>
+          <w:bCs/>
+          <w:sz w:val="40"/>
+          <w:szCs w:val="40"/>
+        </w:rPr>
+        <w:t>Array</w:t>
+      </w:r>
+      <w:proofErr w:type="gramEnd"/>
+      <w:r>
+        <w:rPr>
+          <w:b/>
+          <w:bCs/>
+          <w:sz w:val="40"/>
+          <w:szCs w:val="40"/>
+        </w:rPr>
+        <w:t xml:space="preserve"> Length:</w:t>
+      </w:r>
+    </w:p>
+    <w:p>
+      <w:pPr>
+        <w:numPr>
+          <w:ilvl w:val="0"/>
+          <w:numId w:val="86"/>
+        </w:numPr>
+        <w:spacing w:line="360" w:lineRule="auto"/>
+        <w:rPr>
+          <w:sz w:val="40"/>
+          <w:szCs w:val="40"/>
+        </w:rPr>
+      </w:pPr>
+      <w:r>
+        <w:rPr>
+          <w:sz w:val="40"/>
+          <w:szCs w:val="40"/>
+        </w:rPr>
+        <w:t>How do you get the length of an array in Go?</w:t>
+      </w:r>
+    </w:p>
+    <w:p>
+      <w:pPr>
+        <w:numPr>
+          <w:ilvl w:val="0"/>
+          <w:numId w:val="86"/>
+        </w:numPr>
+        <w:spacing w:line="360" w:lineRule="auto"/>
+        <w:rPr>
+          <w:sz w:val="40"/>
+          <w:szCs w:val="40"/>
+        </w:rPr>
+      </w:pPr>
+      <w:r>
+        <w:rPr>
+          <w:sz w:val="40"/>
+          <w:szCs w:val="40"/>
+        </w:rPr>
+        <w:t>Write a short code snippet to print the length of an array.</w:t>
+      </w:r>
+    </w:p>
+    <w:p>
+      <w:pPr>
+        <w:spacing w:line="360" w:lineRule="auto"/>
+        <w:rPr>
+          <w:sz w:val="40"/>
+          <w:szCs w:val="40"/>
+        </w:rPr>
+      </w:pPr>
+      <w:proofErr w:type="gramStart"/>
+      <w:r>
+        <w:rPr>
+          <w:sz w:val="40"/>
+          <w:szCs w:val="40"/>
+        </w:rPr>
+        <w:t xml:space="preserve">  </w:t>
+      </w:r>
+      <w:r>
+        <w:rPr>
+          <w:b/>
+          <w:bCs/>
+          <w:sz w:val="40"/>
+          <w:szCs w:val="40"/>
+        </w:rPr>
+        <w:t>Iterating</w:t>
+      </w:r>
+      <w:proofErr w:type="gramEnd"/>
+      <w:r>
+        <w:rPr>
+          <w:b/>
+          <w:bCs/>
+          <w:sz w:val="40"/>
+          <w:szCs w:val="40"/>
+        </w:rPr>
+        <w:t xml:space="preserve"> Over an Array:</w:t>
+      </w:r>
+    </w:p>
+    <w:p>
+      <w:pPr>
+        <w:numPr>
+          <w:ilvl w:val="0"/>
+          <w:numId w:val="87"/>
+        </w:numPr>
+        <w:spacing w:line="360" w:lineRule="auto"/>
+        <w:rPr>
+          <w:sz w:val="40"/>
+          <w:szCs w:val="40"/>
+        </w:rPr>
+      </w:pPr>
+      <w:r>
+        <w:rPr>
+          <w:sz w:val="40"/>
+          <w:szCs w:val="40"/>
+        </w:rPr>
+        <w:lastRenderedPageBreak/>
+        <w:t>How do you iterate over all elements in an array using a for loop?</w:t>
+      </w:r>
+    </w:p>
+    <w:p>
+      <w:pPr>
+        <w:numPr>
+          <w:ilvl w:val="0"/>
+          <w:numId w:val="87"/>
+        </w:numPr>
+        <w:spacing w:line="360" w:lineRule="auto"/>
+        <w:rPr>
+          <w:sz w:val="40"/>
+          <w:szCs w:val="40"/>
+        </w:rPr>
+      </w:pPr>
+      <w:r>
+        <w:rPr>
+          <w:sz w:val="40"/>
+          <w:szCs w:val="40"/>
+        </w:rPr>
+        <w:t>Provide an example of using a range loop to iterate over an array.</w:t>
+      </w:r>
+    </w:p>
+    <w:p>
+      <w:pPr>
+        <w:spacing w:line="360" w:lineRule="auto"/>
+        <w:rPr>
+          <w:sz w:val="40"/>
+          <w:szCs w:val="40"/>
+        </w:rPr>
+      </w:pPr>
+      <w:proofErr w:type="gramStart"/>
+      <w:r>
+        <w:rPr>
+          <w:sz w:val="40"/>
+          <w:szCs w:val="40"/>
+        </w:rPr>
+        <w:t xml:space="preserve">  </w:t>
+      </w:r>
+      <w:r>
+        <w:rPr>
+          <w:b/>
+          <w:bCs/>
+          <w:sz w:val="40"/>
+          <w:szCs w:val="40"/>
+        </w:rPr>
+        <w:t>Multidimensional</w:t>
+      </w:r>
+      <w:proofErr w:type="gramEnd"/>
+      <w:r>
+        <w:rPr>
+          <w:b/>
+          <w:bCs/>
+          <w:sz w:val="40"/>
+          <w:szCs w:val="40"/>
+        </w:rPr>
+        <w:t xml:space="preserve"> Arrays:</w:t>
+      </w:r>
+    </w:p>
+    <w:p>
+      <w:pPr>
+        <w:numPr>
+          <w:ilvl w:val="0"/>
+          <w:numId w:val="88"/>
+        </w:numPr>
+        <w:spacing w:line="360" w:lineRule="auto"/>
+        <w:rPr>
+          <w:sz w:val="40"/>
+          <w:szCs w:val="40"/>
+        </w:rPr>
+      </w:pPr>
+      <w:r>
+        <w:rPr>
+          <w:sz w:val="40"/>
+          <w:szCs w:val="40"/>
+        </w:rPr>
+        <w:t>How do you declare and initialize a two-dimensional array in Go?</w:t>
+      </w:r>
+    </w:p>
+    <w:p>
+      <w:pPr>
+        <w:numPr>
+          <w:ilvl w:val="0"/>
+          <w:numId w:val="88"/>
+        </w:numPr>
+        <w:spacing w:line="360" w:lineRule="auto"/>
+        <w:rPr>
+          <w:sz w:val="40"/>
+          <w:szCs w:val="40"/>
+        </w:rPr>
+      </w:pPr>
+      <w:r>
+        <w:rPr>
+          <w:sz w:val="40"/>
+          <w:szCs w:val="40"/>
+        </w:rPr>
+        <w:t>Provide an example of accessing an element in a two-dimensional array.</w:t>
+      </w:r>
+    </w:p>
+    <w:p>
+      <w:pPr>
+        <w:spacing w:line="360" w:lineRule="auto"/>
+        <w:rPr>
+          <w:sz w:val="40"/>
+          <w:szCs w:val="40"/>
+        </w:rPr>
+      </w:pPr>
+    </w:p>
     <w:sectPr>
       <w:pgSz w:w="11906" w:h="16838"/>
       <w:pgMar w:top="1440" w:right="1440" w:bottom="1440" w:left="1440" w:header="708" w:footer="708" w:gutter="0"/>
@@ -18025,7 +18664,7 @@
   <w:abstractNum w:abstractNumId="32" w15:restartNumberingAfterBreak="0">
     <w:nsid w:val="2B604D04"/>
     <w:multiLevelType w:val="hybridMultilevel"/>
-    <w:tmpl w:val="1EFAE456"/>
+    <w:tmpl w:val="DB6AF854"/>
     <w:lvl w:ilvl="0" w:tplc="4009000B">
       <w:start w:val="1"/>
       <w:numFmt w:val="bullet"/>
@@ -19749,6 +20388,155 @@
     </w:lvl>
   </w:abstractNum>
   <w:abstractNum w:abstractNumId="46" w15:restartNumberingAfterBreak="0">
+    <w:nsid w:val="44D2020D"/>
+    <w:multiLevelType w:val="multilevel"/>
+    <w:tmpl w:val="D1C04BBC"/>
+    <w:lvl w:ilvl="0">
+      <w:start w:val="1"/>
+      <w:numFmt w:val="bullet"/>
+      <w:lvlText w:val=""/>
+      <w:lvlJc w:val="left"/>
+      <w:pPr>
+        <w:tabs>
+          <w:tab w:val="num" w:pos="720"/>
+        </w:tabs>
+        <w:ind w:left="720" w:hanging="360"/>
+      </w:pPr>
+      <w:rPr>
+        <w:rFonts w:ascii="Symbol" w:hAnsi="Symbol" w:hint="default"/>
+        <w:sz w:val="20"/>
+      </w:rPr>
+    </w:lvl>
+    <w:lvl w:ilvl="1" w:tentative="1">
+      <w:start w:val="1"/>
+      <w:numFmt w:val="bullet"/>
+      <w:lvlText w:val="o"/>
+      <w:lvlJc w:val="left"/>
+      <w:pPr>
+        <w:tabs>
+          <w:tab w:val="num" w:pos="1440"/>
+        </w:tabs>
+        <w:ind w:left="1440" w:hanging="360"/>
+      </w:pPr>
+      <w:rPr>
+        <w:rFonts w:ascii="Courier New" w:hAnsi="Courier New" w:hint="default"/>
+        <w:sz w:val="20"/>
+      </w:rPr>
+    </w:lvl>
+    <w:lvl w:ilvl="2" w:tentative="1">
+      <w:start w:val="1"/>
+      <w:numFmt w:val="bullet"/>
+      <w:lvlText w:val=""/>
+      <w:lvlJc w:val="left"/>
+      <w:pPr>
+        <w:tabs>
+          <w:tab w:val="num" w:pos="2160"/>
+        </w:tabs>
+        <w:ind w:left="2160" w:hanging="360"/>
+      </w:pPr>
+      <w:rPr>
+        <w:rFonts w:ascii="Wingdings" w:hAnsi="Wingdings" w:hint="default"/>
+        <w:sz w:val="20"/>
+      </w:rPr>
+    </w:lvl>
+    <w:lvl w:ilvl="3" w:tentative="1">
+      <w:start w:val="1"/>
+      <w:numFmt w:val="bullet"/>
+      <w:lvlText w:val=""/>
+      <w:lvlJc w:val="left"/>
+      <w:pPr>
+        <w:tabs>
+          <w:tab w:val="num" w:pos="2880"/>
+        </w:tabs>
+        <w:ind w:left="2880" w:hanging="360"/>
+      </w:pPr>
+      <w:rPr>
+        <w:rFonts w:ascii="Wingdings" w:hAnsi="Wingdings" w:hint="default"/>
+        <w:sz w:val="20"/>
+      </w:rPr>
+    </w:lvl>
+    <w:lvl w:ilvl="4" w:tentative="1">
+      <w:start w:val="1"/>
+      <w:numFmt w:val="bullet"/>
+      <w:lvlText w:val=""/>
+      <w:lvlJc w:val="left"/>
+      <w:pPr>
+        <w:tabs>
+          <w:tab w:val="num" w:pos="3600"/>
+        </w:tabs>
+        <w:ind w:left="3600" w:hanging="360"/>
+      </w:pPr>
+      <w:rPr>
+        <w:rFonts w:ascii="Wingdings" w:hAnsi="Wingdings" w:hint="default"/>
+        <w:sz w:val="20"/>
+      </w:rPr>
+    </w:lvl>
+    <w:lvl w:ilvl="5" w:tentative="1">
+      <w:start w:val="1"/>
+      <w:numFmt w:val="bullet"/>
+      <w:lvlText w:val=""/>
+      <w:lvlJc w:val="left"/>
+      <w:pPr>
+        <w:tabs>
+          <w:tab w:val="num" w:pos="4320"/>
+        </w:tabs>
+        <w:ind w:left="4320" w:hanging="360"/>
+      </w:pPr>
+      <w:rPr>
+        <w:rFonts w:ascii="Wingdings" w:hAnsi="Wingdings" w:hint="default"/>
+        <w:sz w:val="20"/>
+      </w:rPr>
+    </w:lvl>
+    <w:lvl w:ilvl="6" w:tentative="1">
+      <w:start w:val="1"/>
+      <w:numFmt w:val="bullet"/>
+      <w:lvlText w:val=""/>
+      <w:lvlJc w:val="left"/>
+      <w:pPr>
+        <w:tabs>
+          <w:tab w:val="num" w:pos="5040"/>
+        </w:tabs>
+        <w:ind w:left="5040" w:hanging="360"/>
+      </w:pPr>
+      <w:rPr>
+        <w:rFonts w:ascii="Wingdings" w:hAnsi="Wingdings" w:hint="default"/>
+        <w:sz w:val="20"/>
+      </w:rPr>
+    </w:lvl>
+    <w:lvl w:ilvl="7" w:tentative="1">
+      <w:start w:val="1"/>
+      <w:numFmt w:val="bullet"/>
+      <w:lvlText w:val=""/>
+      <w:lvlJc w:val="left"/>
+      <w:pPr>
+        <w:tabs>
+          <w:tab w:val="num" w:pos="5760"/>
+        </w:tabs>
+        <w:ind w:left="5760" w:hanging="360"/>
+      </w:pPr>
+      <w:rPr>
+        <w:rFonts w:ascii="Wingdings" w:hAnsi="Wingdings" w:hint="default"/>
+        <w:sz w:val="20"/>
+      </w:rPr>
+    </w:lvl>
+    <w:lvl w:ilvl="8" w:tentative="1">
+      <w:start w:val="1"/>
+      <w:numFmt w:val="bullet"/>
+      <w:lvlText w:val=""/>
+      <w:lvlJc w:val="left"/>
+      <w:pPr>
+        <w:tabs>
+          <w:tab w:val="num" w:pos="6480"/>
+        </w:tabs>
+        <w:ind w:left="6480" w:hanging="360"/>
+      </w:pPr>
+      <w:rPr>
+        <w:rFonts w:ascii="Wingdings" w:hAnsi="Wingdings" w:hint="default"/>
+        <w:sz w:val="20"/>
+      </w:rPr>
+    </w:lvl>
+  </w:abstractNum>
+  <w:abstractNum w:abstractNumId="47" w15:restartNumberingAfterBreak="0">
     <w:nsid w:val="462A00C6"/>
     <w:multiLevelType w:val="multilevel"/>
     <w:tmpl w:val="AF12F766"/>
@@ -19897,7 +20685,7 @@
       </w:rPr>
     </w:lvl>
   </w:abstractNum>
-  <w:abstractNum w:abstractNumId="47" w15:restartNumberingAfterBreak="0">
+  <w:abstractNum w:abstractNumId="48" w15:restartNumberingAfterBreak="0">
     <w:nsid w:val="46474BF4"/>
     <w:multiLevelType w:val="hybridMultilevel"/>
     <w:tmpl w:val="D9D44E58"/>
@@ -20010,7 +20798,7 @@
       </w:rPr>
     </w:lvl>
   </w:abstractNum>
-  <w:abstractNum w:abstractNumId="48" w15:restartNumberingAfterBreak="0">
+  <w:abstractNum w:abstractNumId="49" w15:restartNumberingAfterBreak="0">
     <w:nsid w:val="47605F40"/>
     <w:multiLevelType w:val="multilevel"/>
     <w:tmpl w:val="C6646BF8"/>
@@ -20159,7 +20947,156 @@
       </w:rPr>
     </w:lvl>
   </w:abstractNum>
-  <w:abstractNum w:abstractNumId="49" w15:restartNumberingAfterBreak="0">
+  <w:abstractNum w:abstractNumId="50" w15:restartNumberingAfterBreak="0">
+    <w:nsid w:val="4B681F5D"/>
+    <w:multiLevelType w:val="multilevel"/>
+    <w:tmpl w:val="CB38B04C"/>
+    <w:lvl w:ilvl="0">
+      <w:start w:val="1"/>
+      <w:numFmt w:val="bullet"/>
+      <w:lvlText w:val=""/>
+      <w:lvlJc w:val="left"/>
+      <w:pPr>
+        <w:tabs>
+          <w:tab w:val="num" w:pos="720"/>
+        </w:tabs>
+        <w:ind w:left="720" w:hanging="360"/>
+      </w:pPr>
+      <w:rPr>
+        <w:rFonts w:ascii="Symbol" w:hAnsi="Symbol" w:hint="default"/>
+        <w:sz w:val="20"/>
+      </w:rPr>
+    </w:lvl>
+    <w:lvl w:ilvl="1" w:tentative="1">
+      <w:start w:val="1"/>
+      <w:numFmt w:val="bullet"/>
+      <w:lvlText w:val="o"/>
+      <w:lvlJc w:val="left"/>
+      <w:pPr>
+        <w:tabs>
+          <w:tab w:val="num" w:pos="1440"/>
+        </w:tabs>
+        <w:ind w:left="1440" w:hanging="360"/>
+      </w:pPr>
+      <w:rPr>
+        <w:rFonts w:ascii="Courier New" w:hAnsi="Courier New" w:hint="default"/>
+        <w:sz w:val="20"/>
+      </w:rPr>
+    </w:lvl>
+    <w:lvl w:ilvl="2" w:tentative="1">
+      <w:start w:val="1"/>
+      <w:numFmt w:val="bullet"/>
+      <w:lvlText w:val=""/>
+      <w:lvlJc w:val="left"/>
+      <w:pPr>
+        <w:tabs>
+          <w:tab w:val="num" w:pos="2160"/>
+        </w:tabs>
+        <w:ind w:left="2160" w:hanging="360"/>
+      </w:pPr>
+      <w:rPr>
+        <w:rFonts w:ascii="Wingdings" w:hAnsi="Wingdings" w:hint="default"/>
+        <w:sz w:val="20"/>
+      </w:rPr>
+    </w:lvl>
+    <w:lvl w:ilvl="3" w:tentative="1">
+      <w:start w:val="1"/>
+      <w:numFmt w:val="bullet"/>
+      <w:lvlText w:val=""/>
+      <w:lvlJc w:val="left"/>
+      <w:pPr>
+        <w:tabs>
+          <w:tab w:val="num" w:pos="2880"/>
+        </w:tabs>
+        <w:ind w:left="2880" w:hanging="360"/>
+      </w:pPr>
+      <w:rPr>
+        <w:rFonts w:ascii="Wingdings" w:hAnsi="Wingdings" w:hint="default"/>
+        <w:sz w:val="20"/>
+      </w:rPr>
+    </w:lvl>
+    <w:lvl w:ilvl="4" w:tentative="1">
+      <w:start w:val="1"/>
+      <w:numFmt w:val="bullet"/>
+      <w:lvlText w:val=""/>
+      <w:lvlJc w:val="left"/>
+      <w:pPr>
+        <w:tabs>
+          <w:tab w:val="num" w:pos="3600"/>
+        </w:tabs>
+        <w:ind w:left="3600" w:hanging="360"/>
+      </w:pPr>
+      <w:rPr>
+        <w:rFonts w:ascii="Wingdings" w:hAnsi="Wingdings" w:hint="default"/>
+        <w:sz w:val="20"/>
+      </w:rPr>
+    </w:lvl>
+    <w:lvl w:ilvl="5" w:tentative="1">
+      <w:start w:val="1"/>
+      <w:numFmt w:val="bullet"/>
+      <w:lvlText w:val=""/>
+      <w:lvlJc w:val="left"/>
+      <w:pPr>
+        <w:tabs>
+          <w:tab w:val="num" w:pos="4320"/>
+        </w:tabs>
+        <w:ind w:left="4320" w:hanging="360"/>
+      </w:pPr>
+      <w:rPr>
+        <w:rFonts w:ascii="Wingdings" w:hAnsi="Wingdings" w:hint="default"/>
+        <w:sz w:val="20"/>
+      </w:rPr>
+    </w:lvl>
+    <w:lvl w:ilvl="6" w:tentative="1">
+      <w:start w:val="1"/>
+      <w:numFmt w:val="bullet"/>
+      <w:lvlText w:val=""/>
+      <w:lvlJc w:val="left"/>
+      <w:pPr>
+        <w:tabs>
+          <w:tab w:val="num" w:pos="5040"/>
+        </w:tabs>
+        <w:ind w:left="5040" w:hanging="360"/>
+      </w:pPr>
+      <w:rPr>
+        <w:rFonts w:ascii="Wingdings" w:hAnsi="Wingdings" w:hint="default"/>
+        <w:sz w:val="20"/>
+      </w:rPr>
+    </w:lvl>
+    <w:lvl w:ilvl="7" w:tentative="1">
+      <w:start w:val="1"/>
+      <w:numFmt w:val="bullet"/>
+      <w:lvlText w:val=""/>
+      <w:lvlJc w:val="left"/>
+      <w:pPr>
+        <w:tabs>
+          <w:tab w:val="num" w:pos="5760"/>
+        </w:tabs>
+        <w:ind w:left="5760" w:hanging="360"/>
+      </w:pPr>
+      <w:rPr>
+        <w:rFonts w:ascii="Wingdings" w:hAnsi="Wingdings" w:hint="default"/>
+        <w:sz w:val="20"/>
+      </w:rPr>
+    </w:lvl>
+    <w:lvl w:ilvl="8" w:tentative="1">
+      <w:start w:val="1"/>
+      <w:numFmt w:val="bullet"/>
+      <w:lvlText w:val=""/>
+      <w:lvlJc w:val="left"/>
+      <w:pPr>
+        <w:tabs>
+          <w:tab w:val="num" w:pos="6480"/>
+        </w:tabs>
+        <w:ind w:left="6480" w:hanging="360"/>
+      </w:pPr>
+      <w:rPr>
+        <w:rFonts w:ascii="Wingdings" w:hAnsi="Wingdings" w:hint="default"/>
+        <w:sz w:val="20"/>
+      </w:rPr>
+    </w:lvl>
+  </w:abstractNum>
+  <w:abstractNum w:abstractNumId="51" w15:restartNumberingAfterBreak="0">
     <w:nsid w:val="4C00543B"/>
     <w:multiLevelType w:val="hybridMultilevel"/>
     <w:tmpl w:val="3148EB42"/>
@@ -20272,7 +21209,7 @@
       </w:rPr>
     </w:lvl>
   </w:abstractNum>
-  <w:abstractNum w:abstractNumId="50" w15:restartNumberingAfterBreak="0">
+  <w:abstractNum w:abstractNumId="52" w15:restartNumberingAfterBreak="0">
     <w:nsid w:val="4CA9426B"/>
     <w:multiLevelType w:val="multilevel"/>
     <w:tmpl w:val="6E6A69C4"/>
@@ -20421,7 +21358,7 @@
       </w:rPr>
     </w:lvl>
   </w:abstractNum>
-  <w:abstractNum w:abstractNumId="51" w15:restartNumberingAfterBreak="0">
+  <w:abstractNum w:abstractNumId="53" w15:restartNumberingAfterBreak="0">
     <w:nsid w:val="4E1C528F"/>
     <w:multiLevelType w:val="multilevel"/>
     <w:tmpl w:val="0A9EB488"/>
@@ -20534,7 +21471,7 @@
       </w:rPr>
     </w:lvl>
   </w:abstractNum>
-  <w:abstractNum w:abstractNumId="52" w15:restartNumberingAfterBreak="0">
+  <w:abstractNum w:abstractNumId="54" w15:restartNumberingAfterBreak="0">
     <w:nsid w:val="4F1348FB"/>
     <w:multiLevelType w:val="multilevel"/>
     <w:tmpl w:val="292E41F2"/>
@@ -20683,7 +21620,7 @@
       </w:rPr>
     </w:lvl>
   </w:abstractNum>
-  <w:abstractNum w:abstractNumId="53" w15:restartNumberingAfterBreak="0">
+  <w:abstractNum w:abstractNumId="55" w15:restartNumberingAfterBreak="0">
     <w:nsid w:val="4F7E6BF5"/>
     <w:multiLevelType w:val="multilevel"/>
     <w:tmpl w:val="C92C554E"/>
@@ -20796,7 +21733,7 @@
       </w:pPr>
     </w:lvl>
   </w:abstractNum>
-  <w:abstractNum w:abstractNumId="54" w15:restartNumberingAfterBreak="0">
+  <w:abstractNum w:abstractNumId="56" w15:restartNumberingAfterBreak="0">
     <w:nsid w:val="4F8556A1"/>
     <w:multiLevelType w:val="hybridMultilevel"/>
     <w:tmpl w:val="484CE8E4"/>
@@ -20909,7 +21846,7 @@
       </w:rPr>
     </w:lvl>
   </w:abstractNum>
-  <w:abstractNum w:abstractNumId="55" w15:restartNumberingAfterBreak="0">
+  <w:abstractNum w:abstractNumId="57" w15:restartNumberingAfterBreak="0">
     <w:nsid w:val="4FD015C6"/>
     <w:multiLevelType w:val="hybridMultilevel"/>
     <w:tmpl w:val="E0D6ED7E"/>
@@ -21022,7 +21959,7 @@
       </w:rPr>
     </w:lvl>
   </w:abstractNum>
-  <w:abstractNum w:abstractNumId="56" w15:restartNumberingAfterBreak="0">
+  <w:abstractNum w:abstractNumId="58" w15:restartNumberingAfterBreak="0">
     <w:nsid w:val="534008DF"/>
     <w:multiLevelType w:val="hybridMultilevel"/>
     <w:tmpl w:val="2C32CE3A"/>
@@ -21135,7 +22072,7 @@
       </w:rPr>
     </w:lvl>
   </w:abstractNum>
-  <w:abstractNum w:abstractNumId="57" w15:restartNumberingAfterBreak="0">
+  <w:abstractNum w:abstractNumId="59" w15:restartNumberingAfterBreak="0">
     <w:nsid w:val="54342680"/>
     <w:multiLevelType w:val="multilevel"/>
     <w:tmpl w:val="679C30AA"/>
@@ -21284,7 +22221,7 @@
       </w:rPr>
     </w:lvl>
   </w:abstractNum>
-  <w:abstractNum w:abstractNumId="58" w15:restartNumberingAfterBreak="0">
+  <w:abstractNum w:abstractNumId="60" w15:restartNumberingAfterBreak="0">
     <w:nsid w:val="56EF5470"/>
     <w:multiLevelType w:val="hybridMultilevel"/>
     <w:tmpl w:val="44F48FDA"/>
@@ -21397,7 +22334,7 @@
       </w:rPr>
     </w:lvl>
   </w:abstractNum>
-  <w:abstractNum w:abstractNumId="59" w15:restartNumberingAfterBreak="0">
+  <w:abstractNum w:abstractNumId="61" w15:restartNumberingAfterBreak="0">
     <w:nsid w:val="570D55FE"/>
     <w:multiLevelType w:val="hybridMultilevel"/>
     <w:tmpl w:val="6AAEFCD8"/>
@@ -21510,7 +22447,7 @@
       </w:rPr>
     </w:lvl>
   </w:abstractNum>
-  <w:abstractNum w:abstractNumId="60" w15:restartNumberingAfterBreak="0">
+  <w:abstractNum w:abstractNumId="62" w15:restartNumberingAfterBreak="0">
     <w:nsid w:val="58E22DC5"/>
     <w:multiLevelType w:val="multilevel"/>
     <w:tmpl w:val="3258C59A"/>
@@ -21659,7 +22596,156 @@
       </w:rPr>
     </w:lvl>
   </w:abstractNum>
-  <w:abstractNum w:abstractNumId="61" w15:restartNumberingAfterBreak="0">
+  <w:abstractNum w:abstractNumId="63" w15:restartNumberingAfterBreak="0">
+    <w:nsid w:val="59710DDD"/>
+    <w:multiLevelType w:val="multilevel"/>
+    <w:tmpl w:val="24F069BC"/>
+    <w:lvl w:ilvl="0">
+      <w:start w:val="1"/>
+      <w:numFmt w:val="bullet"/>
+      <w:lvlText w:val=""/>
+      <w:lvlJc w:val="left"/>
+      <w:pPr>
+        <w:tabs>
+          <w:tab w:val="num" w:pos="720"/>
+        </w:tabs>
+        <w:ind w:left="720" w:hanging="360"/>
+      </w:pPr>
+      <w:rPr>
+        <w:rFonts w:ascii="Symbol" w:hAnsi="Symbol" w:hint="default"/>
+        <w:sz w:val="20"/>
+      </w:rPr>
+    </w:lvl>
+    <w:lvl w:ilvl="1" w:tentative="1">
+      <w:start w:val="1"/>
+      <w:numFmt w:val="bullet"/>
+      <w:lvlText w:val="o"/>
+      <w:lvlJc w:val="left"/>
+      <w:pPr>
+        <w:tabs>
+          <w:tab w:val="num" w:pos="1440"/>
+        </w:tabs>
+        <w:ind w:left="1440" w:hanging="360"/>
+      </w:pPr>
+      <w:rPr>
+        <w:rFonts w:ascii="Courier New" w:hAnsi="Courier New" w:hint="default"/>
+        <w:sz w:val="20"/>
+      </w:rPr>
+    </w:lvl>
+    <w:lvl w:ilvl="2" w:tentative="1">
+      <w:start w:val="1"/>
+      <w:numFmt w:val="bullet"/>
+      <w:lvlText w:val=""/>
+      <w:lvlJc w:val="left"/>
+      <w:pPr>
+        <w:tabs>
+          <w:tab w:val="num" w:pos="2160"/>
+        </w:tabs>
+        <w:ind w:left="2160" w:hanging="360"/>
+      </w:pPr>
+      <w:rPr>
+        <w:rFonts w:ascii="Wingdings" w:hAnsi="Wingdings" w:hint="default"/>
+        <w:sz w:val="20"/>
+      </w:rPr>
+    </w:lvl>
+    <w:lvl w:ilvl="3" w:tentative="1">
+      <w:start w:val="1"/>
+      <w:numFmt w:val="bullet"/>
+      <w:lvlText w:val=""/>
+      <w:lvlJc w:val="left"/>
+      <w:pPr>
+        <w:tabs>
+          <w:tab w:val="num" w:pos="2880"/>
+        </w:tabs>
+        <w:ind w:left="2880" w:hanging="360"/>
+      </w:pPr>
+      <w:rPr>
+        <w:rFonts w:ascii="Wingdings" w:hAnsi="Wingdings" w:hint="default"/>
+        <w:sz w:val="20"/>
+      </w:rPr>
+    </w:lvl>
+    <w:lvl w:ilvl="4" w:tentative="1">
+      <w:start w:val="1"/>
+      <w:numFmt w:val="bullet"/>
+      <w:lvlText w:val=""/>
+      <w:lvlJc w:val="left"/>
+      <w:pPr>
+        <w:tabs>
+          <w:tab w:val="num" w:pos="3600"/>
+        </w:tabs>
+        <w:ind w:left="3600" w:hanging="360"/>
+      </w:pPr>
+      <w:rPr>
+        <w:rFonts w:ascii="Wingdings" w:hAnsi="Wingdings" w:hint="default"/>
+        <w:sz w:val="20"/>
+      </w:rPr>
+    </w:lvl>
+    <w:lvl w:ilvl="5" w:tentative="1">
+      <w:start w:val="1"/>
+      <w:numFmt w:val="bullet"/>
+      <w:lvlText w:val=""/>
+      <w:lvlJc w:val="left"/>
+      <w:pPr>
+        <w:tabs>
+          <w:tab w:val="num" w:pos="4320"/>
+        </w:tabs>
+        <w:ind w:left="4320" w:hanging="360"/>
+      </w:pPr>
+      <w:rPr>
+        <w:rFonts w:ascii="Wingdings" w:hAnsi="Wingdings" w:hint="default"/>
+        <w:sz w:val="20"/>
+      </w:rPr>
+    </w:lvl>
+    <w:lvl w:ilvl="6" w:tentative="1">
+      <w:start w:val="1"/>
+      <w:numFmt w:val="bullet"/>
+      <w:lvlText w:val=""/>
+      <w:lvlJc w:val="left"/>
+      <w:pPr>
+        <w:tabs>
+          <w:tab w:val="num" w:pos="5040"/>
+        </w:tabs>
+        <w:ind w:left="5040" w:hanging="360"/>
+      </w:pPr>
+      <w:rPr>
+        <w:rFonts w:ascii="Wingdings" w:hAnsi="Wingdings" w:hint="default"/>
+        <w:sz w:val="20"/>
+      </w:rPr>
+    </w:lvl>
+    <w:lvl w:ilvl="7" w:tentative="1">
+      <w:start w:val="1"/>
+      <w:numFmt w:val="bullet"/>
+      <w:lvlText w:val=""/>
+      <w:lvlJc w:val="left"/>
+      <w:pPr>
+        <w:tabs>
+          <w:tab w:val="num" w:pos="5760"/>
+        </w:tabs>
+        <w:ind w:left="5760" w:hanging="360"/>
+      </w:pPr>
+      <w:rPr>
+        <w:rFonts w:ascii="Wingdings" w:hAnsi="Wingdings" w:hint="default"/>
+        <w:sz w:val="20"/>
+      </w:rPr>
+    </w:lvl>
+    <w:lvl w:ilvl="8" w:tentative="1">
+      <w:start w:val="1"/>
+      <w:numFmt w:val="bullet"/>
+      <w:lvlText w:val=""/>
+      <w:lvlJc w:val="left"/>
+      <w:pPr>
+        <w:tabs>
+          <w:tab w:val="num" w:pos="6480"/>
+        </w:tabs>
+        <w:ind w:left="6480" w:hanging="360"/>
+      </w:pPr>
+      <w:rPr>
+        <w:rFonts w:ascii="Wingdings" w:hAnsi="Wingdings" w:hint="default"/>
+        <w:sz w:val="20"/>
+      </w:rPr>
+    </w:lvl>
+  </w:abstractNum>
+  <w:abstractNum w:abstractNumId="64" w15:restartNumberingAfterBreak="0">
     <w:nsid w:val="5B0E66C7"/>
     <w:multiLevelType w:val="hybridMultilevel"/>
     <w:tmpl w:val="3B3866A4"/>
@@ -21772,7 +22858,156 @@
       </w:rPr>
     </w:lvl>
   </w:abstractNum>
-  <w:abstractNum w:abstractNumId="62" w15:restartNumberingAfterBreak="0">
+  <w:abstractNum w:abstractNumId="65" w15:restartNumberingAfterBreak="0">
+    <w:nsid w:val="5BB03336"/>
+    <w:multiLevelType w:val="multilevel"/>
+    <w:tmpl w:val="A06CFBDA"/>
+    <w:lvl w:ilvl="0">
+      <w:start w:val="1"/>
+      <w:numFmt w:val="bullet"/>
+      <w:lvlText w:val=""/>
+      <w:lvlJc w:val="left"/>
+      <w:pPr>
+        <w:tabs>
+          <w:tab w:val="num" w:pos="720"/>
+        </w:tabs>
+        <w:ind w:left="720" w:hanging="360"/>
+      </w:pPr>
+      <w:rPr>
+        <w:rFonts w:ascii="Symbol" w:hAnsi="Symbol" w:hint="default"/>
+        <w:sz w:val="20"/>
+      </w:rPr>
+    </w:lvl>
+    <w:lvl w:ilvl="1" w:tentative="1">
+      <w:start w:val="1"/>
+      <w:numFmt w:val="bullet"/>
+      <w:lvlText w:val="o"/>
+      <w:lvlJc w:val="left"/>
+      <w:pPr>
+        <w:tabs>
+          <w:tab w:val="num" w:pos="1440"/>
+        </w:tabs>
+        <w:ind w:left="1440" w:hanging="360"/>
+      </w:pPr>
+      <w:rPr>
+        <w:rFonts w:ascii="Courier New" w:hAnsi="Courier New" w:hint="default"/>
+        <w:sz w:val="20"/>
+      </w:rPr>
+    </w:lvl>
+    <w:lvl w:ilvl="2" w:tentative="1">
+      <w:start w:val="1"/>
+      <w:numFmt w:val="bullet"/>
+      <w:lvlText w:val=""/>
+      <w:lvlJc w:val="left"/>
+      <w:pPr>
+        <w:tabs>
+          <w:tab w:val="num" w:pos="2160"/>
+        </w:tabs>
+        <w:ind w:left="2160" w:hanging="360"/>
+      </w:pPr>
+      <w:rPr>
+        <w:rFonts w:ascii="Wingdings" w:hAnsi="Wingdings" w:hint="default"/>
+        <w:sz w:val="20"/>
+      </w:rPr>
+    </w:lvl>
+    <w:lvl w:ilvl="3" w:tentative="1">
+      <w:start w:val="1"/>
+      <w:numFmt w:val="bullet"/>
+      <w:lvlText w:val=""/>
+      <w:lvlJc w:val="left"/>
+      <w:pPr>
+        <w:tabs>
+          <w:tab w:val="num" w:pos="2880"/>
+        </w:tabs>
+        <w:ind w:left="2880" w:hanging="360"/>
+      </w:pPr>
+      <w:rPr>
+        <w:rFonts w:ascii="Wingdings" w:hAnsi="Wingdings" w:hint="default"/>
+        <w:sz w:val="20"/>
+      </w:rPr>
+    </w:lvl>
+    <w:lvl w:ilvl="4" w:tentative="1">
+      <w:start w:val="1"/>
+      <w:numFmt w:val="bullet"/>
+      <w:lvlText w:val=""/>
+      <w:lvlJc w:val="left"/>
+      <w:pPr>
+        <w:tabs>
+          <w:tab w:val="num" w:pos="3600"/>
+        </w:tabs>
+        <w:ind w:left="3600" w:hanging="360"/>
+      </w:pPr>
+      <w:rPr>
+        <w:rFonts w:ascii="Wingdings" w:hAnsi="Wingdings" w:hint="default"/>
+        <w:sz w:val="20"/>
+      </w:rPr>
+    </w:lvl>
+    <w:lvl w:ilvl="5" w:tentative="1">
+      <w:start w:val="1"/>
+      <w:numFmt w:val="bullet"/>
+      <w:lvlText w:val=""/>
+      <w:lvlJc w:val="left"/>
+      <w:pPr>
+        <w:tabs>
+          <w:tab w:val="num" w:pos="4320"/>
+        </w:tabs>
+        <w:ind w:left="4320" w:hanging="360"/>
+      </w:pPr>
+      <w:rPr>
+        <w:rFonts w:ascii="Wingdings" w:hAnsi="Wingdings" w:hint="default"/>
+        <w:sz w:val="20"/>
+      </w:rPr>
+    </w:lvl>
+    <w:lvl w:ilvl="6" w:tentative="1">
+      <w:start w:val="1"/>
+      <w:numFmt w:val="bullet"/>
+      <w:lvlText w:val=""/>
+      <w:lvlJc w:val="left"/>
+      <w:pPr>
+        <w:tabs>
+          <w:tab w:val="num" w:pos="5040"/>
+        </w:tabs>
+        <w:ind w:left="5040" w:hanging="360"/>
+      </w:pPr>
+      <w:rPr>
+        <w:rFonts w:ascii="Wingdings" w:hAnsi="Wingdings" w:hint="default"/>
+        <w:sz w:val="20"/>
+      </w:rPr>
+    </w:lvl>
+    <w:lvl w:ilvl="7" w:tentative="1">
+      <w:start w:val="1"/>
+      <w:numFmt w:val="bullet"/>
+      <w:lvlText w:val=""/>
+      <w:lvlJc w:val="left"/>
+      <w:pPr>
+        <w:tabs>
+          <w:tab w:val="num" w:pos="5760"/>
+        </w:tabs>
+        <w:ind w:left="5760" w:hanging="360"/>
+      </w:pPr>
+      <w:rPr>
+        <w:rFonts w:ascii="Wingdings" w:hAnsi="Wingdings" w:hint="default"/>
+        <w:sz w:val="20"/>
+      </w:rPr>
+    </w:lvl>
+    <w:lvl w:ilvl="8" w:tentative="1">
+      <w:start w:val="1"/>
+      <w:numFmt w:val="bullet"/>
+      <w:lvlText w:val=""/>
+      <w:lvlJc w:val="left"/>
+      <w:pPr>
+        <w:tabs>
+          <w:tab w:val="num" w:pos="6480"/>
+        </w:tabs>
+        <w:ind w:left="6480" w:hanging="360"/>
+      </w:pPr>
+      <w:rPr>
+        <w:rFonts w:ascii="Wingdings" w:hAnsi="Wingdings" w:hint="default"/>
+        <w:sz w:val="20"/>
+      </w:rPr>
+    </w:lvl>
+  </w:abstractNum>
+  <w:abstractNum w:abstractNumId="66" w15:restartNumberingAfterBreak="0">
     <w:nsid w:val="5D8D2F75"/>
     <w:multiLevelType w:val="hybridMultilevel"/>
     <w:tmpl w:val="B3566DCC"/>
@@ -21885,7 +23120,7 @@
       </w:rPr>
     </w:lvl>
   </w:abstractNum>
-  <w:abstractNum w:abstractNumId="63" w15:restartNumberingAfterBreak="0">
+  <w:abstractNum w:abstractNumId="67" w15:restartNumberingAfterBreak="0">
     <w:nsid w:val="5FA33334"/>
     <w:multiLevelType w:val="multilevel"/>
     <w:tmpl w:val="120A54B6"/>
@@ -21998,7 +23233,7 @@
       </w:rPr>
     </w:lvl>
   </w:abstractNum>
-  <w:abstractNum w:abstractNumId="64" w15:restartNumberingAfterBreak="0">
+  <w:abstractNum w:abstractNumId="68" w15:restartNumberingAfterBreak="0">
     <w:nsid w:val="613575D6"/>
     <w:multiLevelType w:val="hybridMultilevel"/>
     <w:tmpl w:val="39CA7366"/>
@@ -22111,7 +23346,7 @@
       </w:rPr>
     </w:lvl>
   </w:abstractNum>
-  <w:abstractNum w:abstractNumId="65" w15:restartNumberingAfterBreak="0">
+  <w:abstractNum w:abstractNumId="69" w15:restartNumberingAfterBreak="0">
     <w:nsid w:val="634C30F3"/>
     <w:multiLevelType w:val="multilevel"/>
     <w:tmpl w:val="0CE4DE5C"/>
@@ -22260,7 +23495,7 @@
       </w:rPr>
     </w:lvl>
   </w:abstractNum>
-  <w:abstractNum w:abstractNumId="66" w15:restartNumberingAfterBreak="0">
+  <w:abstractNum w:abstractNumId="70" w15:restartNumberingAfterBreak="0">
     <w:nsid w:val="65441D77"/>
     <w:multiLevelType w:val="multilevel"/>
     <w:tmpl w:val="47CA7D04"/>
@@ -22409,7 +23644,7 @@
       </w:rPr>
     </w:lvl>
   </w:abstractNum>
-  <w:abstractNum w:abstractNumId="67" w15:restartNumberingAfterBreak="0">
+  <w:abstractNum w:abstractNumId="71" w15:restartNumberingAfterBreak="0">
     <w:nsid w:val="66093B10"/>
     <w:multiLevelType w:val="multilevel"/>
     <w:tmpl w:val="062C0AAA"/>
@@ -22558,7 +23793,7 @@
       </w:rPr>
     </w:lvl>
   </w:abstractNum>
-  <w:abstractNum w:abstractNumId="68" w15:restartNumberingAfterBreak="0">
+  <w:abstractNum w:abstractNumId="72" w15:restartNumberingAfterBreak="0">
     <w:nsid w:val="67D1133F"/>
     <w:multiLevelType w:val="multilevel"/>
     <w:tmpl w:val="3042D9AC"/>
@@ -22670,7 +23905,156 @@
       </w:rPr>
     </w:lvl>
   </w:abstractNum>
-  <w:abstractNum w:abstractNumId="69" w15:restartNumberingAfterBreak="0">
+  <w:abstractNum w:abstractNumId="73" w15:restartNumberingAfterBreak="0">
+    <w:nsid w:val="6820555D"/>
+    <w:multiLevelType w:val="multilevel"/>
+    <w:tmpl w:val="4D72A104"/>
+    <w:lvl w:ilvl="0">
+      <w:start w:val="1"/>
+      <w:numFmt w:val="bullet"/>
+      <w:lvlText w:val=""/>
+      <w:lvlJc w:val="left"/>
+      <w:pPr>
+        <w:tabs>
+          <w:tab w:val="num" w:pos="720"/>
+        </w:tabs>
+        <w:ind w:left="720" w:hanging="360"/>
+      </w:pPr>
+      <w:rPr>
+        <w:rFonts w:ascii="Symbol" w:hAnsi="Symbol" w:hint="default"/>
+        <w:sz w:val="20"/>
+      </w:rPr>
+    </w:lvl>
+    <w:lvl w:ilvl="1" w:tentative="1">
+      <w:start w:val="1"/>
+      <w:numFmt w:val="bullet"/>
+      <w:lvlText w:val="o"/>
+      <w:lvlJc w:val="left"/>
+      <w:pPr>
+        <w:tabs>
+          <w:tab w:val="num" w:pos="1440"/>
+        </w:tabs>
+        <w:ind w:left="1440" w:hanging="360"/>
+      </w:pPr>
+      <w:rPr>
+        <w:rFonts w:ascii="Courier New" w:hAnsi="Courier New" w:hint="default"/>
+        <w:sz w:val="20"/>
+      </w:rPr>
+    </w:lvl>
+    <w:lvl w:ilvl="2" w:tentative="1">
+      <w:start w:val="1"/>
+      <w:numFmt w:val="bullet"/>
+      <w:lvlText w:val=""/>
+      <w:lvlJc w:val="left"/>
+      <w:pPr>
+        <w:tabs>
+          <w:tab w:val="num" w:pos="2160"/>
+        </w:tabs>
+        <w:ind w:left="2160" w:hanging="360"/>
+      </w:pPr>
+      <w:rPr>
+        <w:rFonts w:ascii="Wingdings" w:hAnsi="Wingdings" w:hint="default"/>
+        <w:sz w:val="20"/>
+      </w:rPr>
+    </w:lvl>
+    <w:lvl w:ilvl="3" w:tentative="1">
+      <w:start w:val="1"/>
+      <w:numFmt w:val="bullet"/>
+      <w:lvlText w:val=""/>
+      <w:lvlJc w:val="left"/>
+      <w:pPr>
+        <w:tabs>
+          <w:tab w:val="num" w:pos="2880"/>
+        </w:tabs>
+        <w:ind w:left="2880" w:hanging="360"/>
+      </w:pPr>
+      <w:rPr>
+        <w:rFonts w:ascii="Wingdings" w:hAnsi="Wingdings" w:hint="default"/>
+        <w:sz w:val="20"/>
+      </w:rPr>
+    </w:lvl>
+    <w:lvl w:ilvl="4" w:tentative="1">
+      <w:start w:val="1"/>
+      <w:numFmt w:val="bullet"/>
+      <w:lvlText w:val=""/>
+      <w:lvlJc w:val="left"/>
+      <w:pPr>
+        <w:tabs>
+          <w:tab w:val="num" w:pos="3600"/>
+        </w:tabs>
+        <w:ind w:left="3600" w:hanging="360"/>
+      </w:pPr>
+      <w:rPr>
+        <w:rFonts w:ascii="Wingdings" w:hAnsi="Wingdings" w:hint="default"/>
+        <w:sz w:val="20"/>
+      </w:rPr>
+    </w:lvl>
+    <w:lvl w:ilvl="5" w:tentative="1">
+      <w:start w:val="1"/>
+      <w:numFmt w:val="bullet"/>
+      <w:lvlText w:val=""/>
+      <w:lvlJc w:val="left"/>
+      <w:pPr>
+        <w:tabs>
+          <w:tab w:val="num" w:pos="4320"/>
+        </w:tabs>
+        <w:ind w:left="4320" w:hanging="360"/>
+      </w:pPr>
+      <w:rPr>
+        <w:rFonts w:ascii="Wingdings" w:hAnsi="Wingdings" w:hint="default"/>
+        <w:sz w:val="20"/>
+      </w:rPr>
+    </w:lvl>
+    <w:lvl w:ilvl="6" w:tentative="1">
+      <w:start w:val="1"/>
+      <w:numFmt w:val="bullet"/>
+      <w:lvlText w:val=""/>
+      <w:lvlJc w:val="left"/>
+      <w:pPr>
+        <w:tabs>
+          <w:tab w:val="num" w:pos="5040"/>
+        </w:tabs>
+        <w:ind w:left="5040" w:hanging="360"/>
+      </w:pPr>
+      <w:rPr>
+        <w:rFonts w:ascii="Wingdings" w:hAnsi="Wingdings" w:hint="default"/>
+        <w:sz w:val="20"/>
+      </w:rPr>
+    </w:lvl>
+    <w:lvl w:ilvl="7" w:tentative="1">
+      <w:start w:val="1"/>
+      <w:numFmt w:val="bullet"/>
+      <w:lvlText w:val=""/>
+      <w:lvlJc w:val="left"/>
+      <w:pPr>
+        <w:tabs>
+          <w:tab w:val="num" w:pos="5760"/>
+        </w:tabs>
+        <w:ind w:left="5760" w:hanging="360"/>
+      </w:pPr>
+      <w:rPr>
+        <w:rFonts w:ascii="Wingdings" w:hAnsi="Wingdings" w:hint="default"/>
+        <w:sz w:val="20"/>
+      </w:rPr>
+    </w:lvl>
+    <w:lvl w:ilvl="8" w:tentative="1">
+      <w:start w:val="1"/>
+      <w:numFmt w:val="bullet"/>
+      <w:lvlText w:val=""/>
+      <w:lvlJc w:val="left"/>
+      <w:pPr>
+        <w:tabs>
+          <w:tab w:val="num" w:pos="6480"/>
+        </w:tabs>
+        <w:ind w:left="6480" w:hanging="360"/>
+      </w:pPr>
+      <w:rPr>
+        <w:rFonts w:ascii="Wingdings" w:hAnsi="Wingdings" w:hint="default"/>
+        <w:sz w:val="20"/>
+      </w:rPr>
+    </w:lvl>
+  </w:abstractNum>
+  <w:abstractNum w:abstractNumId="74" w15:restartNumberingAfterBreak="0">
     <w:nsid w:val="69761D19"/>
     <w:multiLevelType w:val="hybridMultilevel"/>
     <w:tmpl w:val="1346D45A"/>
@@ -22783,7 +24167,7 @@
       </w:rPr>
     </w:lvl>
   </w:abstractNum>
-  <w:abstractNum w:abstractNumId="70" w15:restartNumberingAfterBreak="0">
+  <w:abstractNum w:abstractNumId="75" w15:restartNumberingAfterBreak="0">
     <w:nsid w:val="6BE56C54"/>
     <w:multiLevelType w:val="multilevel"/>
     <w:tmpl w:val="32369C12"/>
@@ -22896,7 +24280,7 @@
       </w:rPr>
     </w:lvl>
   </w:abstractNum>
-  <w:abstractNum w:abstractNumId="71" w15:restartNumberingAfterBreak="0">
+  <w:abstractNum w:abstractNumId="76" w15:restartNumberingAfterBreak="0">
     <w:nsid w:val="6D744894"/>
     <w:multiLevelType w:val="hybridMultilevel"/>
     <w:tmpl w:val="20D63A86"/>
@@ -23009,7 +24393,7 @@
       </w:rPr>
     </w:lvl>
   </w:abstractNum>
-  <w:abstractNum w:abstractNumId="72" w15:restartNumberingAfterBreak="0">
+  <w:abstractNum w:abstractNumId="77" w15:restartNumberingAfterBreak="0">
     <w:nsid w:val="6E260492"/>
     <w:multiLevelType w:val="hybridMultilevel"/>
     <w:tmpl w:val="01E2A5CE"/>
@@ -23122,7 +24506,7 @@
       </w:rPr>
     </w:lvl>
   </w:abstractNum>
-  <w:abstractNum w:abstractNumId="73" w15:restartNumberingAfterBreak="0">
+  <w:abstractNum w:abstractNumId="78" w15:restartNumberingAfterBreak="0">
     <w:nsid w:val="6E5E5627"/>
     <w:multiLevelType w:val="hybridMultilevel"/>
     <w:tmpl w:val="B8CA9352"/>
@@ -23235,7 +24619,7 @@
       </w:rPr>
     </w:lvl>
   </w:abstractNum>
-  <w:abstractNum w:abstractNumId="74" w15:restartNumberingAfterBreak="0">
+  <w:abstractNum w:abstractNumId="79" w15:restartNumberingAfterBreak="0">
     <w:nsid w:val="6F0A33FB"/>
     <w:multiLevelType w:val="multilevel"/>
     <w:tmpl w:val="C9FA1D8A"/>
@@ -23348,7 +24732,7 @@
       </w:rPr>
     </w:lvl>
   </w:abstractNum>
-  <w:abstractNum w:abstractNumId="75" w15:restartNumberingAfterBreak="0">
+  <w:abstractNum w:abstractNumId="80" w15:restartNumberingAfterBreak="0">
     <w:nsid w:val="73DE518F"/>
     <w:multiLevelType w:val="multilevel"/>
     <w:tmpl w:val="34587942"/>
@@ -23497,7 +24881,7 @@
       </w:rPr>
     </w:lvl>
   </w:abstractNum>
-  <w:abstractNum w:abstractNumId="76" w15:restartNumberingAfterBreak="0">
+  <w:abstractNum w:abstractNumId="81" w15:restartNumberingAfterBreak="0">
     <w:nsid w:val="75D66D98"/>
     <w:multiLevelType w:val="multilevel"/>
     <w:tmpl w:val="818C4212"/>
@@ -23646,7 +25030,7 @@
       </w:rPr>
     </w:lvl>
   </w:abstractNum>
-  <w:abstractNum w:abstractNumId="77" w15:restartNumberingAfterBreak="0">
+  <w:abstractNum w:abstractNumId="82" w15:restartNumberingAfterBreak="0">
     <w:nsid w:val="76B601F8"/>
     <w:multiLevelType w:val="hybridMultilevel"/>
     <w:tmpl w:val="64FC7E1C"/>
@@ -23759,7 +25143,7 @@
       </w:rPr>
     </w:lvl>
   </w:abstractNum>
-  <w:abstractNum w:abstractNumId="78" w15:restartNumberingAfterBreak="0">
+  <w:abstractNum w:abstractNumId="83" w15:restartNumberingAfterBreak="0">
     <w:nsid w:val="7854764C"/>
     <w:multiLevelType w:val="hybridMultilevel"/>
     <w:tmpl w:val="3392EA22"/>
@@ -23872,7 +25256,7 @@
       </w:rPr>
     </w:lvl>
   </w:abstractNum>
-  <w:abstractNum w:abstractNumId="79" w15:restartNumberingAfterBreak="0">
+  <w:abstractNum w:abstractNumId="84" w15:restartNumberingAfterBreak="0">
     <w:nsid w:val="7B124148"/>
     <w:multiLevelType w:val="hybridMultilevel"/>
     <w:tmpl w:val="3C841E4C"/>
@@ -23985,7 +25369,7 @@
       </w:rPr>
     </w:lvl>
   </w:abstractNum>
-  <w:abstractNum w:abstractNumId="80" w15:restartNumberingAfterBreak="0">
+  <w:abstractNum w:abstractNumId="85" w15:restartNumberingAfterBreak="0">
     <w:nsid w:val="7C7C72C8"/>
     <w:multiLevelType w:val="multilevel"/>
     <w:tmpl w:val="83DE3EA2"/>
@@ -24134,7 +25518,156 @@
       </w:rPr>
     </w:lvl>
   </w:abstractNum>
-  <w:abstractNum w:abstractNumId="81" w15:restartNumberingAfterBreak="0">
+  <w:abstractNum w:abstractNumId="86" w15:restartNumberingAfterBreak="0">
+    <w:nsid w:val="7F856A65"/>
+    <w:multiLevelType w:val="multilevel"/>
+    <w:tmpl w:val="F6E0701E"/>
+    <w:lvl w:ilvl="0">
+      <w:start w:val="1"/>
+      <w:numFmt w:val="bullet"/>
+      <w:lvlText w:val=""/>
+      <w:lvlJc w:val="left"/>
+      <w:pPr>
+        <w:tabs>
+          <w:tab w:val="num" w:pos="720"/>
+        </w:tabs>
+        <w:ind w:left="720" w:hanging="360"/>
+      </w:pPr>
+      <w:rPr>
+        <w:rFonts w:ascii="Symbol" w:hAnsi="Symbol" w:hint="default"/>
+        <w:sz w:val="20"/>
+      </w:rPr>
+    </w:lvl>
+    <w:lvl w:ilvl="1" w:tentative="1">
+      <w:start w:val="1"/>
+      <w:numFmt w:val="bullet"/>
+      <w:lvlText w:val="o"/>
+      <w:lvlJc w:val="left"/>
+      <w:pPr>
+        <w:tabs>
+          <w:tab w:val="num" w:pos="1440"/>
+        </w:tabs>
+        <w:ind w:left="1440" w:hanging="360"/>
+      </w:pPr>
+      <w:rPr>
+        <w:rFonts w:ascii="Courier New" w:hAnsi="Courier New" w:hint="default"/>
+        <w:sz w:val="20"/>
+      </w:rPr>
+    </w:lvl>
+    <w:lvl w:ilvl="2" w:tentative="1">
+      <w:start w:val="1"/>
+      <w:numFmt w:val="bullet"/>
+      <w:lvlText w:val=""/>
+      <w:lvlJc w:val="left"/>
+      <w:pPr>
+        <w:tabs>
+          <w:tab w:val="num" w:pos="2160"/>
+        </w:tabs>
+        <w:ind w:left="2160" w:hanging="360"/>
+      </w:pPr>
+      <w:rPr>
+        <w:rFonts w:ascii="Wingdings" w:hAnsi="Wingdings" w:hint="default"/>
+        <w:sz w:val="20"/>
+      </w:rPr>
+    </w:lvl>
+    <w:lvl w:ilvl="3" w:tentative="1">
+      <w:start w:val="1"/>
+      <w:numFmt w:val="bullet"/>
+      <w:lvlText w:val=""/>
+      <w:lvlJc w:val="left"/>
+      <w:pPr>
+        <w:tabs>
+          <w:tab w:val="num" w:pos="2880"/>
+        </w:tabs>
+        <w:ind w:left="2880" w:hanging="360"/>
+      </w:pPr>
+      <w:rPr>
+        <w:rFonts w:ascii="Wingdings" w:hAnsi="Wingdings" w:hint="default"/>
+        <w:sz w:val="20"/>
+      </w:rPr>
+    </w:lvl>
+    <w:lvl w:ilvl="4" w:tentative="1">
+      <w:start w:val="1"/>
+      <w:numFmt w:val="bullet"/>
+      <w:lvlText w:val=""/>
+      <w:lvlJc w:val="left"/>
+      <w:pPr>
+        <w:tabs>
+          <w:tab w:val="num" w:pos="3600"/>
+        </w:tabs>
+        <w:ind w:left="3600" w:hanging="360"/>
+      </w:pPr>
+      <w:rPr>
+        <w:rFonts w:ascii="Wingdings" w:hAnsi="Wingdings" w:hint="default"/>
+        <w:sz w:val="20"/>
+      </w:rPr>
+    </w:lvl>
+    <w:lvl w:ilvl="5" w:tentative="1">
+      <w:start w:val="1"/>
+      <w:numFmt w:val="bullet"/>
+      <w:lvlText w:val=""/>
+      <w:lvlJc w:val="left"/>
+      <w:pPr>
+        <w:tabs>
+          <w:tab w:val="num" w:pos="4320"/>
+        </w:tabs>
+        <w:ind w:left="4320" w:hanging="360"/>
+      </w:pPr>
+      <w:rPr>
+        <w:rFonts w:ascii="Wingdings" w:hAnsi="Wingdings" w:hint="default"/>
+        <w:sz w:val="20"/>
+      </w:rPr>
+    </w:lvl>
+    <w:lvl w:ilvl="6" w:tentative="1">
+      <w:start w:val="1"/>
+      <w:numFmt w:val="bullet"/>
+      <w:lvlText w:val=""/>
+      <w:lvlJc w:val="left"/>
+      <w:pPr>
+        <w:tabs>
+          <w:tab w:val="num" w:pos="5040"/>
+        </w:tabs>
+        <w:ind w:left="5040" w:hanging="360"/>
+      </w:pPr>
+      <w:rPr>
+        <w:rFonts w:ascii="Wingdings" w:hAnsi="Wingdings" w:hint="default"/>
+        <w:sz w:val="20"/>
+      </w:rPr>
+    </w:lvl>
+    <w:lvl w:ilvl="7" w:tentative="1">
+      <w:start w:val="1"/>
+      <w:numFmt w:val="bullet"/>
+      <w:lvlText w:val=""/>
+      <w:lvlJc w:val="left"/>
+      <w:pPr>
+        <w:tabs>
+          <w:tab w:val="num" w:pos="5760"/>
+        </w:tabs>
+        <w:ind w:left="5760" w:hanging="360"/>
+      </w:pPr>
+      <w:rPr>
+        <w:rFonts w:ascii="Wingdings" w:hAnsi="Wingdings" w:hint="default"/>
+        <w:sz w:val="20"/>
+      </w:rPr>
+    </w:lvl>
+    <w:lvl w:ilvl="8" w:tentative="1">
+      <w:start w:val="1"/>
+      <w:numFmt w:val="bullet"/>
+      <w:lvlText w:val=""/>
+      <w:lvlJc w:val="left"/>
+      <w:pPr>
+        <w:tabs>
+          <w:tab w:val="num" w:pos="6480"/>
+        </w:tabs>
+        <w:ind w:left="6480" w:hanging="360"/>
+      </w:pPr>
+      <w:rPr>
+        <w:rFonts w:ascii="Wingdings" w:hAnsi="Wingdings" w:hint="default"/>
+        <w:sz w:val="20"/>
+      </w:rPr>
+    </w:lvl>
+  </w:abstractNum>
+  <w:abstractNum w:abstractNumId="87" w15:restartNumberingAfterBreak="0">
     <w:nsid w:val="7FA24AC2"/>
     <w:multiLevelType w:val="hybridMultilevel"/>
     <w:tmpl w:val="68F28CF0"/>
@@ -24248,7 +25781,7 @@
     </w:lvl>
   </w:abstractNum>
   <w:num w:numId="1" w16cid:durableId="150870619">
-    <w:abstractNumId w:val="56"/>
+    <w:abstractNumId w:val="58"/>
   </w:num>
   <w:num w:numId="2" w16cid:durableId="1953437994">
     <w:abstractNumId w:val="11"/>
@@ -24257,7 +25790,7 @@
     <w:abstractNumId w:val="0"/>
   </w:num>
   <w:num w:numId="4" w16cid:durableId="825589317">
-    <w:abstractNumId w:val="72"/>
+    <w:abstractNumId w:val="77"/>
   </w:num>
   <w:num w:numId="5" w16cid:durableId="354120298">
     <w:abstractNumId w:val="25"/>
@@ -24272,7 +25805,7 @@
     <w:abstractNumId w:val="37"/>
   </w:num>
   <w:num w:numId="9" w16cid:durableId="1168397450">
-    <w:abstractNumId w:val="77"/>
+    <w:abstractNumId w:val="82"/>
   </w:num>
   <w:num w:numId="10" w16cid:durableId="343947410">
     <w:abstractNumId w:val="4"/>
@@ -24284,16 +25817,16 @@
     <w:abstractNumId w:val="41"/>
   </w:num>
   <w:num w:numId="13" w16cid:durableId="341712192">
-    <w:abstractNumId w:val="61"/>
+    <w:abstractNumId w:val="64"/>
   </w:num>
   <w:num w:numId="14" w16cid:durableId="1939363101">
     <w:abstractNumId w:val="23"/>
   </w:num>
   <w:num w:numId="15" w16cid:durableId="1126582485">
-    <w:abstractNumId w:val="49"/>
+    <w:abstractNumId w:val="51"/>
   </w:num>
   <w:num w:numId="16" w16cid:durableId="703095196">
-    <w:abstractNumId w:val="78"/>
+    <w:abstractNumId w:val="83"/>
   </w:num>
   <w:num w:numId="17" w16cid:durableId="1886598281">
     <w:abstractNumId w:val="29"/>
@@ -24302,7 +25835,7 @@
     <w:abstractNumId w:val="18"/>
   </w:num>
   <w:num w:numId="19" w16cid:durableId="492844098">
-    <w:abstractNumId w:val="68"/>
+    <w:abstractNumId w:val="72"/>
   </w:num>
   <w:num w:numId="20" w16cid:durableId="498692570">
     <w:abstractNumId w:val="15"/>
@@ -24317,7 +25850,7 @@
     <w:abstractNumId w:val="27"/>
   </w:num>
   <w:num w:numId="24" w16cid:durableId="1153329527">
-    <w:abstractNumId w:val="54"/>
+    <w:abstractNumId w:val="56"/>
   </w:num>
   <w:num w:numId="25" w16cid:durableId="2010450080">
     <w:abstractNumId w:val="26"/>
@@ -24326,19 +25859,19 @@
     <w:abstractNumId w:val="12"/>
   </w:num>
   <w:num w:numId="27" w16cid:durableId="676004485">
-    <w:abstractNumId w:val="69"/>
+    <w:abstractNumId w:val="74"/>
   </w:num>
   <w:num w:numId="28" w16cid:durableId="403602165">
-    <w:abstractNumId w:val="62"/>
+    <w:abstractNumId w:val="66"/>
   </w:num>
   <w:num w:numId="29" w16cid:durableId="654649633">
     <w:abstractNumId w:val="2"/>
   </w:num>
   <w:num w:numId="30" w16cid:durableId="600139901">
-    <w:abstractNumId w:val="64"/>
+    <w:abstractNumId w:val="68"/>
   </w:num>
   <w:num w:numId="31" w16cid:durableId="1884831983">
-    <w:abstractNumId w:val="47"/>
+    <w:abstractNumId w:val="48"/>
   </w:num>
   <w:num w:numId="32" w16cid:durableId="1557159883">
     <w:abstractNumId w:val="44"/>
@@ -24347,13 +25880,13 @@
     <w:abstractNumId w:val="39"/>
   </w:num>
   <w:num w:numId="34" w16cid:durableId="74860415">
-    <w:abstractNumId w:val="53"/>
+    <w:abstractNumId w:val="55"/>
   </w:num>
   <w:num w:numId="35" w16cid:durableId="1204096357">
-    <w:abstractNumId w:val="74"/>
+    <w:abstractNumId w:val="79"/>
   </w:num>
   <w:num w:numId="36" w16cid:durableId="1773671391">
-    <w:abstractNumId w:val="81"/>
+    <w:abstractNumId w:val="87"/>
   </w:num>
   <w:num w:numId="37" w16cid:durableId="1591083462">
     <w:abstractNumId w:val="36"/>
@@ -24362,10 +25895,10 @@
     <w:abstractNumId w:val="31"/>
   </w:num>
   <w:num w:numId="39" w16cid:durableId="1411733522">
-    <w:abstractNumId w:val="46"/>
+    <w:abstractNumId w:val="47"/>
   </w:num>
   <w:num w:numId="40" w16cid:durableId="502746336">
-    <w:abstractNumId w:val="75"/>
+    <w:abstractNumId w:val="80"/>
   </w:num>
   <w:num w:numId="41" w16cid:durableId="341324136">
     <w:abstractNumId w:val="1"/>
@@ -24374,7 +25907,7 @@
     <w:abstractNumId w:val="34"/>
   </w:num>
   <w:num w:numId="43" w16cid:durableId="1379279003">
-    <w:abstractNumId w:val="48"/>
+    <w:abstractNumId w:val="49"/>
   </w:num>
   <w:num w:numId="44" w16cid:durableId="882904441">
     <w:abstractNumId w:val="28"/>
@@ -24389,19 +25922,19 @@
     <w:abstractNumId w:val="42"/>
   </w:num>
   <w:num w:numId="48" w16cid:durableId="272591026">
+    <w:abstractNumId w:val="81"/>
+  </w:num>
+  <w:num w:numId="49" w16cid:durableId="1654797580">
+    <w:abstractNumId w:val="61"/>
+  </w:num>
+  <w:num w:numId="50" w16cid:durableId="1947149255">
+    <w:abstractNumId w:val="57"/>
+  </w:num>
+  <w:num w:numId="51" w16cid:durableId="600187198">
     <w:abstractNumId w:val="76"/>
   </w:num>
-  <w:num w:numId="49" w16cid:durableId="1654797580">
-    <w:abstractNumId w:val="59"/>
-  </w:num>
-  <w:num w:numId="50" w16cid:durableId="1947149255">
-    <w:abstractNumId w:val="55"/>
-  </w:num>
-  <w:num w:numId="51" w16cid:durableId="600187198">
-    <w:abstractNumId w:val="71"/>
-  </w:num>
   <w:num w:numId="52" w16cid:durableId="661470625">
-    <w:abstractNumId w:val="79"/>
+    <w:abstractNumId w:val="84"/>
   </w:num>
   <w:num w:numId="53" w16cid:durableId="849370307">
     <w:abstractNumId w:val="19"/>
@@ -24410,13 +25943,13 @@
     <w:abstractNumId w:val="22"/>
   </w:num>
   <w:num w:numId="55" w16cid:durableId="902569250">
-    <w:abstractNumId w:val="51"/>
+    <w:abstractNumId w:val="53"/>
   </w:num>
   <w:num w:numId="56" w16cid:durableId="2116629736">
-    <w:abstractNumId w:val="70"/>
+    <w:abstractNumId w:val="75"/>
   </w:num>
   <w:num w:numId="57" w16cid:durableId="524103396">
-    <w:abstractNumId w:val="63"/>
+    <w:abstractNumId w:val="67"/>
   </w:num>
   <w:num w:numId="58" w16cid:durableId="1940675239">
     <w:abstractNumId w:val="7"/>
@@ -24425,22 +25958,22 @@
     <w:abstractNumId w:val="8"/>
   </w:num>
   <w:num w:numId="60" w16cid:durableId="46422281">
-    <w:abstractNumId w:val="73"/>
+    <w:abstractNumId w:val="78"/>
   </w:num>
   <w:num w:numId="61" w16cid:durableId="271324299">
-    <w:abstractNumId w:val="58"/>
+    <w:abstractNumId w:val="60"/>
   </w:num>
   <w:num w:numId="62" w16cid:durableId="1090930135">
     <w:abstractNumId w:val="33"/>
   </w:num>
   <w:num w:numId="63" w16cid:durableId="745035411">
-    <w:abstractNumId w:val="80"/>
+    <w:abstractNumId w:val="85"/>
   </w:num>
   <w:num w:numId="64" w16cid:durableId="426929785">
     <w:abstractNumId w:val="3"/>
   </w:num>
   <w:num w:numId="65" w16cid:durableId="878669474">
-    <w:abstractNumId w:val="66"/>
+    <w:abstractNumId w:val="70"/>
   </w:num>
   <w:num w:numId="66" w16cid:durableId="1191455460">
     <w:abstractNumId w:val="5"/>
@@ -24449,7 +25982,7 @@
     <w:abstractNumId w:val="21"/>
   </w:num>
   <w:num w:numId="68" w16cid:durableId="868221630">
-    <w:abstractNumId w:val="57"/>
+    <w:abstractNumId w:val="59"/>
   </w:num>
   <w:num w:numId="69" w16cid:durableId="1241796691">
     <w:abstractNumId w:val="45"/>
@@ -24467,31 +26000,49 @@
     <w:abstractNumId w:val="24"/>
   </w:num>
   <w:num w:numId="74" w16cid:durableId="264505099">
-    <w:abstractNumId w:val="50"/>
+    <w:abstractNumId w:val="52"/>
   </w:num>
   <w:num w:numId="75" w16cid:durableId="1983339716">
-    <w:abstractNumId w:val="65"/>
+    <w:abstractNumId w:val="69"/>
   </w:num>
   <w:num w:numId="76" w16cid:durableId="1607732296">
     <w:abstractNumId w:val="6"/>
   </w:num>
   <w:num w:numId="77" w16cid:durableId="1032224328">
-    <w:abstractNumId w:val="67"/>
+    <w:abstractNumId w:val="71"/>
   </w:num>
   <w:num w:numId="78" w16cid:durableId="297150870">
-    <w:abstractNumId w:val="60"/>
+    <w:abstractNumId w:val="62"/>
   </w:num>
   <w:num w:numId="79" w16cid:durableId="160851709">
     <w:abstractNumId w:val="20"/>
   </w:num>
   <w:num w:numId="80" w16cid:durableId="826898858">
-    <w:abstractNumId w:val="52"/>
+    <w:abstractNumId w:val="54"/>
   </w:num>
   <w:num w:numId="81" w16cid:durableId="2089880744">
     <w:abstractNumId w:val="38"/>
   </w:num>
   <w:num w:numId="82" w16cid:durableId="1880120153">
     <w:abstractNumId w:val="32"/>
+  </w:num>
+  <w:num w:numId="83" w16cid:durableId="1248541671">
+    <w:abstractNumId w:val="65"/>
+  </w:num>
+  <w:num w:numId="84" w16cid:durableId="2041009150">
+    <w:abstractNumId w:val="50"/>
+  </w:num>
+  <w:num w:numId="85" w16cid:durableId="1666661754">
+    <w:abstractNumId w:val="86"/>
+  </w:num>
+  <w:num w:numId="86" w16cid:durableId="1549605017">
+    <w:abstractNumId w:val="46"/>
+  </w:num>
+  <w:num w:numId="87" w16cid:durableId="1483619617">
+    <w:abstractNumId w:val="63"/>
+  </w:num>
+  <w:num w:numId="88" w16cid:durableId="1464345015">
+    <w:abstractNumId w:val="73"/>
   </w:num>
 </w:numbering>
 </file>
@@ -24898,7 +26449,6 @@
   <w:style w:type="character" w:default="1" w:styleId="DefaultParagraphFont">
     <w:name w:val="Default Paragraph Font"/>
     <w:uiPriority w:val="1"/>
-    <w:semiHidden/>
     <w:unhideWhenUsed/>
   </w:style>
   <w:style w:type="table" w:default="1" w:styleId="TableNormal">

</xml_diff>